<commit_message>
Added macro support and new type instruction
</commit_message>
<xml_diff>
--- a/docs/LadderBits bytecode (FR).docx
+++ b/docs/LadderBits bytecode (FR).docx
@@ -45,6 +45,7 @@
     </w:p>
     <w:p>
       <w:pPr>
+        <w:ind w:left="0" w:right="0" w:firstLine="0"/>
         <w:rPr>
           <w:i/>
           <w:highlight w:val="none"/>
@@ -966,6 +967,228 @@
           </w:p>
         </w:tc>
       </w:tr>
+      <w:tr>
+        <w:trPr/>
+        <w:tc>
+          <w:tcPr>
+            <w:tcW w:w="3118" w:type="dxa"/>
+            <w:vMerge w:val="restart"/>
+            <w:textDirection w:val="lrTb"/>
+            <w:noWrap w:val="false"/>
+          </w:tcPr>
+          <w:p>
+            <w:pPr>
+              <w:jc w:val="center"/>
+              <w:rPr>
+                <w:highlight w:val="none"/>
+              </w:rPr>
+            </w:pPr>
+            <w:r>
+              <w:rPr>
+                <w:highlight w:val="none"/>
+              </w:rPr>
+              <w:t xml:space="preserve">type</w:t>
+            </w:r>
+            <w:r>
+              <w:rPr>
+                <w:highlight w:val="none"/>
+              </w:rPr>
+            </w:r>
+          </w:p>
+        </w:tc>
+        <w:tc>
+          <w:tcPr>
+            <w:tcW w:w="3118" w:type="dxa"/>
+            <w:vMerge w:val="restart"/>
+            <w:textDirection w:val="lrTb"/>
+            <w:noWrap w:val="false"/>
+          </w:tcPr>
+          <w:p>
+            <w:pPr>
+              <w:jc w:val="center"/>
+              <w:rPr>
+                <w:highlight w:val="none"/>
+              </w:rPr>
+            </w:pPr>
+            <w:r>
+              <w:rPr>
+                <w:highlight w:val="none"/>
+              </w:rPr>
+              <w:t xml:space="preserve">7</w:t>
+            </w:r>
+            <w:r>
+              <w:rPr>
+                <w:highlight w:val="none"/>
+              </w:rPr>
+            </w:r>
+          </w:p>
+        </w:tc>
+        <w:tc>
+          <w:tcPr>
+            <w:tcW w:w="3118" w:type="dxa"/>
+            <w:vMerge w:val="restart"/>
+            <w:textDirection w:val="lrTb"/>
+            <w:noWrap w:val="false"/>
+          </w:tcPr>
+          <w:p>
+            <w:pPr>
+              <w:jc w:val="center"/>
+              <w:rPr>
+                <w:highlight w:val="none"/>
+              </w:rPr>
+            </w:pPr>
+            <w:r>
+              <w:rPr>
+                <w:highlight w:val="none"/>
+              </w:rPr>
+              <w:t xml:space="preserve">Texte (String)</w:t>
+            </w:r>
+            <w:r>
+              <w:rPr>
+                <w:highlight w:val="none"/>
+              </w:rPr>
+            </w:r>
+          </w:p>
+        </w:tc>
+        <w:tc>
+          <w:tcPr>
+            <w:tcW w:w="3118" w:type="dxa"/>
+            <w:vMerge w:val="restart"/>
+            <w:textDirection w:val="lrTb"/>
+            <w:noWrap w:val="false"/>
+          </w:tcPr>
+          <w:p>
+            <w:pPr>
+              <w:jc w:val="center"/>
+              <w:rPr>
+                <w:highlight w:val="none"/>
+              </w:rPr>
+            </w:pPr>
+            <w:r>
+              <w:rPr>
+                <w:highlight w:val="none"/>
+              </w:rPr>
+              <w:t xml:space="preserve">Tape du texte sur le clavier</w:t>
+            </w:r>
+            <w:r>
+              <w:rPr>
+                <w:highlight w:val="none"/>
+              </w:rPr>
+            </w:r>
+          </w:p>
+        </w:tc>
+      </w:tr>
+      <w:tr>
+        <w:trPr/>
+        <w:tc>
+          <w:tcPr>
+            <w:tcW w:w="3118" w:type="dxa"/>
+            <w:vMerge w:val="restart"/>
+            <w:textDirection w:val="lrTb"/>
+            <w:noWrap w:val="false"/>
+          </w:tcPr>
+          <w:p>
+            <w:pPr>
+              <w:jc w:val="center"/>
+              <w:rPr>
+                <w:highlight w:val="none"/>
+              </w:rPr>
+            </w:pPr>
+            <w:r>
+              <w:rPr>
+                <w:highlight w:val="none"/>
+              </w:rPr>
+              <w:t xml:space="preserve">exit</w:t>
+            </w:r>
+            <w:r>
+              <w:rPr>
+                <w:highlight w:val="none"/>
+              </w:rPr>
+            </w:r>
+          </w:p>
+        </w:tc>
+        <w:tc>
+          <w:tcPr>
+            <w:tcW w:w="3118" w:type="dxa"/>
+            <w:vMerge w:val="restart"/>
+            <w:textDirection w:val="lrTb"/>
+            <w:noWrap w:val="false"/>
+          </w:tcPr>
+          <w:p>
+            <w:pPr>
+              <w:jc w:val="center"/>
+              <w:rPr>
+                <w:highlight w:val="none"/>
+              </w:rPr>
+            </w:pPr>
+            <w:r>
+              <w:rPr>
+                <w:highlight w:val="none"/>
+              </w:rPr>
+              <w:t xml:space="preserve">8</w:t>
+            </w:r>
+            <w:r>
+              <w:rPr>
+                <w:highlight w:val="none"/>
+              </w:rPr>
+            </w:r>
+          </w:p>
+        </w:tc>
+        <w:tc>
+          <w:tcPr>
+            <w:tcW w:w="3118" w:type="dxa"/>
+            <w:vMerge w:val="restart"/>
+            <w:textDirection w:val="lrTb"/>
+            <w:noWrap w:val="false"/>
+          </w:tcPr>
+          <w:p>
+            <w:pPr>
+              <w:jc w:val="center"/>
+              <w:rPr>
+                <w:highlight w:val="none"/>
+              </w:rPr>
+            </w:pPr>
+            <w:r>
+              <w:rPr>
+                <w:highlight w:val="none"/>
+              </w:rPr>
+              <w:t xml:space="preserve">Aucun</w:t>
+            </w:r>
+            <w:r>
+              <w:rPr>
+                <w:highlight w:val="none"/>
+              </w:rPr>
+            </w:r>
+          </w:p>
+        </w:tc>
+        <w:tc>
+          <w:tcPr>
+            <w:tcW w:w="3118" w:type="dxa"/>
+            <w:vMerge w:val="restart"/>
+            <w:textDirection w:val="lrTb"/>
+            <w:noWrap w:val="false"/>
+          </w:tcPr>
+          <w:p>
+            <w:pPr>
+              <w:jc w:val="center"/>
+              <w:rPr>
+                <w:highlight w:val="none"/>
+              </w:rPr>
+            </w:pPr>
+            <w:r>
+              <w:rPr>
+                <w:highlight w:val="none"/>
+              </w:rPr>
+              <w:t xml:space="preserve">Quitte</w:t>
+            </w:r>
+            <w:r>
+              <w:rPr>
+                <w:highlight w:val="none"/>
+              </w:rPr>
+            </w:r>
+          </w:p>
+        </w:tc>
+      </w:tr>
     </w:tbl>
     <w:p>
       <w:r>
@@ -985,7 +1208,7 @@
       <w:endnotePr/>
       <w:type w:val="nextPage"/>
       <w:pgSz w:w="11906" w:h="16838" w:orient="portrait"/>
-      <w:pgMar w:top="1134" w:right="850" w:bottom="1134" w:left="1701" w:header="709" w:footer="709" w:gutter="0"/>
+      <w:pgMar w:top="1134" w:right="1701" w:bottom="1134" w:left="1701" w:header="709" w:footer="709" w:gutter="0"/>
       <w:cols w:num="1" w:sep="0" w:space="708" w:equalWidth="1"/>
       <w:docGrid w:linePitch="360"/>
     </w:sectPr>
@@ -1738,12 +1961,12 @@
     </w:tblPr>
     <w:tblStylePr w:type="band1Horz">
       <w:tcPr>
-        <w:shd w:val="clear" w:color="FFFFFF" w:themeColor="text1" w:themeTint="0D"/>
+        <w:shd w:val="clear" w:color="FFFFFF" w:themeFill="text1" w:themeFillTint="0D" w:themeColor="text1" w:themeTint="0D"/>
       </w:tcPr>
     </w:tblStylePr>
     <w:tblStylePr w:type="band1Vert">
       <w:tcPr>
-        <w:shd w:val="clear" w:color="FFFFFF" w:themeColor="text1" w:themeTint="0D"/>
+        <w:shd w:val="clear" w:color="FFFFFF" w:themeFill="text1" w:themeFillTint="0D" w:themeColor="text1" w:themeTint="0D"/>
       </w:tcPr>
     </w:tblStylePr>
     <w:tblStylePr w:type="firstCol">
@@ -1883,7 +2106,7 @@
         <w:sz w:val="22"/>
       </w:rPr>
       <w:tcPr>
-        <w:shd w:val="clear" w:color="FFFFFF" w:themeColor="text1" w:themeTint="0D"/>
+        <w:shd w:val="clear" w:color="FFFFFF" w:themeFill="text1" w:themeFillTint="0D" w:themeColor="text1" w:themeTint="0D"/>
       </w:tcPr>
     </w:tblStylePr>
     <w:tblStylePr w:type="band1Vert">
@@ -1893,7 +2116,7 @@
         <w:sz w:val="22"/>
       </w:rPr>
       <w:tcPr>
-        <w:shd w:val="clear" w:color="FFFFFF" w:themeColor="text1" w:themeTint="0D"/>
+        <w:shd w:val="clear" w:color="FFFFFF" w:themeFill="text1" w:themeFillTint="0D" w:themeColor="text1" w:themeTint="0D"/>
       </w:tcPr>
     </w:tblStylePr>
     <w:tblStylePr w:type="firstCol">
@@ -1960,7 +2183,7 @@
         <w:sz w:val="22"/>
       </w:rPr>
       <w:tcPr>
-        <w:shd w:val="clear" w:color="FFFFFF" w:themeColor="text1" w:themeTint="0D"/>
+        <w:shd w:val="clear" w:color="FFFFFF" w:themeFill="text1" w:themeFillTint="0D" w:themeColor="text1" w:themeTint="0D"/>
       </w:tcPr>
     </w:tblStylePr>
     <w:tblStylePr w:type="band1Vert">
@@ -1970,7 +2193,7 @@
         <w:sz w:val="22"/>
       </w:rPr>
       <w:tcPr>
-        <w:shd w:val="clear" w:color="FFFFFF" w:themeColor="text1" w:themeTint="0D"/>
+        <w:shd w:val="clear" w:color="FFFFFF" w:themeFill="text1" w:themeFillTint="0D" w:themeColor="text1" w:themeTint="0D"/>
       </w:tcPr>
     </w:tblStylePr>
     <w:tblStylePr w:type="firstCol">
@@ -2017,7 +2240,7 @@
         <w:sz w:val="22"/>
       </w:rPr>
       <w:tcPr>
-        <w:shd w:val="clear" w:color="FFFFFF" w:themeColor="text1" w:themeTint="0D"/>
+        <w:shd w:val="clear" w:color="FFFFFF" w:themeFill="text1" w:themeFillTint="0D" w:themeColor="text1" w:themeTint="0D"/>
       </w:tcPr>
     </w:tblStylePr>
     <w:tblStylePr w:type="band1Vert">
@@ -2027,7 +2250,7 @@
         <w:sz w:val="22"/>
       </w:rPr>
       <w:tcPr>
-        <w:shd w:val="clear" w:color="FFFFFF" w:themeColor="text1" w:themeTint="0D"/>
+        <w:shd w:val="clear" w:color="FFFFFF" w:themeFill="text1" w:themeFillTint="0D" w:themeColor="text1" w:themeTint="0D"/>
       </w:tcPr>
     </w:tblStylePr>
     <w:tblStylePr w:type="firstCol">
@@ -2565,7 +2788,7 @@
         <w:sz w:val="22"/>
       </w:rPr>
       <w:tcPr>
-        <w:shd w:val="clear" w:color="FFFFFF" w:themeColor="text1" w:themeTint="34"/>
+        <w:shd w:val="clear" w:color="FFFFFF" w:themeFill="text1" w:themeFillTint="34" w:themeColor="text1" w:themeTint="34"/>
       </w:tcPr>
     </w:tblStylePr>
     <w:tblStylePr w:type="band1Vert">
@@ -2575,7 +2798,7 @@
         <w:sz w:val="22"/>
       </w:rPr>
       <w:tcPr>
-        <w:shd w:val="clear" w:color="FFFFFF" w:themeColor="text1" w:themeTint="34"/>
+        <w:shd w:val="clear" w:color="FFFFFF" w:themeFill="text1" w:themeFillTint="34" w:themeColor="text1" w:themeTint="34"/>
       </w:tcPr>
     </w:tblStylePr>
     <w:tblStylePr w:type="firstCol">
@@ -2645,7 +2868,7 @@
         <w:sz w:val="22"/>
       </w:rPr>
       <w:tcPr>
-        <w:shd w:val="clear" w:color="FFFFFF" w:themeColor="accent1" w:themeTint="34"/>
+        <w:shd w:val="clear" w:color="FFFFFF" w:themeFill="accent1" w:themeFillTint="34" w:themeColor="accent1" w:themeTint="34"/>
       </w:tcPr>
     </w:tblStylePr>
     <w:tblStylePr w:type="band1Vert">
@@ -2655,7 +2878,7 @@
         <w:sz w:val="22"/>
       </w:rPr>
       <w:tcPr>
-        <w:shd w:val="clear" w:color="FFFFFF" w:themeColor="accent1" w:themeTint="34"/>
+        <w:shd w:val="clear" w:color="FFFFFF" w:themeFill="accent1" w:themeFillTint="34" w:themeColor="accent1" w:themeTint="34"/>
       </w:tcPr>
     </w:tblStylePr>
     <w:tblStylePr w:type="firstCol">
@@ -2725,7 +2948,7 @@
         <w:sz w:val="22"/>
       </w:rPr>
       <w:tcPr>
-        <w:shd w:val="clear" w:color="FFFFFF" w:themeColor="accent2" w:themeTint="32"/>
+        <w:shd w:val="clear" w:color="FFFFFF" w:themeFill="accent2" w:themeFillTint="32" w:themeColor="accent2" w:themeTint="32"/>
       </w:tcPr>
     </w:tblStylePr>
     <w:tblStylePr w:type="band1Vert">
@@ -2735,7 +2958,7 @@
         <w:sz w:val="22"/>
       </w:rPr>
       <w:tcPr>
-        <w:shd w:val="clear" w:color="FFFFFF" w:themeColor="accent2" w:themeTint="32"/>
+        <w:shd w:val="clear" w:color="FFFFFF" w:themeFill="accent2" w:themeFillTint="32" w:themeColor="accent2" w:themeTint="32"/>
       </w:tcPr>
     </w:tblStylePr>
     <w:tblStylePr w:type="firstCol">
@@ -2805,7 +3028,7 @@
         <w:sz w:val="22"/>
       </w:rPr>
       <w:tcPr>
-        <w:shd w:val="clear" w:color="FFFFFF" w:themeColor="accent3" w:themeTint="34"/>
+        <w:shd w:val="clear" w:color="FFFFFF" w:themeFill="accent3" w:themeFillTint="34" w:themeColor="accent3" w:themeTint="34"/>
       </w:tcPr>
     </w:tblStylePr>
     <w:tblStylePr w:type="band1Vert">
@@ -2815,7 +3038,7 @@
         <w:sz w:val="22"/>
       </w:rPr>
       <w:tcPr>
-        <w:shd w:val="clear" w:color="FFFFFF" w:themeColor="accent3" w:themeTint="34"/>
+        <w:shd w:val="clear" w:color="FFFFFF" w:themeFill="accent3" w:themeFillTint="34" w:themeColor="accent3" w:themeTint="34"/>
       </w:tcPr>
     </w:tblStylePr>
     <w:tblStylePr w:type="firstCol">
@@ -2885,7 +3108,7 @@
         <w:sz w:val="22"/>
       </w:rPr>
       <w:tcPr>
-        <w:shd w:val="clear" w:color="FFFFFF" w:themeColor="accent4" w:themeTint="34"/>
+        <w:shd w:val="clear" w:color="FFFFFF" w:themeFill="accent4" w:themeFillTint="34" w:themeColor="accent4" w:themeTint="34"/>
       </w:tcPr>
     </w:tblStylePr>
     <w:tblStylePr w:type="band1Vert">
@@ -2895,7 +3118,7 @@
         <w:sz w:val="22"/>
       </w:rPr>
       <w:tcPr>
-        <w:shd w:val="clear" w:color="FFFFFF" w:themeColor="accent4" w:themeTint="34"/>
+        <w:shd w:val="clear" w:color="FFFFFF" w:themeFill="accent4" w:themeFillTint="34" w:themeColor="accent4" w:themeTint="34"/>
       </w:tcPr>
     </w:tblStylePr>
     <w:tblStylePr w:type="firstCol">
@@ -2965,7 +3188,7 @@
         <w:sz w:val="22"/>
       </w:rPr>
       <w:tcPr>
-        <w:shd w:val="clear" w:color="FFFFFF" w:themeColor="accent5" w:themeTint="34"/>
+        <w:shd w:val="clear" w:color="FFFFFF" w:themeFill="accent5" w:themeFillTint="34" w:themeColor="accent5" w:themeTint="34"/>
       </w:tcPr>
     </w:tblStylePr>
     <w:tblStylePr w:type="band1Vert">
@@ -2975,7 +3198,7 @@
         <w:sz w:val="22"/>
       </w:rPr>
       <w:tcPr>
-        <w:shd w:val="clear" w:color="FFFFFF" w:themeColor="accent5" w:themeTint="34"/>
+        <w:shd w:val="clear" w:color="FFFFFF" w:themeFill="accent5" w:themeFillTint="34" w:themeColor="accent5" w:themeTint="34"/>
       </w:tcPr>
     </w:tblStylePr>
     <w:tblStylePr w:type="firstCol">
@@ -3045,7 +3268,7 @@
         <w:sz w:val="22"/>
       </w:rPr>
       <w:tcPr>
-        <w:shd w:val="clear" w:color="FFFFFF" w:themeColor="accent6" w:themeTint="34"/>
+        <w:shd w:val="clear" w:color="FFFFFF" w:themeFill="accent6" w:themeFillTint="34" w:themeColor="accent6" w:themeTint="34"/>
       </w:tcPr>
     </w:tblStylePr>
     <w:tblStylePr w:type="band1Vert">
@@ -3055,7 +3278,7 @@
         <w:sz w:val="22"/>
       </w:rPr>
       <w:tcPr>
-        <w:shd w:val="clear" w:color="FFFFFF" w:themeColor="accent6" w:themeTint="34"/>
+        <w:shd w:val="clear" w:color="FFFFFF" w:themeFill="accent6" w:themeFillTint="34" w:themeColor="accent6" w:themeTint="34"/>
       </w:tcPr>
     </w:tblStylePr>
     <w:tblStylePr w:type="firstCol">
@@ -3125,7 +3348,7 @@
         <w:sz w:val="22"/>
       </w:rPr>
       <w:tcPr>
-        <w:shd w:val="clear" w:color="FFFFFF" w:themeColor="text1" w:themeTint="34"/>
+        <w:shd w:val="clear" w:color="FFFFFF" w:themeFill="text1" w:themeFillTint="34" w:themeColor="text1" w:themeTint="34"/>
       </w:tcPr>
     </w:tblStylePr>
     <w:tblStylePr w:type="band1Vert">
@@ -3135,7 +3358,7 @@
         <w:sz w:val="22"/>
       </w:rPr>
       <w:tcPr>
-        <w:shd w:val="clear" w:color="FFFFFF" w:themeColor="text1" w:themeTint="34"/>
+        <w:shd w:val="clear" w:color="FFFFFF" w:themeFill="text1" w:themeFillTint="34" w:themeColor="text1" w:themeTint="34"/>
       </w:tcPr>
     </w:tblStylePr>
     <w:tblStylePr w:type="firstCol">
@@ -3226,7 +3449,7 @@
         <w:sz w:val="22"/>
       </w:rPr>
       <w:tcPr>
-        <w:shd w:val="clear" w:color="FFFFFF" w:themeColor="accent1" w:themeTint="34"/>
+        <w:shd w:val="clear" w:color="FFFFFF" w:themeFill="accent1" w:themeFillTint="34" w:themeColor="accent1" w:themeTint="34"/>
       </w:tcPr>
     </w:tblStylePr>
     <w:tblStylePr w:type="band1Vert">
@@ -3236,7 +3459,7 @@
         <w:sz w:val="22"/>
       </w:rPr>
       <w:tcPr>
-        <w:shd w:val="clear" w:color="FFFFFF" w:themeColor="accent1" w:themeTint="34"/>
+        <w:shd w:val="clear" w:color="FFFFFF" w:themeFill="accent1" w:themeFillTint="34" w:themeColor="accent1" w:themeTint="34"/>
       </w:tcPr>
     </w:tblStylePr>
     <w:tblStylePr w:type="firstCol">
@@ -3327,7 +3550,7 @@
         <w:sz w:val="22"/>
       </w:rPr>
       <w:tcPr>
-        <w:shd w:val="clear" w:color="FFFFFF" w:themeColor="accent2" w:themeTint="32"/>
+        <w:shd w:val="clear" w:color="FFFFFF" w:themeFill="accent2" w:themeFillTint="32" w:themeColor="accent2" w:themeTint="32"/>
       </w:tcPr>
     </w:tblStylePr>
     <w:tblStylePr w:type="band1Vert">
@@ -3337,7 +3560,7 @@
         <w:sz w:val="22"/>
       </w:rPr>
       <w:tcPr>
-        <w:shd w:val="clear" w:color="FFFFFF" w:themeColor="accent2" w:themeTint="32"/>
+        <w:shd w:val="clear" w:color="FFFFFF" w:themeFill="accent2" w:themeFillTint="32" w:themeColor="accent2" w:themeTint="32"/>
       </w:tcPr>
     </w:tblStylePr>
     <w:tblStylePr w:type="firstCol">
@@ -3428,7 +3651,7 @@
         <w:sz w:val="22"/>
       </w:rPr>
       <w:tcPr>
-        <w:shd w:val="clear" w:color="FFFFFF" w:themeColor="accent3" w:themeTint="34"/>
+        <w:shd w:val="clear" w:color="FFFFFF" w:themeFill="accent3" w:themeFillTint="34" w:themeColor="accent3" w:themeTint="34"/>
       </w:tcPr>
     </w:tblStylePr>
     <w:tblStylePr w:type="band1Vert">
@@ -3438,7 +3661,7 @@
         <w:sz w:val="22"/>
       </w:rPr>
       <w:tcPr>
-        <w:shd w:val="clear" w:color="FFFFFF" w:themeColor="accent3" w:themeTint="34"/>
+        <w:shd w:val="clear" w:color="FFFFFF" w:themeFill="accent3" w:themeFillTint="34" w:themeColor="accent3" w:themeTint="34"/>
       </w:tcPr>
     </w:tblStylePr>
     <w:tblStylePr w:type="firstCol">
@@ -3529,7 +3752,7 @@
         <w:sz w:val="22"/>
       </w:rPr>
       <w:tcPr>
-        <w:shd w:val="clear" w:color="FFFFFF" w:themeColor="accent4" w:themeTint="34"/>
+        <w:shd w:val="clear" w:color="FFFFFF" w:themeFill="accent4" w:themeFillTint="34" w:themeColor="accent4" w:themeTint="34"/>
       </w:tcPr>
     </w:tblStylePr>
     <w:tblStylePr w:type="band1Vert">
@@ -3539,7 +3762,7 @@
         <w:sz w:val="22"/>
       </w:rPr>
       <w:tcPr>
-        <w:shd w:val="clear" w:color="FFFFFF" w:themeColor="accent4" w:themeTint="34"/>
+        <w:shd w:val="clear" w:color="FFFFFF" w:themeFill="accent4" w:themeFillTint="34" w:themeColor="accent4" w:themeTint="34"/>
       </w:tcPr>
     </w:tblStylePr>
     <w:tblStylePr w:type="firstCol">
@@ -3630,7 +3853,7 @@
         <w:sz w:val="22"/>
       </w:rPr>
       <w:tcPr>
-        <w:shd w:val="clear" w:color="FFFFFF" w:themeColor="accent5" w:themeTint="34"/>
+        <w:shd w:val="clear" w:color="FFFFFF" w:themeFill="accent5" w:themeFillTint="34" w:themeColor="accent5" w:themeTint="34"/>
       </w:tcPr>
     </w:tblStylePr>
     <w:tblStylePr w:type="band1Vert">
@@ -3640,7 +3863,7 @@
         <w:sz w:val="22"/>
       </w:rPr>
       <w:tcPr>
-        <w:shd w:val="clear" w:color="FFFFFF" w:themeColor="accent5" w:themeTint="34"/>
+        <w:shd w:val="clear" w:color="FFFFFF" w:themeFill="accent5" w:themeFillTint="34" w:themeColor="accent5" w:themeTint="34"/>
       </w:tcPr>
     </w:tblStylePr>
     <w:tblStylePr w:type="firstCol">
@@ -3731,7 +3954,7 @@
         <w:sz w:val="22"/>
       </w:rPr>
       <w:tcPr>
-        <w:shd w:val="clear" w:color="FFFFFF" w:themeColor="accent6" w:themeTint="34"/>
+        <w:shd w:val="clear" w:color="FFFFFF" w:themeFill="accent6" w:themeFillTint="34" w:themeColor="accent6" w:themeTint="34"/>
       </w:tcPr>
     </w:tblStylePr>
     <w:tblStylePr w:type="band1Vert">
@@ -3741,7 +3964,7 @@
         <w:sz w:val="22"/>
       </w:rPr>
       <w:tcPr>
-        <w:shd w:val="clear" w:color="FFFFFF" w:themeColor="accent6" w:themeTint="34"/>
+        <w:shd w:val="clear" w:color="FFFFFF" w:themeFill="accent6" w:themeFillTint="34" w:themeColor="accent6" w:themeTint="34"/>
       </w:tcPr>
     </w:tblStylePr>
     <w:tblStylePr w:type="firstCol">
@@ -3835,7 +4058,7 @@
         <w:sz w:val="22"/>
       </w:rPr>
       <w:tcPr>
-        <w:shd w:val="clear" w:color="FFFFFF" w:themeColor="text1" w:themeTint="34"/>
+        <w:shd w:val="clear" w:color="FFFFFF" w:themeFill="text1" w:themeFillTint="34" w:themeColor="text1" w:themeTint="34"/>
       </w:tcPr>
     </w:tblStylePr>
     <w:tblStylePr w:type="band1Vert">
@@ -3845,7 +4068,7 @@
         <w:sz w:val="22"/>
       </w:rPr>
       <w:tcPr>
-        <w:shd w:val="clear" w:color="FFFFFF" w:themeColor="text1" w:themeTint="34"/>
+        <w:shd w:val="clear" w:color="FFFFFF" w:themeFill="text1" w:themeFillTint="34" w:themeColor="text1" w:themeTint="34"/>
       </w:tcPr>
     </w:tblStylePr>
     <w:tblStylePr w:type="firstCol">
@@ -3862,7 +4085,7 @@
         <w:sz w:val="22"/>
       </w:rPr>
       <w:tcPr>
-        <w:shd w:val="clear" w:color="FFFFFF" w:themeColor="text1"/>
+        <w:shd w:val="clear" w:color="FFFFFF" w:themeFill="text1" w:themeColor="text1"/>
         <w:tcBorders>
           <w:left w:val="single" w:color="000000" w:sz="4" w:space="0" w:themeColor="text1"/>
           <w:top w:val="single" w:color="000000" w:sz="4" w:space="0" w:themeColor="text1"/>
@@ -3916,7 +4139,7 @@
         <w:sz w:val="22"/>
       </w:rPr>
       <w:tcPr>
-        <w:shd w:val="clear" w:color="FFFFFF" w:themeColor="accent1" w:themeTint="32"/>
+        <w:shd w:val="clear" w:color="FFFFFF" w:themeFill="accent1" w:themeFillTint="32" w:themeColor="accent1" w:themeTint="32"/>
       </w:tcPr>
     </w:tblStylePr>
     <w:tblStylePr w:type="band1Vert">
@@ -3926,7 +4149,7 @@
         <w:sz w:val="22"/>
       </w:rPr>
       <w:tcPr>
-        <w:shd w:val="clear" w:color="FFFFFF" w:themeColor="accent1" w:themeTint="32"/>
+        <w:shd w:val="clear" w:color="FFFFFF" w:themeFill="accent1" w:themeFillTint="32" w:themeColor="accent1" w:themeTint="32"/>
       </w:tcPr>
     </w:tblStylePr>
     <w:tblStylePr w:type="firstCol">
@@ -3943,7 +4166,7 @@
         <w:sz w:val="22"/>
       </w:rPr>
       <w:tcPr>
-        <w:shd w:val="clear" w:color="FFFFFF" w:themeColor="accent1" w:themeTint="EA"/>
+        <w:shd w:val="clear" w:color="FFFFFF" w:themeFill="accent1" w:themeFillTint="EA" w:themeColor="accent1" w:themeTint="EA"/>
         <w:tcBorders>
           <w:left w:val="single" w:color="000000" w:sz="4" w:space="0" w:themeColor="accent1" w:themeTint="EA"/>
           <w:top w:val="single" w:color="000000" w:sz="4" w:space="0" w:themeColor="accent1" w:themeTint="EA"/>
@@ -3997,7 +4220,7 @@
         <w:sz w:val="22"/>
       </w:rPr>
       <w:tcPr>
-        <w:shd w:val="clear" w:color="FFFFFF" w:themeColor="accent2" w:themeTint="32"/>
+        <w:shd w:val="clear" w:color="FFFFFF" w:themeFill="accent2" w:themeFillTint="32" w:themeColor="accent2" w:themeTint="32"/>
       </w:tcPr>
     </w:tblStylePr>
     <w:tblStylePr w:type="band1Vert">
@@ -4007,7 +4230,7 @@
         <w:sz w:val="22"/>
       </w:rPr>
       <w:tcPr>
-        <w:shd w:val="clear" w:color="FFFFFF" w:themeColor="accent2" w:themeTint="32"/>
+        <w:shd w:val="clear" w:color="FFFFFF" w:themeFill="accent2" w:themeFillTint="32" w:themeColor="accent2" w:themeTint="32"/>
       </w:tcPr>
     </w:tblStylePr>
     <w:tblStylePr w:type="firstCol">
@@ -4024,7 +4247,7 @@
         <w:sz w:val="22"/>
       </w:rPr>
       <w:tcPr>
-        <w:shd w:val="clear" w:color="FFFFFF" w:themeColor="accent2" w:themeTint="97"/>
+        <w:shd w:val="clear" w:color="FFFFFF" w:themeFill="accent2" w:themeFillTint="97" w:themeColor="accent2" w:themeTint="97"/>
         <w:tcBorders>
           <w:left w:val="single" w:color="000000" w:sz="4" w:space="0" w:themeColor="accent2" w:themeTint="97"/>
           <w:top w:val="single" w:color="000000" w:sz="4" w:space="0" w:themeColor="accent2" w:themeTint="97"/>
@@ -4078,7 +4301,7 @@
         <w:sz w:val="22"/>
       </w:rPr>
       <w:tcPr>
-        <w:shd w:val="clear" w:color="FFFFFF" w:themeColor="accent3" w:themeTint="34"/>
+        <w:shd w:val="clear" w:color="FFFFFF" w:themeFill="accent3" w:themeFillTint="34" w:themeColor="accent3" w:themeTint="34"/>
       </w:tcPr>
     </w:tblStylePr>
     <w:tblStylePr w:type="band1Vert">
@@ -4088,7 +4311,7 @@
         <w:sz w:val="22"/>
       </w:rPr>
       <w:tcPr>
-        <w:shd w:val="clear" w:color="FFFFFF" w:themeColor="accent3" w:themeTint="34"/>
+        <w:shd w:val="clear" w:color="FFFFFF" w:themeFill="accent3" w:themeFillTint="34" w:themeColor="accent3" w:themeTint="34"/>
       </w:tcPr>
     </w:tblStylePr>
     <w:tblStylePr w:type="firstCol">
@@ -4105,7 +4328,7 @@
         <w:sz w:val="22"/>
       </w:rPr>
       <w:tcPr>
-        <w:shd w:val="clear" w:color="FFFFFF" w:themeColor="accent3" w:themeTint="FE"/>
+        <w:shd w:val="clear" w:color="FFFFFF" w:themeFill="accent3" w:themeFillTint="FE" w:themeColor="accent3" w:themeTint="FE"/>
         <w:tcBorders>
           <w:left w:val="single" w:color="000000" w:sz="4" w:space="0" w:themeColor="accent3" w:themeTint="FE"/>
           <w:top w:val="single" w:color="000000" w:sz="4" w:space="0" w:themeColor="accent3" w:themeTint="FE"/>
@@ -4159,7 +4382,7 @@
         <w:sz w:val="22"/>
       </w:rPr>
       <w:tcPr>
-        <w:shd w:val="clear" w:color="FFFFFF" w:themeColor="accent4" w:themeTint="34"/>
+        <w:shd w:val="clear" w:color="FFFFFF" w:themeFill="accent4" w:themeFillTint="34" w:themeColor="accent4" w:themeTint="34"/>
       </w:tcPr>
     </w:tblStylePr>
     <w:tblStylePr w:type="band1Vert">
@@ -4169,7 +4392,7 @@
         <w:sz w:val="22"/>
       </w:rPr>
       <w:tcPr>
-        <w:shd w:val="clear" w:color="FFFFFF" w:themeColor="accent4" w:themeTint="34"/>
+        <w:shd w:val="clear" w:color="FFFFFF" w:themeFill="accent4" w:themeFillTint="34" w:themeColor="accent4" w:themeTint="34"/>
       </w:tcPr>
     </w:tblStylePr>
     <w:tblStylePr w:type="firstCol">
@@ -4186,7 +4409,7 @@
         <w:sz w:val="22"/>
       </w:rPr>
       <w:tcPr>
-        <w:shd w:val="clear" w:color="FFFFFF" w:themeColor="accent4" w:themeTint="9A"/>
+        <w:shd w:val="clear" w:color="FFFFFF" w:themeFill="accent4" w:themeFillTint="9A" w:themeColor="accent4" w:themeTint="9A"/>
         <w:tcBorders>
           <w:left w:val="single" w:color="000000" w:sz="4" w:space="0" w:themeColor="accent4" w:themeTint="9A"/>
           <w:top w:val="single" w:color="000000" w:sz="4" w:space="0" w:themeColor="accent4" w:themeTint="9A"/>
@@ -4240,7 +4463,7 @@
         <w:sz w:val="22"/>
       </w:rPr>
       <w:tcPr>
-        <w:shd w:val="clear" w:color="FFFFFF" w:themeColor="accent5" w:themeTint="34"/>
+        <w:shd w:val="clear" w:color="FFFFFF" w:themeFill="accent5" w:themeFillTint="34" w:themeColor="accent5" w:themeTint="34"/>
       </w:tcPr>
     </w:tblStylePr>
     <w:tblStylePr w:type="band1Vert">
@@ -4250,7 +4473,7 @@
         <w:sz w:val="22"/>
       </w:rPr>
       <w:tcPr>
-        <w:shd w:val="clear" w:color="FFFFFF" w:themeColor="accent5" w:themeTint="34"/>
+        <w:shd w:val="clear" w:color="FFFFFF" w:themeFill="accent5" w:themeFillTint="34" w:themeColor="accent5" w:themeTint="34"/>
       </w:tcPr>
     </w:tblStylePr>
     <w:tblStylePr w:type="firstCol">
@@ -4267,7 +4490,7 @@
         <w:sz w:val="22"/>
       </w:rPr>
       <w:tcPr>
-        <w:shd w:val="clear" w:color="FFFFFF" w:themeColor="accent5"/>
+        <w:shd w:val="clear" w:color="FFFFFF" w:themeFill="accent5" w:themeColor="accent5"/>
         <w:tcBorders>
           <w:left w:val="single" w:color="000000" w:sz="4" w:space="0" w:themeColor="accent5"/>
           <w:top w:val="single" w:color="000000" w:sz="4" w:space="0" w:themeColor="accent5"/>
@@ -4321,7 +4544,7 @@
         <w:sz w:val="22"/>
       </w:rPr>
       <w:tcPr>
-        <w:shd w:val="clear" w:color="FFFFFF" w:themeColor="accent6" w:themeTint="34"/>
+        <w:shd w:val="clear" w:color="FFFFFF" w:themeFill="accent6" w:themeFillTint="34" w:themeColor="accent6" w:themeTint="34"/>
       </w:tcPr>
     </w:tblStylePr>
     <w:tblStylePr w:type="band1Vert">
@@ -4331,7 +4554,7 @@
         <w:sz w:val="22"/>
       </w:rPr>
       <w:tcPr>
-        <w:shd w:val="clear" w:color="FFFFFF" w:themeColor="accent6" w:themeTint="34"/>
+        <w:shd w:val="clear" w:color="FFFFFF" w:themeFill="accent6" w:themeFillTint="34" w:themeColor="accent6" w:themeTint="34"/>
       </w:tcPr>
     </w:tblStylePr>
     <w:tblStylePr w:type="firstCol">
@@ -4348,7 +4571,7 @@
         <w:sz w:val="22"/>
       </w:rPr>
       <w:tcPr>
-        <w:shd w:val="clear" w:color="FFFFFF" w:themeColor="accent6"/>
+        <w:shd w:val="clear" w:color="FFFFFF" w:themeFill="accent6" w:themeColor="accent6"/>
         <w:tcBorders>
           <w:left w:val="single" w:color="000000" w:sz="4" w:space="0" w:themeColor="accent6"/>
           <w:top w:val="single" w:color="000000" w:sz="4" w:space="0" w:themeColor="accent6"/>
@@ -4394,16 +4617,16 @@
         <w:insideV w:val="single" w:color="000000" w:sz="4" w:space="0" w:themeColor="light1"/>
         <w:insideH w:val="single" w:color="000000" w:sz="4" w:space="0" w:themeColor="light1"/>
       </w:tblBorders>
-      <w:shd w:val="clear" w:color="FFFFFF" w:themeColor="text1" w:themeTint="40"/>
+      <w:shd w:val="clear" w:color="FFFFFF" w:themeFill="text1" w:themeFillTint="40" w:themeColor="text1" w:themeTint="40"/>
     </w:tblPr>
     <w:tblStylePr w:type="band1Horz">
       <w:tcPr>
-        <w:shd w:val="clear" w:color="FFFFFF" w:themeColor="text1" w:themeTint="75"/>
+        <w:shd w:val="clear" w:color="FFFFFF" w:themeFill="text1" w:themeFillTint="75" w:themeColor="text1" w:themeTint="75"/>
       </w:tcPr>
     </w:tblStylePr>
     <w:tblStylePr w:type="band1Vert">
       <w:tcPr>
-        <w:shd w:val="clear" w:color="FFFFFF" w:themeColor="text1" w:themeTint="75"/>
+        <w:shd w:val="clear" w:color="FFFFFF" w:themeFill="text1" w:themeFillTint="75" w:themeColor="text1" w:themeTint="75"/>
       </w:tcPr>
     </w:tblStylePr>
     <w:tblStylePr w:type="firstCol">
@@ -4414,7 +4637,7 @@
         <w:sz w:val="22"/>
       </w:rPr>
       <w:tcPr>
-        <w:shd w:val="clear" w:color="FFFFFF" w:themeColor="text1"/>
+        <w:shd w:val="clear" w:color="FFFFFF" w:themeFill="text1" w:themeColor="text1"/>
       </w:tcPr>
     </w:tblStylePr>
     <w:tblStylePr w:type="firstRow">
@@ -4425,7 +4648,7 @@
         <w:sz w:val="22"/>
       </w:rPr>
       <w:tcPr>
-        <w:shd w:val="clear" w:color="FFFFFF" w:themeColor="text1"/>
+        <w:shd w:val="clear" w:color="FFFFFF" w:themeFill="text1" w:themeColor="text1"/>
       </w:tcPr>
     </w:tblStylePr>
     <w:tblStylePr w:type="lastCol">
@@ -4436,7 +4659,7 @@
         <w:sz w:val="22"/>
       </w:rPr>
       <w:tcPr>
-        <w:shd w:val="clear" w:color="FFFFFF" w:themeColor="text1"/>
+        <w:shd w:val="clear" w:color="FFFFFF" w:themeFill="text1" w:themeColor="text1"/>
       </w:tcPr>
     </w:tblStylePr>
     <w:tblStylePr w:type="lastRow">
@@ -4447,7 +4670,7 @@
         <w:sz w:val="22"/>
       </w:rPr>
       <w:tcPr>
-        <w:shd w:val="clear" w:color="FFFFFF" w:themeColor="text1"/>
+        <w:shd w:val="clear" w:color="FFFFFF" w:themeFill="text1" w:themeColor="text1"/>
         <w:tcBorders>
           <w:top w:val="single" w:color="000000" w:sz="4" w:space="0" w:themeColor="light1"/>
         </w:tcBorders>
@@ -4473,16 +4696,16 @@
         <w:insideV w:val="single" w:color="000000" w:sz="4" w:space="0" w:themeColor="light1"/>
         <w:insideH w:val="single" w:color="000000" w:sz="4" w:space="0" w:themeColor="light1"/>
       </w:tblBorders>
-      <w:shd w:val="clear" w:color="FFFFFF" w:themeColor="accent1" w:themeTint="34"/>
+      <w:shd w:val="clear" w:color="FFFFFF" w:themeFill="accent1" w:themeFillTint="34" w:themeColor="accent1" w:themeTint="34"/>
     </w:tblPr>
     <w:tblStylePr w:type="band1Horz">
       <w:tcPr>
-        <w:shd w:val="clear" w:color="FFFFFF" w:themeColor="accent1" w:themeTint="75"/>
+        <w:shd w:val="clear" w:color="FFFFFF" w:themeFill="accent1" w:themeFillTint="75" w:themeColor="accent1" w:themeTint="75"/>
       </w:tcPr>
     </w:tblStylePr>
     <w:tblStylePr w:type="band1Vert">
       <w:tcPr>
-        <w:shd w:val="clear" w:color="FFFFFF" w:themeColor="accent1" w:themeTint="75"/>
+        <w:shd w:val="clear" w:color="FFFFFF" w:themeFill="accent1" w:themeFillTint="75" w:themeColor="accent1" w:themeTint="75"/>
       </w:tcPr>
     </w:tblStylePr>
     <w:tblStylePr w:type="firstCol">
@@ -4493,7 +4716,7 @@
         <w:sz w:val="22"/>
       </w:rPr>
       <w:tcPr>
-        <w:shd w:val="clear" w:color="FFFFFF" w:themeColor="accent1"/>
+        <w:shd w:val="clear" w:color="FFFFFF" w:themeFill="accent1" w:themeColor="accent1"/>
       </w:tcPr>
     </w:tblStylePr>
     <w:tblStylePr w:type="firstRow">
@@ -4504,7 +4727,7 @@
         <w:sz w:val="22"/>
       </w:rPr>
       <w:tcPr>
-        <w:shd w:val="clear" w:color="FFFFFF" w:themeColor="accent1"/>
+        <w:shd w:val="clear" w:color="FFFFFF" w:themeFill="accent1" w:themeColor="accent1"/>
       </w:tcPr>
     </w:tblStylePr>
     <w:tblStylePr w:type="lastCol">
@@ -4515,7 +4738,7 @@
         <w:sz w:val="22"/>
       </w:rPr>
       <w:tcPr>
-        <w:shd w:val="clear" w:color="FFFFFF" w:themeColor="accent1"/>
+        <w:shd w:val="clear" w:color="FFFFFF" w:themeFill="accent1" w:themeColor="accent1"/>
       </w:tcPr>
     </w:tblStylePr>
     <w:tblStylePr w:type="lastRow">
@@ -4526,7 +4749,7 @@
         <w:sz w:val="22"/>
       </w:rPr>
       <w:tcPr>
-        <w:shd w:val="clear" w:color="FFFFFF" w:themeColor="accent1"/>
+        <w:shd w:val="clear" w:color="FFFFFF" w:themeFill="accent1" w:themeColor="accent1"/>
         <w:tcBorders>
           <w:top w:val="single" w:color="000000" w:sz="4" w:space="0" w:themeColor="light1"/>
         </w:tcBorders>
@@ -4552,16 +4775,16 @@
         <w:insideV w:val="single" w:color="000000" w:sz="4" w:space="0" w:themeColor="light1"/>
         <w:insideH w:val="single" w:color="000000" w:sz="4" w:space="0" w:themeColor="light1"/>
       </w:tblBorders>
-      <w:shd w:val="clear" w:color="FFFFFF" w:themeColor="accent2" w:themeTint="32"/>
+      <w:shd w:val="clear" w:color="FFFFFF" w:themeFill="accent2" w:themeFillTint="32" w:themeColor="accent2" w:themeTint="32"/>
     </w:tblPr>
     <w:tblStylePr w:type="band1Horz">
       <w:tcPr>
-        <w:shd w:val="clear" w:color="FFFFFF" w:themeColor="accent2" w:themeTint="75"/>
+        <w:shd w:val="clear" w:color="FFFFFF" w:themeFill="accent2" w:themeFillTint="75" w:themeColor="accent2" w:themeTint="75"/>
       </w:tcPr>
     </w:tblStylePr>
     <w:tblStylePr w:type="band1Vert">
       <w:tcPr>
-        <w:shd w:val="clear" w:color="FFFFFF" w:themeColor="accent2" w:themeTint="75"/>
+        <w:shd w:val="clear" w:color="FFFFFF" w:themeFill="accent2" w:themeFillTint="75" w:themeColor="accent2" w:themeTint="75"/>
       </w:tcPr>
     </w:tblStylePr>
     <w:tblStylePr w:type="firstCol">
@@ -4572,7 +4795,7 @@
         <w:sz w:val="22"/>
       </w:rPr>
       <w:tcPr>
-        <w:shd w:val="clear" w:color="FFFFFF" w:themeColor="accent2"/>
+        <w:shd w:val="clear" w:color="FFFFFF" w:themeFill="accent2" w:themeColor="accent2"/>
       </w:tcPr>
     </w:tblStylePr>
     <w:tblStylePr w:type="firstRow">
@@ -4583,7 +4806,7 @@
         <w:sz w:val="22"/>
       </w:rPr>
       <w:tcPr>
-        <w:shd w:val="clear" w:color="FFFFFF" w:themeColor="accent2"/>
+        <w:shd w:val="clear" w:color="FFFFFF" w:themeFill="accent2" w:themeColor="accent2"/>
       </w:tcPr>
     </w:tblStylePr>
     <w:tblStylePr w:type="lastCol">
@@ -4594,7 +4817,7 @@
         <w:sz w:val="22"/>
       </w:rPr>
       <w:tcPr>
-        <w:shd w:val="clear" w:color="FFFFFF" w:themeColor="accent2"/>
+        <w:shd w:val="clear" w:color="FFFFFF" w:themeFill="accent2" w:themeColor="accent2"/>
       </w:tcPr>
     </w:tblStylePr>
     <w:tblStylePr w:type="lastRow">
@@ -4605,7 +4828,7 @@
         <w:sz w:val="22"/>
       </w:rPr>
       <w:tcPr>
-        <w:shd w:val="clear" w:color="FFFFFF" w:themeColor="accent2"/>
+        <w:shd w:val="clear" w:color="FFFFFF" w:themeFill="accent2" w:themeColor="accent2"/>
         <w:tcBorders>
           <w:top w:val="single" w:color="000000" w:sz="4" w:space="0" w:themeColor="light1"/>
         </w:tcBorders>
@@ -4631,16 +4854,16 @@
         <w:insideV w:val="single" w:color="000000" w:sz="4" w:space="0" w:themeColor="light1"/>
         <w:insideH w:val="single" w:color="000000" w:sz="4" w:space="0" w:themeColor="light1"/>
       </w:tblBorders>
-      <w:shd w:val="clear" w:color="FFFFFF" w:themeColor="accent3" w:themeTint="34"/>
+      <w:shd w:val="clear" w:color="FFFFFF" w:themeFill="accent3" w:themeFillTint="34" w:themeColor="accent3" w:themeTint="34"/>
     </w:tblPr>
     <w:tblStylePr w:type="band1Horz">
       <w:tcPr>
-        <w:shd w:val="clear" w:color="FFFFFF" w:themeColor="accent3" w:themeTint="75"/>
+        <w:shd w:val="clear" w:color="FFFFFF" w:themeFill="accent3" w:themeFillTint="75" w:themeColor="accent3" w:themeTint="75"/>
       </w:tcPr>
     </w:tblStylePr>
     <w:tblStylePr w:type="band1Vert">
       <w:tcPr>
-        <w:shd w:val="clear" w:color="FFFFFF" w:themeColor="accent3" w:themeTint="75"/>
+        <w:shd w:val="clear" w:color="FFFFFF" w:themeFill="accent3" w:themeFillTint="75" w:themeColor="accent3" w:themeTint="75"/>
       </w:tcPr>
     </w:tblStylePr>
     <w:tblStylePr w:type="firstCol">
@@ -4651,7 +4874,7 @@
         <w:sz w:val="22"/>
       </w:rPr>
       <w:tcPr>
-        <w:shd w:val="clear" w:color="FFFFFF" w:themeColor="accent3"/>
+        <w:shd w:val="clear" w:color="FFFFFF" w:themeFill="accent3" w:themeColor="accent3"/>
       </w:tcPr>
     </w:tblStylePr>
     <w:tblStylePr w:type="firstRow">
@@ -4662,7 +4885,7 @@
         <w:sz w:val="22"/>
       </w:rPr>
       <w:tcPr>
-        <w:shd w:val="clear" w:color="FFFFFF" w:themeColor="accent3"/>
+        <w:shd w:val="clear" w:color="FFFFFF" w:themeFill="accent3" w:themeColor="accent3"/>
       </w:tcPr>
     </w:tblStylePr>
     <w:tblStylePr w:type="lastCol">
@@ -4673,7 +4896,7 @@
         <w:sz w:val="22"/>
       </w:rPr>
       <w:tcPr>
-        <w:shd w:val="clear" w:color="FFFFFF" w:themeColor="accent3"/>
+        <w:shd w:val="clear" w:color="FFFFFF" w:themeFill="accent3" w:themeColor="accent3"/>
       </w:tcPr>
     </w:tblStylePr>
     <w:tblStylePr w:type="lastRow">
@@ -4684,7 +4907,7 @@
         <w:sz w:val="22"/>
       </w:rPr>
       <w:tcPr>
-        <w:shd w:val="clear" w:color="FFFFFF" w:themeColor="accent3"/>
+        <w:shd w:val="clear" w:color="FFFFFF" w:themeFill="accent3" w:themeColor="accent3"/>
         <w:tcBorders>
           <w:top w:val="single" w:color="000000" w:sz="4" w:space="0" w:themeColor="light1"/>
         </w:tcBorders>
@@ -4710,16 +4933,16 @@
         <w:insideV w:val="single" w:color="000000" w:sz="4" w:space="0" w:themeColor="light1"/>
         <w:insideH w:val="single" w:color="000000" w:sz="4" w:space="0" w:themeColor="light1"/>
       </w:tblBorders>
-      <w:shd w:val="clear" w:color="FFFFFF" w:themeColor="accent4" w:themeTint="34"/>
+      <w:shd w:val="clear" w:color="FFFFFF" w:themeFill="accent4" w:themeFillTint="34" w:themeColor="accent4" w:themeTint="34"/>
     </w:tblPr>
     <w:tblStylePr w:type="band1Horz">
       <w:tcPr>
-        <w:shd w:val="clear" w:color="FFFFFF" w:themeColor="accent4" w:themeTint="75"/>
+        <w:shd w:val="clear" w:color="FFFFFF" w:themeFill="accent4" w:themeFillTint="75" w:themeColor="accent4" w:themeTint="75"/>
       </w:tcPr>
     </w:tblStylePr>
     <w:tblStylePr w:type="band1Vert">
       <w:tcPr>
-        <w:shd w:val="clear" w:color="FFFFFF" w:themeColor="accent4" w:themeTint="75"/>
+        <w:shd w:val="clear" w:color="FFFFFF" w:themeFill="accent4" w:themeFillTint="75" w:themeColor="accent4" w:themeTint="75"/>
       </w:tcPr>
     </w:tblStylePr>
     <w:tblStylePr w:type="firstCol">
@@ -4730,7 +4953,7 @@
         <w:sz w:val="22"/>
       </w:rPr>
       <w:tcPr>
-        <w:shd w:val="clear" w:color="FFFFFF" w:themeColor="accent4"/>
+        <w:shd w:val="clear" w:color="FFFFFF" w:themeFill="accent4" w:themeColor="accent4"/>
       </w:tcPr>
     </w:tblStylePr>
     <w:tblStylePr w:type="firstRow">
@@ -4741,7 +4964,7 @@
         <w:sz w:val="22"/>
       </w:rPr>
       <w:tcPr>
-        <w:shd w:val="clear" w:color="FFFFFF" w:themeColor="accent4"/>
+        <w:shd w:val="clear" w:color="FFFFFF" w:themeFill="accent4" w:themeColor="accent4"/>
       </w:tcPr>
     </w:tblStylePr>
     <w:tblStylePr w:type="lastCol">
@@ -4752,7 +4975,7 @@
         <w:sz w:val="22"/>
       </w:rPr>
       <w:tcPr>
-        <w:shd w:val="clear" w:color="FFFFFF" w:themeColor="accent4"/>
+        <w:shd w:val="clear" w:color="FFFFFF" w:themeFill="accent4" w:themeColor="accent4"/>
       </w:tcPr>
     </w:tblStylePr>
     <w:tblStylePr w:type="lastRow">
@@ -4763,7 +4986,7 @@
         <w:sz w:val="22"/>
       </w:rPr>
       <w:tcPr>
-        <w:shd w:val="clear" w:color="FFFFFF" w:themeColor="accent4"/>
+        <w:shd w:val="clear" w:color="FFFFFF" w:themeFill="accent4" w:themeColor="accent4"/>
         <w:tcBorders>
           <w:top w:val="single" w:color="000000" w:sz="4" w:space="0" w:themeColor="light1"/>
         </w:tcBorders>
@@ -4789,16 +5012,16 @@
         <w:insideV w:val="single" w:color="000000" w:sz="4" w:space="0" w:themeColor="light1"/>
         <w:insideH w:val="single" w:color="000000" w:sz="4" w:space="0" w:themeColor="light1"/>
       </w:tblBorders>
-      <w:shd w:val="clear" w:color="FFFFFF" w:themeColor="accent5" w:themeTint="34"/>
+      <w:shd w:val="clear" w:color="FFFFFF" w:themeFill="accent5" w:themeFillTint="34" w:themeColor="accent5" w:themeTint="34"/>
     </w:tblPr>
     <w:tblStylePr w:type="band1Horz">
       <w:tcPr>
-        <w:shd w:val="clear" w:color="FFFFFF" w:themeColor="accent5" w:themeTint="75"/>
+        <w:shd w:val="clear" w:color="FFFFFF" w:themeFill="accent5" w:themeFillTint="75" w:themeColor="accent5" w:themeTint="75"/>
       </w:tcPr>
     </w:tblStylePr>
     <w:tblStylePr w:type="band1Vert">
       <w:tcPr>
-        <w:shd w:val="clear" w:color="FFFFFF" w:themeColor="accent5" w:themeTint="75"/>
+        <w:shd w:val="clear" w:color="FFFFFF" w:themeFill="accent5" w:themeFillTint="75" w:themeColor="accent5" w:themeTint="75"/>
       </w:tcPr>
     </w:tblStylePr>
     <w:tblStylePr w:type="firstCol">
@@ -4809,7 +5032,7 @@
         <w:sz w:val="22"/>
       </w:rPr>
       <w:tcPr>
-        <w:shd w:val="clear" w:color="FFFFFF" w:themeColor="accent5"/>
+        <w:shd w:val="clear" w:color="FFFFFF" w:themeFill="accent5" w:themeColor="accent5"/>
       </w:tcPr>
     </w:tblStylePr>
     <w:tblStylePr w:type="firstRow">
@@ -4820,7 +5043,7 @@
         <w:sz w:val="22"/>
       </w:rPr>
       <w:tcPr>
-        <w:shd w:val="clear" w:color="FFFFFF" w:themeColor="accent5"/>
+        <w:shd w:val="clear" w:color="FFFFFF" w:themeFill="accent5" w:themeColor="accent5"/>
       </w:tcPr>
     </w:tblStylePr>
     <w:tblStylePr w:type="lastCol">
@@ -4831,7 +5054,7 @@
         <w:sz w:val="22"/>
       </w:rPr>
       <w:tcPr>
-        <w:shd w:val="clear" w:color="FFFFFF" w:themeColor="accent5"/>
+        <w:shd w:val="clear" w:color="FFFFFF" w:themeFill="accent5" w:themeColor="accent5"/>
       </w:tcPr>
     </w:tblStylePr>
     <w:tblStylePr w:type="lastRow">
@@ -4842,7 +5065,7 @@
         <w:sz w:val="22"/>
       </w:rPr>
       <w:tcPr>
-        <w:shd w:val="clear" w:color="FFFFFF" w:themeColor="accent5"/>
+        <w:shd w:val="clear" w:color="FFFFFF" w:themeFill="accent5" w:themeColor="accent5"/>
         <w:tcBorders>
           <w:top w:val="single" w:color="000000" w:sz="4" w:space="0" w:themeColor="light1"/>
         </w:tcBorders>
@@ -4868,16 +5091,16 @@
         <w:insideV w:val="single" w:color="000000" w:sz="4" w:space="0" w:themeColor="light1"/>
         <w:insideH w:val="single" w:color="000000" w:sz="4" w:space="0" w:themeColor="light1"/>
       </w:tblBorders>
-      <w:shd w:val="clear" w:color="FFFFFF" w:themeColor="accent6" w:themeTint="34"/>
+      <w:shd w:val="clear" w:color="FFFFFF" w:themeFill="accent6" w:themeFillTint="34" w:themeColor="accent6" w:themeTint="34"/>
     </w:tblPr>
     <w:tblStylePr w:type="band1Horz">
       <w:tcPr>
-        <w:shd w:val="clear" w:color="FFFFFF" w:themeColor="accent6" w:themeTint="75"/>
+        <w:shd w:val="clear" w:color="FFFFFF" w:themeFill="accent6" w:themeFillTint="75" w:themeColor="accent6" w:themeTint="75"/>
       </w:tcPr>
     </w:tblStylePr>
     <w:tblStylePr w:type="band1Vert">
       <w:tcPr>
-        <w:shd w:val="clear" w:color="FFFFFF" w:themeColor="accent6" w:themeTint="75"/>
+        <w:shd w:val="clear" w:color="FFFFFF" w:themeFill="accent6" w:themeFillTint="75" w:themeColor="accent6" w:themeTint="75"/>
       </w:tcPr>
     </w:tblStylePr>
     <w:tblStylePr w:type="firstCol">
@@ -4888,7 +5111,7 @@
         <w:sz w:val="22"/>
       </w:rPr>
       <w:tcPr>
-        <w:shd w:val="clear" w:color="FFFFFF" w:themeColor="accent6"/>
+        <w:shd w:val="clear" w:color="FFFFFF" w:themeFill="accent6" w:themeColor="accent6"/>
       </w:tcPr>
     </w:tblStylePr>
     <w:tblStylePr w:type="firstRow">
@@ -4899,7 +5122,7 @@
         <w:sz w:val="22"/>
       </w:rPr>
       <w:tcPr>
-        <w:shd w:val="clear" w:color="FFFFFF" w:themeColor="accent6"/>
+        <w:shd w:val="clear" w:color="FFFFFF" w:themeFill="accent6" w:themeColor="accent6"/>
       </w:tcPr>
     </w:tblStylePr>
     <w:tblStylePr w:type="lastCol">
@@ -4910,7 +5133,7 @@
         <w:sz w:val="22"/>
       </w:rPr>
       <w:tcPr>
-        <w:shd w:val="clear" w:color="FFFFFF" w:themeColor="accent6"/>
+        <w:shd w:val="clear" w:color="FFFFFF" w:themeFill="accent6" w:themeColor="accent6"/>
       </w:tcPr>
     </w:tblStylePr>
     <w:tblStylePr w:type="lastRow">
@@ -4921,7 +5144,7 @@
         <w:sz w:val="22"/>
       </w:rPr>
       <w:tcPr>
-        <w:shd w:val="clear" w:color="FFFFFF" w:themeColor="accent6"/>
+        <w:shd w:val="clear" w:color="FFFFFF" w:themeFill="accent6" w:themeColor="accent6"/>
         <w:tcBorders>
           <w:top w:val="single" w:color="000000" w:sz="4" w:space="0" w:themeColor="light1"/>
         </w:tcBorders>
@@ -4955,12 +5178,12 @@
         <w:sz w:val="22"/>
       </w:rPr>
       <w:tcPr>
-        <w:shd w:val="clear" w:color="FFFFFF" w:themeColor="text1" w:themeTint="34"/>
+        <w:shd w:val="clear" w:color="FFFFFF" w:themeFill="text1" w:themeFillTint="34" w:themeColor="text1" w:themeTint="34"/>
       </w:tcPr>
     </w:tblStylePr>
     <w:tblStylePr w:type="band1Vert">
       <w:tcPr>
-        <w:shd w:val="clear" w:color="FFFFFF" w:themeColor="text1" w:themeTint="34"/>
+        <w:shd w:val="clear" w:color="FFFFFF" w:themeFill="text1" w:themeFillTint="34" w:themeColor="text1" w:themeTint="34"/>
       </w:tcPr>
     </w:tblStylePr>
     <w:tblStylePr w:type="band2Horz">
@@ -5034,12 +5257,12 @@
         <w:sz w:val="22"/>
       </w:rPr>
       <w:tcPr>
-        <w:shd w:val="clear" w:color="FFFFFF" w:themeColor="accent1" w:themeTint="34"/>
+        <w:shd w:val="clear" w:color="FFFFFF" w:themeFill="accent1" w:themeFillTint="34" w:themeColor="accent1" w:themeTint="34"/>
       </w:tcPr>
     </w:tblStylePr>
     <w:tblStylePr w:type="band1Vert">
       <w:tcPr>
-        <w:shd w:val="clear" w:color="FFFFFF" w:themeColor="accent1" w:themeTint="34"/>
+        <w:shd w:val="clear" w:color="FFFFFF" w:themeFill="accent1" w:themeFillTint="34" w:themeColor="accent1" w:themeTint="34"/>
       </w:tcPr>
     </w:tblStylePr>
     <w:tblStylePr w:type="band2Horz">
@@ -5113,12 +5336,12 @@
         <w:sz w:val="22"/>
       </w:rPr>
       <w:tcPr>
-        <w:shd w:val="clear" w:color="FFFFFF" w:themeColor="accent2" w:themeTint="32"/>
+        <w:shd w:val="clear" w:color="FFFFFF" w:themeFill="accent2" w:themeFillTint="32" w:themeColor="accent2" w:themeTint="32"/>
       </w:tcPr>
     </w:tblStylePr>
     <w:tblStylePr w:type="band1Vert">
       <w:tcPr>
-        <w:shd w:val="clear" w:color="FFFFFF" w:themeColor="accent2" w:themeTint="32"/>
+        <w:shd w:val="clear" w:color="FFFFFF" w:themeFill="accent2" w:themeFillTint="32" w:themeColor="accent2" w:themeTint="32"/>
       </w:tcPr>
     </w:tblStylePr>
     <w:tblStylePr w:type="band2Horz">
@@ -5192,12 +5415,12 @@
         <w:sz w:val="22"/>
       </w:rPr>
       <w:tcPr>
-        <w:shd w:val="clear" w:color="FFFFFF" w:themeColor="accent3" w:themeTint="34"/>
+        <w:shd w:val="clear" w:color="FFFFFF" w:themeFill="accent3" w:themeFillTint="34" w:themeColor="accent3" w:themeTint="34"/>
       </w:tcPr>
     </w:tblStylePr>
     <w:tblStylePr w:type="band1Vert">
       <w:tcPr>
-        <w:shd w:val="clear" w:color="FFFFFF" w:themeColor="accent3" w:themeTint="34"/>
+        <w:shd w:val="clear" w:color="FFFFFF" w:themeFill="accent3" w:themeFillTint="34" w:themeColor="accent3" w:themeTint="34"/>
       </w:tcPr>
     </w:tblStylePr>
     <w:tblStylePr w:type="band2Horz">
@@ -5271,12 +5494,12 @@
         <w:sz w:val="22"/>
       </w:rPr>
       <w:tcPr>
-        <w:shd w:val="clear" w:color="FFFFFF" w:themeColor="accent4" w:themeTint="34"/>
+        <w:shd w:val="clear" w:color="FFFFFF" w:themeFill="accent4" w:themeFillTint="34" w:themeColor="accent4" w:themeTint="34"/>
       </w:tcPr>
     </w:tblStylePr>
     <w:tblStylePr w:type="band1Vert">
       <w:tcPr>
-        <w:shd w:val="clear" w:color="FFFFFF" w:themeColor="accent4" w:themeTint="34"/>
+        <w:shd w:val="clear" w:color="FFFFFF" w:themeFill="accent4" w:themeFillTint="34" w:themeColor="accent4" w:themeTint="34"/>
       </w:tcPr>
     </w:tblStylePr>
     <w:tblStylePr w:type="band2Horz">
@@ -5350,12 +5573,12 @@
         <w:sz w:val="22"/>
       </w:rPr>
       <w:tcPr>
-        <w:shd w:val="clear" w:color="FFFFFF" w:themeColor="accent5" w:themeTint="34"/>
+        <w:shd w:val="clear" w:color="FFFFFF" w:themeFill="accent5" w:themeFillTint="34" w:themeColor="accent5" w:themeTint="34"/>
       </w:tcPr>
     </w:tblStylePr>
     <w:tblStylePr w:type="band1Vert">
       <w:tcPr>
-        <w:shd w:val="clear" w:color="FFFFFF" w:themeColor="accent5" w:themeTint="34"/>
+        <w:shd w:val="clear" w:color="FFFFFF" w:themeFill="accent5" w:themeFillTint="34" w:themeColor="accent5" w:themeTint="34"/>
       </w:tcPr>
     </w:tblStylePr>
     <w:tblStylePr w:type="band2Horz">
@@ -5429,12 +5652,12 @@
         <w:sz w:val="22"/>
       </w:rPr>
       <w:tcPr>
-        <w:shd w:val="clear" w:color="FFFFFF" w:themeColor="accent6" w:themeTint="34"/>
+        <w:shd w:val="clear" w:color="FFFFFF" w:themeFill="accent6" w:themeFillTint="34" w:themeColor="accent6" w:themeTint="34"/>
       </w:tcPr>
     </w:tblStylePr>
     <w:tblStylePr w:type="band1Vert">
       <w:tcPr>
-        <w:shd w:val="clear" w:color="FFFFFF" w:themeColor="accent6" w:themeTint="34"/>
+        <w:shd w:val="clear" w:color="FFFFFF" w:themeFill="accent6" w:themeFillTint="34" w:themeColor="accent6" w:themeTint="34"/>
       </w:tcPr>
     </w:tblStylePr>
     <w:tblStylePr w:type="band2Horz">
@@ -5506,12 +5729,12 @@
         <w:sz w:val="22"/>
       </w:rPr>
       <w:tcPr>
-        <w:shd w:val="clear" w:color="FFFFFF" w:themeColor="text1" w:themeTint="0D"/>
+        <w:shd w:val="clear" w:color="FFFFFF" w:themeFill="text1" w:themeFillTint="0D" w:themeColor="text1" w:themeTint="0D"/>
       </w:tcPr>
     </w:tblStylePr>
     <w:tblStylePr w:type="band1Vert">
       <w:tcPr>
-        <w:shd w:val="clear" w:color="FFFFFF" w:themeColor="text1" w:themeTint="0D"/>
+        <w:shd w:val="clear" w:color="FFFFFF" w:themeFill="text1" w:themeFillTint="0D" w:themeColor="text1" w:themeTint="0D"/>
       </w:tcPr>
     </w:tblStylePr>
     <w:tblStylePr w:type="band2Horz">
@@ -5549,7 +5772,7 @@
         <w:sz w:val="22"/>
       </w:rPr>
       <w:tcPr>
-        <w:shd w:val="clear" w:color="FFFFFF" w:themeColor="light1"/>
+        <w:shd w:val="clear" w:color="FFFFFF" w:themeFill="light1" w:themeColor="light1"/>
         <w:tcBorders>
           <w:left w:val="none" w:color="000000" w:sz="4" w:space="0"/>
           <w:top w:val="none" w:color="000000" w:sz="4" w:space="0"/>
@@ -5583,7 +5806,7 @@
         <w:sz w:val="22"/>
       </w:rPr>
       <w:tcPr>
-        <w:shd w:val="clear" w:color="FFFFFF" w:themeColor="light1"/>
+        <w:shd w:val="clear" w:color="FFFFFF" w:themeFill="light1" w:themeColor="light1"/>
         <w:tcBorders>
           <w:left w:val="none" w:color="000000" w:sz="4" w:space="0"/>
           <w:top w:val="single" w:color="000000" w:sz="4" w:space="0" w:themeColor="text1" w:themeTint="80"/>
@@ -5618,12 +5841,12 @@
         <w:sz w:val="22"/>
       </w:rPr>
       <w:tcPr>
-        <w:shd w:val="clear" w:color="FFFFFF" w:themeColor="accent1" w:themeTint="34"/>
+        <w:shd w:val="clear" w:color="FFFFFF" w:themeFill="accent1" w:themeFillTint="34" w:themeColor="accent1" w:themeTint="34"/>
       </w:tcPr>
     </w:tblStylePr>
     <w:tblStylePr w:type="band1Vert">
       <w:tcPr>
-        <w:shd w:val="clear" w:color="FFFFFF" w:themeColor="accent1" w:themeTint="34"/>
+        <w:shd w:val="clear" w:color="FFFFFF" w:themeFill="accent1" w:themeFillTint="34" w:themeColor="accent1" w:themeTint="34"/>
       </w:tcPr>
     </w:tblStylePr>
     <w:tblStylePr w:type="band2Horz">
@@ -5661,7 +5884,7 @@
         <w:sz w:val="22"/>
       </w:rPr>
       <w:tcPr>
-        <w:shd w:val="clear" w:color="FFFFFF" w:themeColor="light1"/>
+        <w:shd w:val="clear" w:color="FFFFFF" w:themeFill="light1" w:themeColor="light1"/>
         <w:tcBorders>
           <w:left w:val="none" w:color="000000" w:sz="4" w:space="0"/>
           <w:top w:val="none" w:color="000000" w:sz="4" w:space="0"/>
@@ -5695,7 +5918,7 @@
         <w:sz w:val="22"/>
       </w:rPr>
       <w:tcPr>
-        <w:shd w:val="clear" w:color="FFFFFF" w:themeColor="light1"/>
+        <w:shd w:val="clear" w:color="FFFFFF" w:themeFill="light1" w:themeColor="light1"/>
         <w:tcBorders>
           <w:left w:val="none" w:color="000000" w:sz="4" w:space="0"/>
           <w:top w:val="single" w:color="000000" w:sz="4" w:space="0" w:themeColor="accent1" w:themeTint="80"/>
@@ -5730,12 +5953,12 @@
         <w:sz w:val="22"/>
       </w:rPr>
       <w:tcPr>
-        <w:shd w:val="clear" w:color="FFFFFF" w:themeColor="accent2" w:themeTint="32"/>
+        <w:shd w:val="clear" w:color="FFFFFF" w:themeFill="accent2" w:themeFillTint="32" w:themeColor="accent2" w:themeTint="32"/>
       </w:tcPr>
     </w:tblStylePr>
     <w:tblStylePr w:type="band1Vert">
       <w:tcPr>
-        <w:shd w:val="clear" w:color="FFFFFF" w:themeColor="accent2" w:themeTint="32"/>
+        <w:shd w:val="clear" w:color="FFFFFF" w:themeFill="accent2" w:themeFillTint="32" w:themeColor="accent2" w:themeTint="32"/>
       </w:tcPr>
     </w:tblStylePr>
     <w:tblStylePr w:type="band2Horz">
@@ -5773,7 +5996,7 @@
         <w:sz w:val="22"/>
       </w:rPr>
       <w:tcPr>
-        <w:shd w:val="clear" w:color="FFFFFF" w:themeColor="light1"/>
+        <w:shd w:val="clear" w:color="FFFFFF" w:themeFill="light1" w:themeColor="light1"/>
         <w:tcBorders>
           <w:left w:val="none" w:color="000000" w:sz="4" w:space="0"/>
           <w:top w:val="none" w:color="000000" w:sz="4" w:space="0"/>
@@ -5807,7 +6030,7 @@
         <w:sz w:val="22"/>
       </w:rPr>
       <w:tcPr>
-        <w:shd w:val="clear" w:color="FFFFFF" w:themeColor="light1"/>
+        <w:shd w:val="clear" w:color="FFFFFF" w:themeFill="light1" w:themeColor="light1"/>
         <w:tcBorders>
           <w:left w:val="none" w:color="000000" w:sz="4" w:space="0"/>
           <w:top w:val="single" w:color="000000" w:sz="4" w:space="0" w:themeColor="accent2" w:themeTint="97"/>
@@ -5842,12 +6065,12 @@
         <w:sz w:val="22"/>
       </w:rPr>
       <w:tcPr>
-        <w:shd w:val="clear" w:color="FFFFFF" w:themeColor="accent3" w:themeTint="34"/>
+        <w:shd w:val="clear" w:color="FFFFFF" w:themeFill="accent3" w:themeFillTint="34" w:themeColor="accent3" w:themeTint="34"/>
       </w:tcPr>
     </w:tblStylePr>
     <w:tblStylePr w:type="band1Vert">
       <w:tcPr>
-        <w:shd w:val="clear" w:color="FFFFFF" w:themeColor="accent3" w:themeTint="34"/>
+        <w:shd w:val="clear" w:color="FFFFFF" w:themeFill="accent3" w:themeFillTint="34" w:themeColor="accent3" w:themeTint="34"/>
       </w:tcPr>
     </w:tblStylePr>
     <w:tblStylePr w:type="band2Horz">
@@ -5885,7 +6108,7 @@
         <w:sz w:val="22"/>
       </w:rPr>
       <w:tcPr>
-        <w:shd w:val="clear" w:color="FFFFFF" w:themeColor="light1"/>
+        <w:shd w:val="clear" w:color="FFFFFF" w:themeFill="light1" w:themeColor="light1"/>
         <w:tcBorders>
           <w:left w:val="none" w:color="000000" w:sz="4" w:space="0"/>
           <w:top w:val="none" w:color="000000" w:sz="4" w:space="0"/>
@@ -5919,7 +6142,7 @@
         <w:sz w:val="22"/>
       </w:rPr>
       <w:tcPr>
-        <w:shd w:val="clear" w:color="FFFFFF" w:themeColor="light1"/>
+        <w:shd w:val="clear" w:color="FFFFFF" w:themeFill="light1" w:themeColor="light1"/>
         <w:tcBorders>
           <w:left w:val="none" w:color="000000" w:sz="4" w:space="0"/>
           <w:top w:val="single" w:color="000000" w:sz="4" w:space="0" w:themeColor="accent3" w:themeTint="FE"/>
@@ -5954,12 +6177,12 @@
         <w:sz w:val="22"/>
       </w:rPr>
       <w:tcPr>
-        <w:shd w:val="clear" w:color="FFFFFF" w:themeColor="accent4" w:themeTint="34"/>
+        <w:shd w:val="clear" w:color="FFFFFF" w:themeFill="accent4" w:themeFillTint="34" w:themeColor="accent4" w:themeTint="34"/>
       </w:tcPr>
     </w:tblStylePr>
     <w:tblStylePr w:type="band1Vert">
       <w:tcPr>
-        <w:shd w:val="clear" w:color="FFFFFF" w:themeColor="accent4" w:themeTint="34"/>
+        <w:shd w:val="clear" w:color="FFFFFF" w:themeFill="accent4" w:themeFillTint="34" w:themeColor="accent4" w:themeTint="34"/>
       </w:tcPr>
     </w:tblStylePr>
     <w:tblStylePr w:type="band2Horz">
@@ -5997,7 +6220,7 @@
         <w:sz w:val="22"/>
       </w:rPr>
       <w:tcPr>
-        <w:shd w:val="clear" w:color="FFFFFF" w:themeColor="light1"/>
+        <w:shd w:val="clear" w:color="FFFFFF" w:themeFill="light1" w:themeColor="light1"/>
         <w:tcBorders>
           <w:left w:val="none" w:color="000000" w:sz="4" w:space="0"/>
           <w:top w:val="none" w:color="000000" w:sz="4" w:space="0"/>
@@ -6031,7 +6254,7 @@
         <w:sz w:val="22"/>
       </w:rPr>
       <w:tcPr>
-        <w:shd w:val="clear" w:color="FFFFFF" w:themeColor="light1"/>
+        <w:shd w:val="clear" w:color="FFFFFF" w:themeFill="light1" w:themeColor="light1"/>
         <w:tcBorders>
           <w:left w:val="none" w:color="000000" w:sz="4" w:space="0"/>
           <w:top w:val="single" w:color="000000" w:sz="4" w:space="0" w:themeColor="accent4" w:themeTint="9A"/>
@@ -6066,12 +6289,12 @@
         <w:sz w:val="22"/>
       </w:rPr>
       <w:tcPr>
-        <w:shd w:val="clear" w:color="FFFFFF" w:themeColor="accent5" w:themeTint="34"/>
+        <w:shd w:val="clear" w:color="FFFFFF" w:themeFill="accent5" w:themeFillTint="34" w:themeColor="accent5" w:themeTint="34"/>
       </w:tcPr>
     </w:tblStylePr>
     <w:tblStylePr w:type="band1Vert">
       <w:tcPr>
-        <w:shd w:val="clear" w:color="FFFFFF" w:themeColor="accent5" w:themeTint="34"/>
+        <w:shd w:val="clear" w:color="FFFFFF" w:themeFill="accent5" w:themeFillTint="34" w:themeColor="accent5" w:themeTint="34"/>
       </w:tcPr>
     </w:tblStylePr>
     <w:tblStylePr w:type="band2Horz">
@@ -6109,7 +6332,7 @@
         <w:sz w:val="22"/>
       </w:rPr>
       <w:tcPr>
-        <w:shd w:val="clear" w:color="FFFFFF" w:themeColor="light1"/>
+        <w:shd w:val="clear" w:color="FFFFFF" w:themeFill="light1" w:themeColor="light1"/>
         <w:tcBorders>
           <w:left w:val="none" w:color="000000" w:sz="4" w:space="0"/>
           <w:top w:val="none" w:color="000000" w:sz="4" w:space="0"/>
@@ -6143,7 +6366,7 @@
         <w:sz w:val="22"/>
       </w:rPr>
       <w:tcPr>
-        <w:shd w:val="clear" w:color="FFFFFF" w:themeColor="light1"/>
+        <w:shd w:val="clear" w:color="FFFFFF" w:themeFill="light1" w:themeColor="light1"/>
         <w:tcBorders>
           <w:left w:val="none" w:color="000000" w:sz="4" w:space="0"/>
           <w:top w:val="single" w:color="000000" w:sz="4" w:space="0" w:themeColor="accent5" w:themeTint="90"/>
@@ -6178,12 +6401,12 @@
         <w:sz w:val="22"/>
       </w:rPr>
       <w:tcPr>
-        <w:shd w:val="clear" w:color="FFFFFF" w:themeColor="accent6" w:themeTint="34"/>
+        <w:shd w:val="clear" w:color="FFFFFF" w:themeFill="accent6" w:themeFillTint="34" w:themeColor="accent6" w:themeTint="34"/>
       </w:tcPr>
     </w:tblStylePr>
     <w:tblStylePr w:type="band1Vert">
       <w:tcPr>
-        <w:shd w:val="clear" w:color="FFFFFF" w:themeColor="accent6" w:themeTint="34"/>
+        <w:shd w:val="clear" w:color="FFFFFF" w:themeFill="accent6" w:themeFillTint="34" w:themeColor="accent6" w:themeTint="34"/>
       </w:tcPr>
     </w:tblStylePr>
     <w:tblStylePr w:type="band2Horz">
@@ -6221,7 +6444,7 @@
         <w:sz w:val="22"/>
       </w:rPr>
       <w:tcPr>
-        <w:shd w:val="clear" w:color="FFFFFF" w:themeColor="light1"/>
+        <w:shd w:val="clear" w:color="FFFFFF" w:themeFill="light1" w:themeColor="light1"/>
         <w:tcBorders>
           <w:left w:val="none" w:color="000000" w:sz="4" w:space="0"/>
           <w:top w:val="none" w:color="000000" w:sz="4" w:space="0"/>
@@ -6255,7 +6478,7 @@
         <w:sz w:val="22"/>
       </w:rPr>
       <w:tcPr>
-        <w:shd w:val="clear" w:color="FFFFFF" w:themeColor="light1"/>
+        <w:shd w:val="clear" w:color="FFFFFF" w:themeFill="light1" w:themeColor="light1"/>
         <w:tcBorders>
           <w:left w:val="none" w:color="000000" w:sz="4" w:space="0"/>
           <w:top w:val="single" w:color="000000" w:sz="4" w:space="0" w:themeColor="accent6" w:themeTint="90"/>
@@ -6279,12 +6502,12 @@
     </w:tblPr>
     <w:tblStylePr w:type="band1Horz">
       <w:tcPr>
-        <w:shd w:val="clear" w:color="FFFFFF" w:themeColor="text1" w:themeTint="40"/>
+        <w:shd w:val="clear" w:color="FFFFFF" w:themeFill="text1" w:themeFillTint="40" w:themeColor="text1" w:themeTint="40"/>
       </w:tcPr>
     </w:tblStylePr>
     <w:tblStylePr w:type="band1Vert">
       <w:tcPr>
-        <w:shd w:val="clear" w:color="FFFFFF" w:themeColor="text1" w:themeTint="40"/>
+        <w:shd w:val="clear" w:color="FFFFFF" w:themeFill="text1" w:themeFillTint="40" w:themeColor="text1" w:themeTint="40"/>
       </w:tcPr>
     </w:tblStylePr>
     <w:tblStylePr w:type="firstCol">
@@ -6342,12 +6565,12 @@
     </w:tblPr>
     <w:tblStylePr w:type="band1Horz">
       <w:tcPr>
-        <w:shd w:val="clear" w:color="FFFFFF" w:themeColor="accent1" w:themeTint="40"/>
+        <w:shd w:val="clear" w:color="FFFFFF" w:themeFill="accent1" w:themeFillTint="40" w:themeColor="accent1" w:themeTint="40"/>
       </w:tcPr>
     </w:tblStylePr>
     <w:tblStylePr w:type="band1Vert">
       <w:tcPr>
-        <w:shd w:val="clear" w:color="FFFFFF" w:themeColor="accent1" w:themeTint="40"/>
+        <w:shd w:val="clear" w:color="FFFFFF" w:themeFill="accent1" w:themeFillTint="40" w:themeColor="accent1" w:themeTint="40"/>
       </w:tcPr>
     </w:tblStylePr>
     <w:tblStylePr w:type="firstCol">
@@ -6405,12 +6628,12 @@
     </w:tblPr>
     <w:tblStylePr w:type="band1Horz">
       <w:tcPr>
-        <w:shd w:val="clear" w:color="FFFFFF" w:themeColor="accent2" w:themeTint="40"/>
+        <w:shd w:val="clear" w:color="FFFFFF" w:themeFill="accent2" w:themeFillTint="40" w:themeColor="accent2" w:themeTint="40"/>
       </w:tcPr>
     </w:tblStylePr>
     <w:tblStylePr w:type="band1Vert">
       <w:tcPr>
-        <w:shd w:val="clear" w:color="FFFFFF" w:themeColor="accent2" w:themeTint="40"/>
+        <w:shd w:val="clear" w:color="FFFFFF" w:themeFill="accent2" w:themeFillTint="40" w:themeColor="accent2" w:themeTint="40"/>
       </w:tcPr>
     </w:tblStylePr>
     <w:tblStylePr w:type="firstCol">
@@ -6468,12 +6691,12 @@
     </w:tblPr>
     <w:tblStylePr w:type="band1Horz">
       <w:tcPr>
-        <w:shd w:val="clear" w:color="FFFFFF" w:themeColor="accent3" w:themeTint="40"/>
+        <w:shd w:val="clear" w:color="FFFFFF" w:themeFill="accent3" w:themeFillTint="40" w:themeColor="accent3" w:themeTint="40"/>
       </w:tcPr>
     </w:tblStylePr>
     <w:tblStylePr w:type="band1Vert">
       <w:tcPr>
-        <w:shd w:val="clear" w:color="FFFFFF" w:themeColor="accent3" w:themeTint="40"/>
+        <w:shd w:val="clear" w:color="FFFFFF" w:themeFill="accent3" w:themeFillTint="40" w:themeColor="accent3" w:themeTint="40"/>
       </w:tcPr>
     </w:tblStylePr>
     <w:tblStylePr w:type="firstCol">
@@ -6531,12 +6754,12 @@
     </w:tblPr>
     <w:tblStylePr w:type="band1Horz">
       <w:tcPr>
-        <w:shd w:val="clear" w:color="FFFFFF" w:themeColor="accent4" w:themeTint="40"/>
+        <w:shd w:val="clear" w:color="FFFFFF" w:themeFill="accent4" w:themeFillTint="40" w:themeColor="accent4" w:themeTint="40"/>
       </w:tcPr>
     </w:tblStylePr>
     <w:tblStylePr w:type="band1Vert">
       <w:tcPr>
-        <w:shd w:val="clear" w:color="FFFFFF" w:themeColor="accent4" w:themeTint="40"/>
+        <w:shd w:val="clear" w:color="FFFFFF" w:themeFill="accent4" w:themeFillTint="40" w:themeColor="accent4" w:themeTint="40"/>
       </w:tcPr>
     </w:tblStylePr>
     <w:tblStylePr w:type="firstCol">
@@ -6594,12 +6817,12 @@
     </w:tblPr>
     <w:tblStylePr w:type="band1Horz">
       <w:tcPr>
-        <w:shd w:val="clear" w:color="FFFFFF" w:themeColor="accent5" w:themeTint="40"/>
+        <w:shd w:val="clear" w:color="FFFFFF" w:themeFill="accent5" w:themeFillTint="40" w:themeColor="accent5" w:themeTint="40"/>
       </w:tcPr>
     </w:tblStylePr>
     <w:tblStylePr w:type="band1Vert">
       <w:tcPr>
-        <w:shd w:val="clear" w:color="FFFFFF" w:themeColor="accent5" w:themeTint="40"/>
+        <w:shd w:val="clear" w:color="FFFFFF" w:themeFill="accent5" w:themeFillTint="40" w:themeColor="accent5" w:themeTint="40"/>
       </w:tcPr>
     </w:tblStylePr>
     <w:tblStylePr w:type="firstCol">
@@ -6657,12 +6880,12 @@
     </w:tblPr>
     <w:tblStylePr w:type="band1Horz">
       <w:tcPr>
-        <w:shd w:val="clear" w:color="FFFFFF" w:themeColor="accent6" w:themeTint="40"/>
+        <w:shd w:val="clear" w:color="FFFFFF" w:themeFill="accent6" w:themeFillTint="40" w:themeColor="accent6" w:themeTint="40"/>
       </w:tcPr>
     </w:tblStylePr>
     <w:tblStylePr w:type="band1Vert">
       <w:tcPr>
-        <w:shd w:val="clear" w:color="FFFFFF" w:themeColor="accent6" w:themeTint="40"/>
+        <w:shd w:val="clear" w:color="FFFFFF" w:themeFill="accent6" w:themeFillTint="40" w:themeColor="accent6" w:themeTint="40"/>
       </w:tcPr>
     </w:tblStylePr>
     <w:tblStylePr w:type="firstCol">
@@ -6730,7 +6953,7 @@
         <w:sz w:val="22"/>
       </w:rPr>
       <w:tcPr>
-        <w:shd w:val="clear" w:color="FFFFFF" w:themeColor="text1" w:themeTint="40"/>
+        <w:shd w:val="clear" w:color="FFFFFF" w:themeFill="text1" w:themeFillTint="40" w:themeColor="text1" w:themeTint="40"/>
       </w:tcPr>
     </w:tblStylePr>
     <w:tblStylePr w:type="band1Vert">
@@ -6740,7 +6963,7 @@
         <w:sz w:val="22"/>
       </w:rPr>
       <w:tcPr>
-        <w:shd w:val="clear" w:color="FFFFFF" w:themeColor="text1" w:themeTint="40"/>
+        <w:shd w:val="clear" w:color="FFFFFF" w:themeFill="text1" w:themeFillTint="40" w:themeColor="text1" w:themeTint="40"/>
       </w:tcPr>
     </w:tblStylePr>
     <w:tblStylePr w:type="firstCol">
@@ -6816,7 +7039,7 @@
         <w:sz w:val="22"/>
       </w:rPr>
       <w:tcPr>
-        <w:shd w:val="clear" w:color="FFFFFF" w:themeColor="accent1" w:themeTint="40"/>
+        <w:shd w:val="clear" w:color="FFFFFF" w:themeFill="accent1" w:themeFillTint="40" w:themeColor="accent1" w:themeTint="40"/>
       </w:tcPr>
     </w:tblStylePr>
     <w:tblStylePr w:type="band1Vert">
@@ -6826,7 +7049,7 @@
         <w:sz w:val="22"/>
       </w:rPr>
       <w:tcPr>
-        <w:shd w:val="clear" w:color="FFFFFF" w:themeColor="accent1" w:themeTint="40"/>
+        <w:shd w:val="clear" w:color="FFFFFF" w:themeFill="accent1" w:themeFillTint="40" w:themeColor="accent1" w:themeTint="40"/>
       </w:tcPr>
     </w:tblStylePr>
     <w:tblStylePr w:type="firstCol">
@@ -6902,7 +7125,7 @@
         <w:sz w:val="22"/>
       </w:rPr>
       <w:tcPr>
-        <w:shd w:val="clear" w:color="FFFFFF" w:themeColor="accent2" w:themeTint="40"/>
+        <w:shd w:val="clear" w:color="FFFFFF" w:themeFill="accent2" w:themeFillTint="40" w:themeColor="accent2" w:themeTint="40"/>
       </w:tcPr>
     </w:tblStylePr>
     <w:tblStylePr w:type="band1Vert">
@@ -6912,7 +7135,7 @@
         <w:sz w:val="22"/>
       </w:rPr>
       <w:tcPr>
-        <w:shd w:val="clear" w:color="FFFFFF" w:themeColor="accent2" w:themeTint="40"/>
+        <w:shd w:val="clear" w:color="FFFFFF" w:themeFill="accent2" w:themeFillTint="40" w:themeColor="accent2" w:themeTint="40"/>
       </w:tcPr>
     </w:tblStylePr>
     <w:tblStylePr w:type="firstCol">
@@ -6988,7 +7211,7 @@
         <w:sz w:val="22"/>
       </w:rPr>
       <w:tcPr>
-        <w:shd w:val="clear" w:color="FFFFFF" w:themeColor="accent3" w:themeTint="40"/>
+        <w:shd w:val="clear" w:color="FFFFFF" w:themeFill="accent3" w:themeFillTint="40" w:themeColor="accent3" w:themeTint="40"/>
       </w:tcPr>
     </w:tblStylePr>
     <w:tblStylePr w:type="band1Vert">
@@ -6998,7 +7221,7 @@
         <w:sz w:val="22"/>
       </w:rPr>
       <w:tcPr>
-        <w:shd w:val="clear" w:color="FFFFFF" w:themeColor="accent3" w:themeTint="40"/>
+        <w:shd w:val="clear" w:color="FFFFFF" w:themeFill="accent3" w:themeFillTint="40" w:themeColor="accent3" w:themeTint="40"/>
       </w:tcPr>
     </w:tblStylePr>
     <w:tblStylePr w:type="firstCol">
@@ -7074,7 +7297,7 @@
         <w:sz w:val="22"/>
       </w:rPr>
       <w:tcPr>
-        <w:shd w:val="clear" w:color="FFFFFF" w:themeColor="accent4" w:themeTint="40"/>
+        <w:shd w:val="clear" w:color="FFFFFF" w:themeFill="accent4" w:themeFillTint="40" w:themeColor="accent4" w:themeTint="40"/>
       </w:tcPr>
     </w:tblStylePr>
     <w:tblStylePr w:type="band1Vert">
@@ -7084,7 +7307,7 @@
         <w:sz w:val="22"/>
       </w:rPr>
       <w:tcPr>
-        <w:shd w:val="clear" w:color="FFFFFF" w:themeColor="accent4" w:themeTint="40"/>
+        <w:shd w:val="clear" w:color="FFFFFF" w:themeFill="accent4" w:themeFillTint="40" w:themeColor="accent4" w:themeTint="40"/>
       </w:tcPr>
     </w:tblStylePr>
     <w:tblStylePr w:type="firstCol">
@@ -7160,7 +7383,7 @@
         <w:sz w:val="22"/>
       </w:rPr>
       <w:tcPr>
-        <w:shd w:val="clear" w:color="FFFFFF" w:themeColor="accent5" w:themeTint="40"/>
+        <w:shd w:val="clear" w:color="FFFFFF" w:themeFill="accent5" w:themeFillTint="40" w:themeColor="accent5" w:themeTint="40"/>
       </w:tcPr>
     </w:tblStylePr>
     <w:tblStylePr w:type="band1Vert">
@@ -7170,7 +7393,7 @@
         <w:sz w:val="22"/>
       </w:rPr>
       <w:tcPr>
-        <w:shd w:val="clear" w:color="FFFFFF" w:themeColor="accent5" w:themeTint="40"/>
+        <w:shd w:val="clear" w:color="FFFFFF" w:themeFill="accent5" w:themeFillTint="40" w:themeColor="accent5" w:themeTint="40"/>
       </w:tcPr>
     </w:tblStylePr>
     <w:tblStylePr w:type="firstCol">
@@ -7246,7 +7469,7 @@
         <w:sz w:val="22"/>
       </w:rPr>
       <w:tcPr>
-        <w:shd w:val="clear" w:color="FFFFFF" w:themeColor="accent6" w:themeTint="40"/>
+        <w:shd w:val="clear" w:color="FFFFFF" w:themeFill="accent6" w:themeFillTint="40" w:themeColor="accent6" w:themeTint="40"/>
       </w:tcPr>
     </w:tblStylePr>
     <w:tblStylePr w:type="band1Vert">
@@ -7256,7 +7479,7 @@
         <w:sz w:val="22"/>
       </w:rPr>
       <w:tcPr>
-        <w:shd w:val="clear" w:color="FFFFFF" w:themeColor="accent6" w:themeTint="40"/>
+        <w:shd w:val="clear" w:color="FFFFFF" w:themeFill="accent6" w:themeFillTint="40" w:themeColor="accent6" w:themeTint="40"/>
       </w:tcPr>
     </w:tblStylePr>
     <w:tblStylePr w:type="firstCol">
@@ -7366,7 +7589,7 @@
         <w:sz w:val="22"/>
       </w:rPr>
       <w:tcPr>
-        <w:shd w:val="clear" w:color="FFFFFF" w:themeColor="text1"/>
+        <w:shd w:val="clear" w:color="FFFFFF" w:themeFill="text1" w:themeColor="text1"/>
       </w:tcPr>
     </w:tblStylePr>
     <w:tblStylePr w:type="lastCol">
@@ -7440,7 +7663,7 @@
         <w:sz w:val="22"/>
       </w:rPr>
       <w:tcPr>
-        <w:shd w:val="clear" w:color="FFFFFF" w:themeColor="accent1"/>
+        <w:shd w:val="clear" w:color="FFFFFF" w:themeFill="accent1" w:themeColor="accent1"/>
       </w:tcPr>
     </w:tblStylePr>
     <w:tblStylePr w:type="lastCol">
@@ -7514,7 +7737,7 @@
         <w:sz w:val="22"/>
       </w:rPr>
       <w:tcPr>
-        <w:shd w:val="clear" w:color="FFFFFF" w:themeColor="accent2" w:themeTint="97"/>
+        <w:shd w:val="clear" w:color="FFFFFF" w:themeFill="accent2" w:themeFillTint="97" w:themeColor="accent2" w:themeTint="97"/>
       </w:tcPr>
     </w:tblStylePr>
     <w:tblStylePr w:type="lastCol">
@@ -7588,7 +7811,7 @@
         <w:sz w:val="22"/>
       </w:rPr>
       <w:tcPr>
-        <w:shd w:val="clear" w:color="FFFFFF" w:themeColor="accent3" w:themeTint="98"/>
+        <w:shd w:val="clear" w:color="FFFFFF" w:themeFill="accent3" w:themeFillTint="98" w:themeColor="accent3" w:themeTint="98"/>
       </w:tcPr>
     </w:tblStylePr>
     <w:tblStylePr w:type="lastCol">
@@ -7662,7 +7885,7 @@
         <w:sz w:val="22"/>
       </w:rPr>
       <w:tcPr>
-        <w:shd w:val="clear" w:color="FFFFFF" w:themeColor="accent4" w:themeTint="9A"/>
+        <w:shd w:val="clear" w:color="FFFFFF" w:themeFill="accent4" w:themeFillTint="9A" w:themeColor="accent4" w:themeTint="9A"/>
       </w:tcPr>
     </w:tblStylePr>
     <w:tblStylePr w:type="lastCol">
@@ -7736,7 +7959,7 @@
         <w:sz w:val="22"/>
       </w:rPr>
       <w:tcPr>
-        <w:shd w:val="clear" w:color="FFFFFF" w:themeColor="accent5" w:themeTint="9A"/>
+        <w:shd w:val="clear" w:color="FFFFFF" w:themeFill="accent5" w:themeFillTint="9A" w:themeColor="accent5" w:themeTint="9A"/>
       </w:tcPr>
     </w:tblStylePr>
     <w:tblStylePr w:type="lastCol">
@@ -7810,7 +8033,7 @@
         <w:sz w:val="22"/>
       </w:rPr>
       <w:tcPr>
-        <w:shd w:val="clear" w:color="FFFFFF" w:themeColor="accent6" w:themeTint="98"/>
+        <w:shd w:val="clear" w:color="FFFFFF" w:themeFill="accent6" w:themeFillTint="98" w:themeColor="accent6" w:themeTint="98"/>
       </w:tcPr>
     </w:tblStylePr>
     <w:tblStylePr w:type="lastCol">
@@ -7852,7 +8075,7 @@
         <w:sz w:val="22"/>
       </w:rPr>
       <w:tcPr>
-        <w:shd w:val="clear" w:color="FFFFFF" w:themeColor="text1" w:themeTint="40"/>
+        <w:shd w:val="clear" w:color="FFFFFF" w:themeFill="text1" w:themeFillTint="40" w:themeColor="text1" w:themeTint="40"/>
       </w:tcPr>
     </w:tblStylePr>
     <w:tblStylePr w:type="band1Vert">
@@ -7862,7 +8085,7 @@
         <w:sz w:val="22"/>
       </w:rPr>
       <w:tcPr>
-        <w:shd w:val="clear" w:color="FFFFFF" w:themeColor="text1" w:themeTint="40"/>
+        <w:shd w:val="clear" w:color="FFFFFF" w:themeFill="text1" w:themeFillTint="40" w:themeColor="text1" w:themeTint="40"/>
       </w:tcPr>
     </w:tblStylePr>
     <w:tblStylePr w:type="firstCol">
@@ -7879,7 +8102,7 @@
         <w:sz w:val="22"/>
       </w:rPr>
       <w:tcPr>
-        <w:shd w:val="clear" w:color="FFFFFF" w:themeColor="text1"/>
+        <w:shd w:val="clear" w:color="FFFFFF" w:themeFill="text1" w:themeColor="text1"/>
       </w:tcPr>
     </w:tblStylePr>
     <w:tblStylePr w:type="lastCol">
@@ -7921,7 +8144,7 @@
         <w:sz w:val="22"/>
       </w:rPr>
       <w:tcPr>
-        <w:shd w:val="clear" w:color="FFFFFF" w:themeColor="accent1" w:themeTint="40"/>
+        <w:shd w:val="clear" w:color="FFFFFF" w:themeFill="accent1" w:themeFillTint="40" w:themeColor="accent1" w:themeTint="40"/>
       </w:tcPr>
     </w:tblStylePr>
     <w:tblStylePr w:type="band1Vert">
@@ -7931,7 +8154,7 @@
         <w:sz w:val="22"/>
       </w:rPr>
       <w:tcPr>
-        <w:shd w:val="clear" w:color="FFFFFF" w:themeColor="accent1" w:themeTint="40"/>
+        <w:shd w:val="clear" w:color="FFFFFF" w:themeFill="accent1" w:themeFillTint="40" w:themeColor="accent1" w:themeTint="40"/>
       </w:tcPr>
     </w:tblStylePr>
     <w:tblStylePr w:type="firstCol">
@@ -7948,7 +8171,7 @@
         <w:sz w:val="22"/>
       </w:rPr>
       <w:tcPr>
-        <w:shd w:val="clear" w:color="FFFFFF" w:themeColor="accent1"/>
+        <w:shd w:val="clear" w:color="FFFFFF" w:themeFill="accent1" w:themeColor="accent1"/>
       </w:tcPr>
     </w:tblStylePr>
     <w:tblStylePr w:type="lastCol">
@@ -7990,7 +8213,7 @@
         <w:sz w:val="22"/>
       </w:rPr>
       <w:tcPr>
-        <w:shd w:val="clear" w:color="FFFFFF" w:themeColor="accent2" w:themeTint="40"/>
+        <w:shd w:val="clear" w:color="FFFFFF" w:themeFill="accent2" w:themeFillTint="40" w:themeColor="accent2" w:themeTint="40"/>
       </w:tcPr>
     </w:tblStylePr>
     <w:tblStylePr w:type="band1Vert">
@@ -8000,7 +8223,7 @@
         <w:sz w:val="22"/>
       </w:rPr>
       <w:tcPr>
-        <w:shd w:val="clear" w:color="FFFFFF" w:themeColor="accent2" w:themeTint="40"/>
+        <w:shd w:val="clear" w:color="FFFFFF" w:themeFill="accent2" w:themeFillTint="40" w:themeColor="accent2" w:themeTint="40"/>
       </w:tcPr>
     </w:tblStylePr>
     <w:tblStylePr w:type="firstCol">
@@ -8017,7 +8240,7 @@
         <w:sz w:val="22"/>
       </w:rPr>
       <w:tcPr>
-        <w:shd w:val="clear" w:color="FFFFFF" w:themeColor="accent2"/>
+        <w:shd w:val="clear" w:color="FFFFFF" w:themeFill="accent2" w:themeColor="accent2"/>
       </w:tcPr>
     </w:tblStylePr>
     <w:tblStylePr w:type="lastCol">
@@ -8059,7 +8282,7 @@
         <w:sz w:val="22"/>
       </w:rPr>
       <w:tcPr>
-        <w:shd w:val="clear" w:color="FFFFFF" w:themeColor="accent3" w:themeTint="40"/>
+        <w:shd w:val="clear" w:color="FFFFFF" w:themeFill="accent3" w:themeFillTint="40" w:themeColor="accent3" w:themeTint="40"/>
       </w:tcPr>
     </w:tblStylePr>
     <w:tblStylePr w:type="band1Vert">
@@ -8069,7 +8292,7 @@
         <w:sz w:val="22"/>
       </w:rPr>
       <w:tcPr>
-        <w:shd w:val="clear" w:color="FFFFFF" w:themeColor="accent3" w:themeTint="40"/>
+        <w:shd w:val="clear" w:color="FFFFFF" w:themeFill="accent3" w:themeFillTint="40" w:themeColor="accent3" w:themeTint="40"/>
       </w:tcPr>
     </w:tblStylePr>
     <w:tblStylePr w:type="firstCol">
@@ -8086,7 +8309,7 @@
         <w:sz w:val="22"/>
       </w:rPr>
       <w:tcPr>
-        <w:shd w:val="clear" w:color="FFFFFF" w:themeColor="accent3"/>
+        <w:shd w:val="clear" w:color="FFFFFF" w:themeFill="accent3" w:themeColor="accent3"/>
       </w:tcPr>
     </w:tblStylePr>
     <w:tblStylePr w:type="lastCol">
@@ -8128,7 +8351,7 @@
         <w:sz w:val="22"/>
       </w:rPr>
       <w:tcPr>
-        <w:shd w:val="clear" w:color="FFFFFF" w:themeColor="accent4" w:themeTint="40"/>
+        <w:shd w:val="clear" w:color="FFFFFF" w:themeFill="accent4" w:themeFillTint="40" w:themeColor="accent4" w:themeTint="40"/>
       </w:tcPr>
     </w:tblStylePr>
     <w:tblStylePr w:type="band1Vert">
@@ -8138,7 +8361,7 @@
         <w:sz w:val="22"/>
       </w:rPr>
       <w:tcPr>
-        <w:shd w:val="clear" w:color="FFFFFF" w:themeColor="accent4" w:themeTint="40"/>
+        <w:shd w:val="clear" w:color="FFFFFF" w:themeFill="accent4" w:themeFillTint="40" w:themeColor="accent4" w:themeTint="40"/>
       </w:tcPr>
     </w:tblStylePr>
     <w:tblStylePr w:type="firstCol">
@@ -8155,7 +8378,7 @@
         <w:sz w:val="22"/>
       </w:rPr>
       <w:tcPr>
-        <w:shd w:val="clear" w:color="FFFFFF" w:themeColor="accent4"/>
+        <w:shd w:val="clear" w:color="FFFFFF" w:themeFill="accent4" w:themeColor="accent4"/>
       </w:tcPr>
     </w:tblStylePr>
     <w:tblStylePr w:type="lastCol">
@@ -8197,7 +8420,7 @@
         <w:sz w:val="22"/>
       </w:rPr>
       <w:tcPr>
-        <w:shd w:val="clear" w:color="FFFFFF" w:themeColor="accent5" w:themeTint="40"/>
+        <w:shd w:val="clear" w:color="FFFFFF" w:themeFill="accent5" w:themeFillTint="40" w:themeColor="accent5" w:themeTint="40"/>
       </w:tcPr>
     </w:tblStylePr>
     <w:tblStylePr w:type="band1Vert">
@@ -8207,7 +8430,7 @@
         <w:sz w:val="22"/>
       </w:rPr>
       <w:tcPr>
-        <w:shd w:val="clear" w:color="FFFFFF" w:themeColor="accent5" w:themeTint="40"/>
+        <w:shd w:val="clear" w:color="FFFFFF" w:themeFill="accent5" w:themeFillTint="40" w:themeColor="accent5" w:themeTint="40"/>
       </w:tcPr>
     </w:tblStylePr>
     <w:tblStylePr w:type="firstCol">
@@ -8224,7 +8447,7 @@
         <w:sz w:val="22"/>
       </w:rPr>
       <w:tcPr>
-        <w:shd w:val="clear" w:color="FFFFFF" w:themeColor="accent5"/>
+        <w:shd w:val="clear" w:color="FFFFFF" w:themeFill="accent5" w:themeColor="accent5"/>
       </w:tcPr>
     </w:tblStylePr>
     <w:tblStylePr w:type="lastCol">
@@ -8266,7 +8489,7 @@
         <w:sz w:val="22"/>
       </w:rPr>
       <w:tcPr>
-        <w:shd w:val="clear" w:color="FFFFFF" w:themeColor="accent6" w:themeTint="40"/>
+        <w:shd w:val="clear" w:color="FFFFFF" w:themeFill="accent6" w:themeFillTint="40" w:themeColor="accent6" w:themeTint="40"/>
       </w:tcPr>
     </w:tblStylePr>
     <w:tblStylePr w:type="band1Vert">
@@ -8276,7 +8499,7 @@
         <w:sz w:val="22"/>
       </w:rPr>
       <w:tcPr>
-        <w:shd w:val="clear" w:color="FFFFFF" w:themeColor="accent6" w:themeTint="40"/>
+        <w:shd w:val="clear" w:color="FFFFFF" w:themeFill="accent6" w:themeFillTint="40" w:themeColor="accent6" w:themeTint="40"/>
       </w:tcPr>
     </w:tblStylePr>
     <w:tblStylePr w:type="firstCol">
@@ -8293,7 +8516,7 @@
         <w:sz w:val="22"/>
       </w:rPr>
       <w:tcPr>
-        <w:shd w:val="clear" w:color="FFFFFF" w:themeColor="accent6"/>
+        <w:shd w:val="clear" w:color="FFFFFF" w:themeFill="accent6" w:themeColor="accent6"/>
       </w:tcPr>
     </w:tblStylePr>
     <w:tblStylePr w:type="lastCol">
@@ -8326,11 +8549,11 @@
         <w:right w:val="single" w:color="000000" w:sz="32" w:space="0" w:themeColor="text1" w:themeTint="80"/>
         <w:bottom w:val="single" w:color="000000" w:sz="32" w:space="0" w:themeColor="text1" w:themeTint="80"/>
       </w:tblBorders>
-      <w:shd w:val="clear" w:color="FFFFFF" w:themeColor="text1" w:themeTint="80"/>
+      <w:shd w:val="clear" w:color="FFFFFF" w:themeFill="text1" w:themeFillTint="80" w:themeColor="text1" w:themeTint="80"/>
     </w:tblPr>
     <w:tblStylePr w:type="band1Horz">
       <w:tcPr>
-        <w:shd w:val="clear" w:color="FFFFFF" w:themeColor="text1" w:themeTint="80"/>
+        <w:shd w:val="clear" w:color="FFFFFF" w:themeFill="text1" w:themeFillTint="80" w:themeColor="text1" w:themeTint="80"/>
         <w:tcBorders>
           <w:top w:val="single" w:color="000000" w:sz="4" w:space="0" w:themeColor="light1"/>
           <w:bottom w:val="single" w:color="000000" w:sz="4" w:space="0" w:themeColor="light1"/>
@@ -8339,7 +8562,7 @@
     </w:tblStylePr>
     <w:tblStylePr w:type="band1Vert">
       <w:tcPr>
-        <w:shd w:val="clear" w:color="FFFFFF" w:themeColor="text1" w:themeTint="80"/>
+        <w:shd w:val="clear" w:color="FFFFFF" w:themeFill="text1" w:themeFillTint="80" w:themeColor="text1" w:themeTint="80"/>
         <w:tcBorders>
           <w:left w:val="single" w:color="000000" w:sz="4" w:space="0" w:themeColor="light1"/>
           <w:right w:val="single" w:color="000000" w:sz="4" w:space="0" w:themeColor="light1"/>
@@ -8348,7 +8571,7 @@
     </w:tblStylePr>
     <w:tblStylePr w:type="band2Horz">
       <w:tcPr>
-        <w:shd w:val="clear" w:color="FFFFFF" w:themeColor="text1" w:themeTint="80"/>
+        <w:shd w:val="clear" w:color="FFFFFF" w:themeFill="text1" w:themeFillTint="80" w:themeColor="text1" w:themeTint="80"/>
         <w:tcBorders>
           <w:top w:val="single" w:color="000000" w:sz="4" w:space="0" w:themeColor="light1"/>
           <w:bottom w:val="single" w:color="000000" w:sz="4" w:space="0" w:themeColor="light1"/>
@@ -8385,7 +8608,7 @@
         <w:sz w:val="22"/>
       </w:rPr>
       <w:tcPr>
-        <w:shd w:val="clear" w:color="FFFFFF" w:themeColor="text1" w:themeTint="80"/>
+        <w:shd w:val="clear" w:color="FFFFFF" w:themeFill="text1" w:themeFillTint="80" w:themeColor="text1" w:themeTint="80"/>
         <w:tcBorders>
           <w:top w:val="single" w:color="000000" w:sz="32" w:space="0" w:themeColor="text1" w:themeTint="80"/>
           <w:bottom w:val="single" w:color="000000" w:sz="12" w:space="0" w:themeColor="light1"/>
@@ -8433,11 +8656,11 @@
         <w:right w:val="single" w:color="000000" w:sz="32" w:space="0" w:themeColor="accent1"/>
         <w:bottom w:val="single" w:color="000000" w:sz="32" w:space="0" w:themeColor="accent1"/>
       </w:tblBorders>
-      <w:shd w:val="clear" w:color="FFFFFF" w:themeColor="accent1"/>
+      <w:shd w:val="clear" w:color="FFFFFF" w:themeFill="accent1" w:themeColor="accent1"/>
     </w:tblPr>
     <w:tblStylePr w:type="band1Horz">
       <w:tcPr>
-        <w:shd w:val="clear" w:color="FFFFFF" w:themeColor="accent1"/>
+        <w:shd w:val="clear" w:color="FFFFFF" w:themeFill="accent1" w:themeColor="accent1"/>
         <w:tcBorders>
           <w:top w:val="single" w:color="000000" w:sz="4" w:space="0" w:themeColor="light1"/>
           <w:bottom w:val="single" w:color="000000" w:sz="4" w:space="0" w:themeColor="light1"/>
@@ -8446,7 +8669,7 @@
     </w:tblStylePr>
     <w:tblStylePr w:type="band1Vert">
       <w:tcPr>
-        <w:shd w:val="clear" w:color="FFFFFF" w:themeColor="accent1"/>
+        <w:shd w:val="clear" w:color="FFFFFF" w:themeFill="accent1" w:themeColor="accent1"/>
         <w:tcBorders>
           <w:left w:val="single" w:color="000000" w:sz="4" w:space="0" w:themeColor="light1"/>
           <w:right w:val="single" w:color="000000" w:sz="4" w:space="0" w:themeColor="light1"/>
@@ -8455,7 +8678,7 @@
     </w:tblStylePr>
     <w:tblStylePr w:type="band2Horz">
       <w:tcPr>
-        <w:shd w:val="clear" w:color="FFFFFF" w:themeColor="accent1"/>
+        <w:shd w:val="clear" w:color="FFFFFF" w:themeFill="accent1" w:themeColor="accent1"/>
         <w:tcBorders>
           <w:top w:val="single" w:color="000000" w:sz="4" w:space="0" w:themeColor="light1"/>
           <w:bottom w:val="single" w:color="000000" w:sz="4" w:space="0" w:themeColor="light1"/>
@@ -8492,7 +8715,7 @@
         <w:sz w:val="22"/>
       </w:rPr>
       <w:tcPr>
-        <w:shd w:val="clear" w:color="FFFFFF" w:themeColor="accent1"/>
+        <w:shd w:val="clear" w:color="FFFFFF" w:themeFill="accent1" w:themeColor="accent1"/>
         <w:tcBorders>
           <w:top w:val="single" w:color="000000" w:sz="32" w:space="0" w:themeColor="accent1"/>
           <w:bottom w:val="single" w:color="000000" w:sz="12" w:space="0" w:themeColor="light1"/>
@@ -8540,11 +8763,11 @@
         <w:right w:val="single" w:color="000000" w:sz="32" w:space="0" w:themeColor="accent2" w:themeTint="97"/>
         <w:bottom w:val="single" w:color="000000" w:sz="32" w:space="0" w:themeColor="accent2" w:themeTint="97"/>
       </w:tblBorders>
-      <w:shd w:val="clear" w:color="FFFFFF" w:themeColor="accent2" w:themeTint="97"/>
+      <w:shd w:val="clear" w:color="FFFFFF" w:themeFill="accent2" w:themeFillTint="97" w:themeColor="accent2" w:themeTint="97"/>
     </w:tblPr>
     <w:tblStylePr w:type="band1Horz">
       <w:tcPr>
-        <w:shd w:val="clear" w:color="FFFFFF" w:themeColor="accent2" w:themeTint="97"/>
+        <w:shd w:val="clear" w:color="FFFFFF" w:themeFill="accent2" w:themeFillTint="97" w:themeColor="accent2" w:themeTint="97"/>
         <w:tcBorders>
           <w:top w:val="single" w:color="000000" w:sz="4" w:space="0" w:themeColor="light1"/>
           <w:bottom w:val="single" w:color="000000" w:sz="4" w:space="0" w:themeColor="light1"/>
@@ -8553,7 +8776,7 @@
     </w:tblStylePr>
     <w:tblStylePr w:type="band1Vert">
       <w:tcPr>
-        <w:shd w:val="clear" w:color="FFFFFF" w:themeColor="accent2" w:themeTint="97"/>
+        <w:shd w:val="clear" w:color="FFFFFF" w:themeFill="accent2" w:themeFillTint="97" w:themeColor="accent2" w:themeTint="97"/>
         <w:tcBorders>
           <w:left w:val="single" w:color="000000" w:sz="4" w:space="0" w:themeColor="light1"/>
           <w:right w:val="single" w:color="000000" w:sz="4" w:space="0" w:themeColor="light1"/>
@@ -8562,7 +8785,7 @@
     </w:tblStylePr>
     <w:tblStylePr w:type="band2Horz">
       <w:tcPr>
-        <w:shd w:val="clear" w:color="FFFFFF" w:themeColor="accent2" w:themeTint="97"/>
+        <w:shd w:val="clear" w:color="FFFFFF" w:themeFill="accent2" w:themeFillTint="97" w:themeColor="accent2" w:themeTint="97"/>
         <w:tcBorders>
           <w:top w:val="single" w:color="000000" w:sz="4" w:space="0" w:themeColor="light1"/>
           <w:bottom w:val="single" w:color="000000" w:sz="4" w:space="0" w:themeColor="light1"/>
@@ -8599,7 +8822,7 @@
         <w:sz w:val="22"/>
       </w:rPr>
       <w:tcPr>
-        <w:shd w:val="clear" w:color="FFFFFF" w:themeColor="accent2" w:themeTint="97"/>
+        <w:shd w:val="clear" w:color="FFFFFF" w:themeFill="accent2" w:themeFillTint="97" w:themeColor="accent2" w:themeTint="97"/>
         <w:tcBorders>
           <w:top w:val="single" w:color="000000" w:sz="32" w:space="0" w:themeColor="accent2" w:themeTint="97"/>
           <w:bottom w:val="single" w:color="000000" w:sz="12" w:space="0" w:themeColor="light1"/>
@@ -8647,11 +8870,11 @@
         <w:right w:val="single" w:color="000000" w:sz="32" w:space="0" w:themeColor="accent3" w:themeTint="98"/>
         <w:bottom w:val="single" w:color="000000" w:sz="32" w:space="0" w:themeColor="accent3" w:themeTint="98"/>
       </w:tblBorders>
-      <w:shd w:val="clear" w:color="FFFFFF" w:themeColor="accent3" w:themeTint="98"/>
+      <w:shd w:val="clear" w:color="FFFFFF" w:themeFill="accent3" w:themeFillTint="98" w:themeColor="accent3" w:themeTint="98"/>
     </w:tblPr>
     <w:tblStylePr w:type="band1Horz">
       <w:tcPr>
-        <w:shd w:val="clear" w:color="FFFFFF" w:themeColor="accent3" w:themeTint="98"/>
+        <w:shd w:val="clear" w:color="FFFFFF" w:themeFill="accent3" w:themeFillTint="98" w:themeColor="accent3" w:themeTint="98"/>
         <w:tcBorders>
           <w:top w:val="single" w:color="000000" w:sz="4" w:space="0" w:themeColor="light1"/>
           <w:bottom w:val="single" w:color="000000" w:sz="4" w:space="0" w:themeColor="light1"/>
@@ -8660,7 +8883,7 @@
     </w:tblStylePr>
     <w:tblStylePr w:type="band1Vert">
       <w:tcPr>
-        <w:shd w:val="clear" w:color="FFFFFF" w:themeColor="accent3" w:themeTint="98"/>
+        <w:shd w:val="clear" w:color="FFFFFF" w:themeFill="accent3" w:themeFillTint="98" w:themeColor="accent3" w:themeTint="98"/>
         <w:tcBorders>
           <w:left w:val="single" w:color="000000" w:sz="4" w:space="0" w:themeColor="light1"/>
           <w:right w:val="single" w:color="000000" w:sz="4" w:space="0" w:themeColor="light1"/>
@@ -8669,7 +8892,7 @@
     </w:tblStylePr>
     <w:tblStylePr w:type="band2Horz">
       <w:tcPr>
-        <w:shd w:val="clear" w:color="FFFFFF" w:themeColor="accent3" w:themeTint="98"/>
+        <w:shd w:val="clear" w:color="FFFFFF" w:themeFill="accent3" w:themeFillTint="98" w:themeColor="accent3" w:themeTint="98"/>
         <w:tcBorders>
           <w:top w:val="single" w:color="000000" w:sz="4" w:space="0" w:themeColor="light1"/>
           <w:bottom w:val="single" w:color="000000" w:sz="4" w:space="0" w:themeColor="light1"/>
@@ -8706,7 +8929,7 @@
         <w:sz w:val="22"/>
       </w:rPr>
       <w:tcPr>
-        <w:shd w:val="clear" w:color="FFFFFF" w:themeColor="accent3" w:themeTint="98"/>
+        <w:shd w:val="clear" w:color="FFFFFF" w:themeFill="accent3" w:themeFillTint="98" w:themeColor="accent3" w:themeTint="98"/>
         <w:tcBorders>
           <w:top w:val="single" w:color="000000" w:sz="32" w:space="0" w:themeColor="accent3" w:themeTint="98"/>
           <w:bottom w:val="single" w:color="000000" w:sz="12" w:space="0" w:themeColor="light1"/>
@@ -8754,11 +8977,11 @@
         <w:right w:val="single" w:color="000000" w:sz="32" w:space="0" w:themeColor="accent4" w:themeTint="9A"/>
         <w:bottom w:val="single" w:color="000000" w:sz="32" w:space="0" w:themeColor="accent4" w:themeTint="9A"/>
       </w:tblBorders>
-      <w:shd w:val="clear" w:color="FFFFFF" w:themeColor="accent4" w:themeTint="9A"/>
+      <w:shd w:val="clear" w:color="FFFFFF" w:themeFill="accent4" w:themeFillTint="9A" w:themeColor="accent4" w:themeTint="9A"/>
     </w:tblPr>
     <w:tblStylePr w:type="band1Horz">
       <w:tcPr>
-        <w:shd w:val="clear" w:color="FFFFFF" w:themeColor="accent4" w:themeTint="9A"/>
+        <w:shd w:val="clear" w:color="FFFFFF" w:themeFill="accent4" w:themeFillTint="9A" w:themeColor="accent4" w:themeTint="9A"/>
         <w:tcBorders>
           <w:top w:val="single" w:color="000000" w:sz="4" w:space="0" w:themeColor="light1"/>
           <w:bottom w:val="single" w:color="000000" w:sz="4" w:space="0" w:themeColor="light1"/>
@@ -8767,7 +8990,7 @@
     </w:tblStylePr>
     <w:tblStylePr w:type="band1Vert">
       <w:tcPr>
-        <w:shd w:val="clear" w:color="FFFFFF" w:themeColor="accent4" w:themeTint="9A"/>
+        <w:shd w:val="clear" w:color="FFFFFF" w:themeFill="accent4" w:themeFillTint="9A" w:themeColor="accent4" w:themeTint="9A"/>
         <w:tcBorders>
           <w:left w:val="single" w:color="000000" w:sz="4" w:space="0" w:themeColor="light1"/>
           <w:right w:val="single" w:color="000000" w:sz="4" w:space="0" w:themeColor="light1"/>
@@ -8776,7 +8999,7 @@
     </w:tblStylePr>
     <w:tblStylePr w:type="band2Horz">
       <w:tcPr>
-        <w:shd w:val="clear" w:color="FFFFFF" w:themeColor="accent4" w:themeTint="9A"/>
+        <w:shd w:val="clear" w:color="FFFFFF" w:themeFill="accent4" w:themeFillTint="9A" w:themeColor="accent4" w:themeTint="9A"/>
         <w:tcBorders>
           <w:top w:val="single" w:color="000000" w:sz="4" w:space="0" w:themeColor="light1"/>
           <w:bottom w:val="single" w:color="000000" w:sz="4" w:space="0" w:themeColor="light1"/>
@@ -8813,7 +9036,7 @@
         <w:sz w:val="22"/>
       </w:rPr>
       <w:tcPr>
-        <w:shd w:val="clear" w:color="FFFFFF" w:themeColor="accent4" w:themeTint="9A"/>
+        <w:shd w:val="clear" w:color="FFFFFF" w:themeFill="accent4" w:themeFillTint="9A" w:themeColor="accent4" w:themeTint="9A"/>
         <w:tcBorders>
           <w:top w:val="single" w:color="000000" w:sz="32" w:space="0" w:themeColor="accent4" w:themeTint="9A"/>
           <w:bottom w:val="single" w:color="000000" w:sz="12" w:space="0" w:themeColor="light1"/>
@@ -8861,11 +9084,11 @@
         <w:right w:val="single" w:color="000000" w:sz="32" w:space="0" w:themeColor="accent5" w:themeTint="9A"/>
         <w:bottom w:val="single" w:color="000000" w:sz="32" w:space="0" w:themeColor="accent5" w:themeTint="9A"/>
       </w:tblBorders>
-      <w:shd w:val="clear" w:color="FFFFFF" w:themeColor="accent5" w:themeTint="9A"/>
+      <w:shd w:val="clear" w:color="FFFFFF" w:themeFill="accent5" w:themeFillTint="9A" w:themeColor="accent5" w:themeTint="9A"/>
     </w:tblPr>
     <w:tblStylePr w:type="band1Horz">
       <w:tcPr>
-        <w:shd w:val="clear" w:color="FFFFFF" w:themeColor="accent5" w:themeTint="9A"/>
+        <w:shd w:val="clear" w:color="FFFFFF" w:themeFill="accent5" w:themeFillTint="9A" w:themeColor="accent5" w:themeTint="9A"/>
         <w:tcBorders>
           <w:top w:val="single" w:color="000000" w:sz="4" w:space="0" w:themeColor="light1"/>
           <w:bottom w:val="single" w:color="000000" w:sz="4" w:space="0" w:themeColor="light1"/>
@@ -8874,7 +9097,7 @@
     </w:tblStylePr>
     <w:tblStylePr w:type="band1Vert">
       <w:tcPr>
-        <w:shd w:val="clear" w:color="FFFFFF" w:themeColor="accent5" w:themeTint="9A"/>
+        <w:shd w:val="clear" w:color="FFFFFF" w:themeFill="accent5" w:themeFillTint="9A" w:themeColor="accent5" w:themeTint="9A"/>
         <w:tcBorders>
           <w:left w:val="single" w:color="000000" w:sz="4" w:space="0" w:themeColor="light1"/>
           <w:right w:val="single" w:color="000000" w:sz="4" w:space="0" w:themeColor="light1"/>
@@ -8883,7 +9106,7 @@
     </w:tblStylePr>
     <w:tblStylePr w:type="band2Horz">
       <w:tcPr>
-        <w:shd w:val="clear" w:color="FFFFFF" w:themeColor="accent5" w:themeTint="9A"/>
+        <w:shd w:val="clear" w:color="FFFFFF" w:themeFill="accent5" w:themeFillTint="9A" w:themeColor="accent5" w:themeTint="9A"/>
         <w:tcBorders>
           <w:top w:val="single" w:color="000000" w:sz="4" w:space="0" w:themeColor="light1"/>
           <w:bottom w:val="single" w:color="000000" w:sz="4" w:space="0" w:themeColor="light1"/>
@@ -8920,7 +9143,7 @@
         <w:sz w:val="22"/>
       </w:rPr>
       <w:tcPr>
-        <w:shd w:val="clear" w:color="FFFFFF" w:themeColor="accent5" w:themeTint="9A"/>
+        <w:shd w:val="clear" w:color="FFFFFF" w:themeFill="accent5" w:themeFillTint="9A" w:themeColor="accent5" w:themeTint="9A"/>
         <w:tcBorders>
           <w:top w:val="single" w:color="000000" w:sz="32" w:space="0" w:themeColor="accent5" w:themeTint="9A"/>
           <w:bottom w:val="single" w:color="000000" w:sz="12" w:space="0" w:themeColor="light1"/>
@@ -8968,11 +9191,11 @@
         <w:right w:val="single" w:color="000000" w:sz="32" w:space="0" w:themeColor="accent6" w:themeTint="98"/>
         <w:bottom w:val="single" w:color="000000" w:sz="32" w:space="0" w:themeColor="accent6" w:themeTint="98"/>
       </w:tblBorders>
-      <w:shd w:val="clear" w:color="FFFFFF" w:themeColor="accent6" w:themeTint="98"/>
+      <w:shd w:val="clear" w:color="FFFFFF" w:themeFill="accent6" w:themeFillTint="98" w:themeColor="accent6" w:themeTint="98"/>
     </w:tblPr>
     <w:tblStylePr w:type="band1Horz">
       <w:tcPr>
-        <w:shd w:val="clear" w:color="FFFFFF" w:themeColor="accent6" w:themeTint="98"/>
+        <w:shd w:val="clear" w:color="FFFFFF" w:themeFill="accent6" w:themeFillTint="98" w:themeColor="accent6" w:themeTint="98"/>
         <w:tcBorders>
           <w:top w:val="single" w:color="000000" w:sz="4" w:space="0" w:themeColor="light1"/>
           <w:bottom w:val="single" w:color="000000" w:sz="4" w:space="0" w:themeColor="light1"/>
@@ -8981,7 +9204,7 @@
     </w:tblStylePr>
     <w:tblStylePr w:type="band1Vert">
       <w:tcPr>
-        <w:shd w:val="clear" w:color="FFFFFF" w:themeColor="accent6" w:themeTint="98"/>
+        <w:shd w:val="clear" w:color="FFFFFF" w:themeFill="accent6" w:themeFillTint="98" w:themeColor="accent6" w:themeTint="98"/>
         <w:tcBorders>
           <w:left w:val="single" w:color="000000" w:sz="4" w:space="0" w:themeColor="light1"/>
           <w:right w:val="single" w:color="000000" w:sz="4" w:space="0" w:themeColor="light1"/>
@@ -8990,7 +9213,7 @@
     </w:tblStylePr>
     <w:tblStylePr w:type="band2Horz">
       <w:tcPr>
-        <w:shd w:val="clear" w:color="FFFFFF" w:themeColor="accent6" w:themeTint="98"/>
+        <w:shd w:val="clear" w:color="FFFFFF" w:themeFill="accent6" w:themeFillTint="98" w:themeColor="accent6" w:themeTint="98"/>
         <w:tcBorders>
           <w:top w:val="single" w:color="000000" w:sz="4" w:space="0" w:themeColor="light1"/>
           <w:bottom w:val="single" w:color="000000" w:sz="4" w:space="0" w:themeColor="light1"/>
@@ -9027,7 +9250,7 @@
         <w:sz w:val="22"/>
       </w:rPr>
       <w:tcPr>
-        <w:shd w:val="clear" w:color="FFFFFF" w:themeColor="accent6" w:themeTint="98"/>
+        <w:shd w:val="clear" w:color="FFFFFF" w:themeFill="accent6" w:themeFillTint="98" w:themeColor="accent6" w:themeTint="98"/>
         <w:tcBorders>
           <w:top w:val="single" w:color="000000" w:sz="32" w:space="0" w:themeColor="accent6" w:themeTint="98"/>
           <w:bottom w:val="single" w:color="000000" w:sz="12" w:space="0" w:themeColor="light1"/>
@@ -9081,12 +9304,12 @@
         <w:sz w:val="22"/>
       </w:rPr>
       <w:tcPr>
-        <w:shd w:val="clear" w:color="FFFFFF" w:themeColor="text1" w:themeTint="40"/>
+        <w:shd w:val="clear" w:color="FFFFFF" w:themeFill="text1" w:themeFillTint="40" w:themeColor="text1" w:themeTint="40"/>
       </w:tcPr>
     </w:tblStylePr>
     <w:tblStylePr w:type="band1Vert">
       <w:tcPr>
-        <w:shd w:val="clear" w:color="FFFFFF" w:themeColor="text1" w:themeTint="40"/>
+        <w:shd w:val="clear" w:color="FFFFFF" w:themeFill="text1" w:themeFillTint="40" w:themeColor="text1" w:themeTint="40"/>
       </w:tcPr>
     </w:tblStylePr>
     <w:tblStylePr w:type="band2Horz">
@@ -9154,12 +9377,12 @@
         <w:sz w:val="22"/>
       </w:rPr>
       <w:tcPr>
-        <w:shd w:val="clear" w:color="FFFFFF" w:themeColor="accent1" w:themeTint="40"/>
+        <w:shd w:val="clear" w:color="FFFFFF" w:themeFill="accent1" w:themeFillTint="40" w:themeColor="accent1" w:themeTint="40"/>
       </w:tcPr>
     </w:tblStylePr>
     <w:tblStylePr w:type="band1Vert">
       <w:tcPr>
-        <w:shd w:val="clear" w:color="FFFFFF" w:themeColor="accent1" w:themeTint="40"/>
+        <w:shd w:val="clear" w:color="FFFFFF" w:themeFill="accent1" w:themeFillTint="40" w:themeColor="accent1" w:themeTint="40"/>
       </w:tcPr>
     </w:tblStylePr>
     <w:tblStylePr w:type="band2Horz">
@@ -9227,12 +9450,12 @@
         <w:sz w:val="22"/>
       </w:rPr>
       <w:tcPr>
-        <w:shd w:val="clear" w:color="FFFFFF" w:themeColor="accent2" w:themeTint="40"/>
+        <w:shd w:val="clear" w:color="FFFFFF" w:themeFill="accent2" w:themeFillTint="40" w:themeColor="accent2" w:themeTint="40"/>
       </w:tcPr>
     </w:tblStylePr>
     <w:tblStylePr w:type="band1Vert">
       <w:tcPr>
-        <w:shd w:val="clear" w:color="FFFFFF" w:themeColor="accent2" w:themeTint="40"/>
+        <w:shd w:val="clear" w:color="FFFFFF" w:themeFill="accent2" w:themeFillTint="40" w:themeColor="accent2" w:themeTint="40"/>
       </w:tcPr>
     </w:tblStylePr>
     <w:tblStylePr w:type="band2Horz">
@@ -9300,12 +9523,12 @@
         <w:sz w:val="22"/>
       </w:rPr>
       <w:tcPr>
-        <w:shd w:val="clear" w:color="FFFFFF" w:themeColor="accent3" w:themeTint="40"/>
+        <w:shd w:val="clear" w:color="FFFFFF" w:themeFill="accent3" w:themeFillTint="40" w:themeColor="accent3" w:themeTint="40"/>
       </w:tcPr>
     </w:tblStylePr>
     <w:tblStylePr w:type="band1Vert">
       <w:tcPr>
-        <w:shd w:val="clear" w:color="FFFFFF" w:themeColor="accent3" w:themeTint="40"/>
+        <w:shd w:val="clear" w:color="FFFFFF" w:themeFill="accent3" w:themeFillTint="40" w:themeColor="accent3" w:themeTint="40"/>
       </w:tcPr>
     </w:tblStylePr>
     <w:tblStylePr w:type="band2Horz">
@@ -9373,12 +9596,12 @@
         <w:sz w:val="22"/>
       </w:rPr>
       <w:tcPr>
-        <w:shd w:val="clear" w:color="FFFFFF" w:themeColor="accent4" w:themeTint="40"/>
+        <w:shd w:val="clear" w:color="FFFFFF" w:themeFill="accent4" w:themeFillTint="40" w:themeColor="accent4" w:themeTint="40"/>
       </w:tcPr>
     </w:tblStylePr>
     <w:tblStylePr w:type="band1Vert">
       <w:tcPr>
-        <w:shd w:val="clear" w:color="FFFFFF" w:themeColor="accent4" w:themeTint="40"/>
+        <w:shd w:val="clear" w:color="FFFFFF" w:themeFill="accent4" w:themeFillTint="40" w:themeColor="accent4" w:themeTint="40"/>
       </w:tcPr>
     </w:tblStylePr>
     <w:tblStylePr w:type="band2Horz">
@@ -9446,12 +9669,12 @@
         <w:sz w:val="22"/>
       </w:rPr>
       <w:tcPr>
-        <w:shd w:val="clear" w:color="FFFFFF" w:themeColor="accent5" w:themeTint="40"/>
+        <w:shd w:val="clear" w:color="FFFFFF" w:themeFill="accent5" w:themeFillTint="40" w:themeColor="accent5" w:themeTint="40"/>
       </w:tcPr>
     </w:tblStylePr>
     <w:tblStylePr w:type="band1Vert">
       <w:tcPr>
-        <w:shd w:val="clear" w:color="FFFFFF" w:themeColor="accent5" w:themeTint="40"/>
+        <w:shd w:val="clear" w:color="FFFFFF" w:themeFill="accent5" w:themeFillTint="40" w:themeColor="accent5" w:themeTint="40"/>
       </w:tcPr>
     </w:tblStylePr>
     <w:tblStylePr w:type="band2Horz">
@@ -9519,12 +9742,12 @@
         <w:sz w:val="22"/>
       </w:rPr>
       <w:tcPr>
-        <w:shd w:val="clear" w:color="FFFFFF" w:themeColor="accent6" w:themeTint="40"/>
+        <w:shd w:val="clear" w:color="FFFFFF" w:themeFill="accent6" w:themeFillTint="40" w:themeColor="accent6" w:themeTint="40"/>
       </w:tcPr>
     </w:tblStylePr>
     <w:tblStylePr w:type="band1Vert">
       <w:tcPr>
-        <w:shd w:val="clear" w:color="FFFFFF" w:themeColor="accent6" w:themeTint="40"/>
+        <w:shd w:val="clear" w:color="FFFFFF" w:themeFill="accent6" w:themeFillTint="40" w:themeColor="accent6" w:themeTint="40"/>
       </w:tcPr>
     </w:tblStylePr>
     <w:tblStylePr w:type="band2Horz">
@@ -9591,12 +9814,12 @@
         <w:sz w:val="22"/>
       </w:rPr>
       <w:tcPr>
-        <w:shd w:val="clear" w:color="FFFFFF" w:themeColor="text1" w:themeTint="40"/>
+        <w:shd w:val="clear" w:color="FFFFFF" w:themeFill="text1" w:themeFillTint="40" w:themeColor="text1" w:themeTint="40"/>
       </w:tcPr>
     </w:tblStylePr>
     <w:tblStylePr w:type="band1Vert">
       <w:tcPr>
-        <w:shd w:val="clear" w:color="FFFFFF" w:themeColor="text1" w:themeTint="40"/>
+        <w:shd w:val="clear" w:color="FFFFFF" w:themeFill="text1" w:themeFillTint="40" w:themeColor="text1" w:themeTint="40"/>
       </w:tcPr>
     </w:tblStylePr>
     <w:tblStylePr w:type="band2Horz">
@@ -9634,7 +9857,7 @@
         <w:sz w:val="22"/>
       </w:rPr>
       <w:tcPr>
-        <w:shd w:val="clear" w:color="FFFFFF" w:themeColor="light1"/>
+        <w:shd w:val="clear" w:color="FFFFFF" w:themeFill="light1" w:themeColor="light1"/>
         <w:tcBorders>
           <w:left w:val="none" w:color="000000" w:sz="4" w:space="0"/>
           <w:top w:val="none" w:color="000000" w:sz="4" w:space="0"/>
@@ -9668,7 +9891,7 @@
         <w:sz w:val="22"/>
       </w:rPr>
       <w:tcPr>
-        <w:shd w:val="clear" w:color="FFFFFF" w:themeColor="light1"/>
+        <w:shd w:val="clear" w:color="FFFFFF" w:themeFill="light1" w:themeColor="light1"/>
         <w:tcBorders>
           <w:left w:val="none" w:color="000000" w:sz="4" w:space="0"/>
           <w:top w:val="single" w:color="000000" w:sz="4" w:space="0" w:themeColor="text1" w:themeTint="80"/>
@@ -9707,12 +9930,12 @@
         <w:sz w:val="22"/>
       </w:rPr>
       <w:tcPr>
-        <w:shd w:val="clear" w:color="FFFFFF" w:themeColor="accent1" w:themeTint="40"/>
+        <w:shd w:val="clear" w:color="FFFFFF" w:themeFill="accent1" w:themeFillTint="40" w:themeColor="accent1" w:themeTint="40"/>
       </w:tcPr>
     </w:tblStylePr>
     <w:tblStylePr w:type="band1Vert">
       <w:tcPr>
-        <w:shd w:val="clear" w:color="FFFFFF" w:themeColor="accent1" w:themeTint="40"/>
+        <w:shd w:val="clear" w:color="FFFFFF" w:themeFill="accent1" w:themeFillTint="40" w:themeColor="accent1" w:themeTint="40"/>
       </w:tcPr>
     </w:tblStylePr>
     <w:tblStylePr w:type="band2Horz">
@@ -9750,7 +9973,7 @@
         <w:sz w:val="22"/>
       </w:rPr>
       <w:tcPr>
-        <w:shd w:val="clear" w:color="FFFFFF" w:themeColor="light1"/>
+        <w:shd w:val="clear" w:color="FFFFFF" w:themeFill="light1" w:themeColor="light1"/>
         <w:tcBorders>
           <w:left w:val="none" w:color="000000" w:sz="4" w:space="0"/>
           <w:top w:val="none" w:color="000000" w:sz="4" w:space="0"/>
@@ -9784,7 +10007,7 @@
         <w:sz w:val="22"/>
       </w:rPr>
       <w:tcPr>
-        <w:shd w:val="clear" w:color="FFFFFF" w:themeColor="light1"/>
+        <w:shd w:val="clear" w:color="FFFFFF" w:themeFill="light1" w:themeColor="light1"/>
         <w:tcBorders>
           <w:left w:val="none" w:color="000000" w:sz="4" w:space="0"/>
           <w:top w:val="single" w:color="000000" w:sz="4" w:space="0" w:themeColor="accent1"/>
@@ -9823,12 +10046,12 @@
         <w:sz w:val="22"/>
       </w:rPr>
       <w:tcPr>
-        <w:shd w:val="clear" w:color="FFFFFF" w:themeColor="accent2" w:themeTint="40"/>
+        <w:shd w:val="clear" w:color="FFFFFF" w:themeFill="accent2" w:themeFillTint="40" w:themeColor="accent2" w:themeTint="40"/>
       </w:tcPr>
     </w:tblStylePr>
     <w:tblStylePr w:type="band1Vert">
       <w:tcPr>
-        <w:shd w:val="clear" w:color="FFFFFF" w:themeColor="accent2" w:themeTint="40"/>
+        <w:shd w:val="clear" w:color="FFFFFF" w:themeFill="accent2" w:themeFillTint="40" w:themeColor="accent2" w:themeTint="40"/>
       </w:tcPr>
     </w:tblStylePr>
     <w:tblStylePr w:type="band2Horz">
@@ -9866,7 +10089,7 @@
         <w:sz w:val="22"/>
       </w:rPr>
       <w:tcPr>
-        <w:shd w:val="clear" w:color="FFFFFF" w:themeColor="light1"/>
+        <w:shd w:val="clear" w:color="FFFFFF" w:themeFill="light1" w:themeColor="light1"/>
         <w:tcBorders>
           <w:left w:val="none" w:color="000000" w:sz="4" w:space="0"/>
           <w:top w:val="none" w:color="000000" w:sz="4" w:space="0"/>
@@ -9900,7 +10123,7 @@
         <w:sz w:val="22"/>
       </w:rPr>
       <w:tcPr>
-        <w:shd w:val="clear" w:color="FFFFFF" w:themeColor="light1"/>
+        <w:shd w:val="clear" w:color="FFFFFF" w:themeFill="light1" w:themeColor="light1"/>
         <w:tcBorders>
           <w:left w:val="none" w:color="000000" w:sz="4" w:space="0"/>
           <w:top w:val="single" w:color="000000" w:sz="4" w:space="0" w:themeColor="accent2" w:themeTint="97"/>
@@ -9939,12 +10162,12 @@
         <w:sz w:val="22"/>
       </w:rPr>
       <w:tcPr>
-        <w:shd w:val="clear" w:color="FFFFFF" w:themeColor="accent3" w:themeTint="40"/>
+        <w:shd w:val="clear" w:color="FFFFFF" w:themeFill="accent3" w:themeFillTint="40" w:themeColor="accent3" w:themeTint="40"/>
       </w:tcPr>
     </w:tblStylePr>
     <w:tblStylePr w:type="band1Vert">
       <w:tcPr>
-        <w:shd w:val="clear" w:color="FFFFFF" w:themeColor="accent3" w:themeTint="40"/>
+        <w:shd w:val="clear" w:color="FFFFFF" w:themeFill="accent3" w:themeFillTint="40" w:themeColor="accent3" w:themeTint="40"/>
       </w:tcPr>
     </w:tblStylePr>
     <w:tblStylePr w:type="band2Horz">
@@ -9982,7 +10205,7 @@
         <w:sz w:val="22"/>
       </w:rPr>
       <w:tcPr>
-        <w:shd w:val="clear" w:color="FFFFFF" w:themeColor="light1"/>
+        <w:shd w:val="clear" w:color="FFFFFF" w:themeFill="light1" w:themeColor="light1"/>
         <w:tcBorders>
           <w:left w:val="none" w:color="000000" w:sz="4" w:space="0"/>
           <w:top w:val="none" w:color="000000" w:sz="4" w:space="0"/>
@@ -10016,7 +10239,7 @@
         <w:sz w:val="22"/>
       </w:rPr>
       <w:tcPr>
-        <w:shd w:val="clear" w:color="FFFFFF" w:themeColor="light1"/>
+        <w:shd w:val="clear" w:color="FFFFFF" w:themeFill="light1" w:themeColor="light1"/>
         <w:tcBorders>
           <w:left w:val="none" w:color="000000" w:sz="4" w:space="0"/>
           <w:top w:val="single" w:color="000000" w:sz="4" w:space="0" w:themeColor="accent3" w:themeTint="98"/>
@@ -10055,12 +10278,12 @@
         <w:sz w:val="22"/>
       </w:rPr>
       <w:tcPr>
-        <w:shd w:val="clear" w:color="FFFFFF" w:themeColor="accent4" w:themeTint="40"/>
+        <w:shd w:val="clear" w:color="FFFFFF" w:themeFill="accent4" w:themeFillTint="40" w:themeColor="accent4" w:themeTint="40"/>
       </w:tcPr>
     </w:tblStylePr>
     <w:tblStylePr w:type="band1Vert">
       <w:tcPr>
-        <w:shd w:val="clear" w:color="FFFFFF" w:themeColor="accent4" w:themeTint="40"/>
+        <w:shd w:val="clear" w:color="FFFFFF" w:themeFill="accent4" w:themeFillTint="40" w:themeColor="accent4" w:themeTint="40"/>
       </w:tcPr>
     </w:tblStylePr>
     <w:tblStylePr w:type="band2Horz">
@@ -10098,7 +10321,7 @@
         <w:sz w:val="22"/>
       </w:rPr>
       <w:tcPr>
-        <w:shd w:val="clear" w:color="FFFFFF" w:themeColor="light1"/>
+        <w:shd w:val="clear" w:color="FFFFFF" w:themeFill="light1" w:themeColor="light1"/>
         <w:tcBorders>
           <w:left w:val="none" w:color="000000" w:sz="4" w:space="0"/>
           <w:top w:val="none" w:color="000000" w:sz="4" w:space="0"/>
@@ -10132,7 +10355,7 @@
         <w:sz w:val="22"/>
       </w:rPr>
       <w:tcPr>
-        <w:shd w:val="clear" w:color="FFFFFF" w:themeColor="light1"/>
+        <w:shd w:val="clear" w:color="FFFFFF" w:themeFill="light1" w:themeColor="light1"/>
         <w:tcBorders>
           <w:left w:val="none" w:color="000000" w:sz="4" w:space="0"/>
           <w:top w:val="single" w:color="000000" w:sz="4" w:space="0" w:themeColor="accent4" w:themeTint="9A"/>
@@ -10171,12 +10394,12 @@
         <w:sz w:val="22"/>
       </w:rPr>
       <w:tcPr>
-        <w:shd w:val="clear" w:color="FFFFFF" w:themeColor="accent5" w:themeTint="40"/>
+        <w:shd w:val="clear" w:color="FFFFFF" w:themeFill="accent5" w:themeFillTint="40" w:themeColor="accent5" w:themeTint="40"/>
       </w:tcPr>
     </w:tblStylePr>
     <w:tblStylePr w:type="band1Vert">
       <w:tcPr>
-        <w:shd w:val="clear" w:color="FFFFFF" w:themeColor="accent5" w:themeTint="40"/>
+        <w:shd w:val="clear" w:color="FFFFFF" w:themeFill="accent5" w:themeFillTint="40" w:themeColor="accent5" w:themeTint="40"/>
       </w:tcPr>
     </w:tblStylePr>
     <w:tblStylePr w:type="band2Horz">
@@ -10214,7 +10437,7 @@
         <w:sz w:val="22"/>
       </w:rPr>
       <w:tcPr>
-        <w:shd w:val="clear" w:color="FFFFFF" w:themeColor="light1"/>
+        <w:shd w:val="clear" w:color="FFFFFF" w:themeFill="light1" w:themeColor="light1"/>
         <w:tcBorders>
           <w:left w:val="none" w:color="000000" w:sz="4" w:space="0"/>
           <w:top w:val="none" w:color="000000" w:sz="4" w:space="0"/>
@@ -10248,7 +10471,7 @@
         <w:sz w:val="22"/>
       </w:rPr>
       <w:tcPr>
-        <w:shd w:val="clear" w:color="FFFFFF" w:themeColor="light1"/>
+        <w:shd w:val="clear" w:color="FFFFFF" w:themeFill="light1" w:themeColor="light1"/>
         <w:tcBorders>
           <w:left w:val="none" w:color="000000" w:sz="4" w:space="0"/>
           <w:top w:val="single" w:color="000000" w:sz="4" w:space="0" w:themeColor="accent5" w:themeTint="9A"/>
@@ -10287,12 +10510,12 @@
         <w:sz w:val="22"/>
       </w:rPr>
       <w:tcPr>
-        <w:shd w:val="clear" w:color="FFFFFF" w:themeColor="accent6" w:themeTint="40"/>
+        <w:shd w:val="clear" w:color="FFFFFF" w:themeFill="accent6" w:themeFillTint="40" w:themeColor="accent6" w:themeTint="40"/>
       </w:tcPr>
     </w:tblStylePr>
     <w:tblStylePr w:type="band1Vert">
       <w:tcPr>
-        <w:shd w:val="clear" w:color="FFFFFF" w:themeColor="accent6" w:themeTint="40"/>
+        <w:shd w:val="clear" w:color="FFFFFF" w:themeFill="accent6" w:themeFillTint="40" w:themeColor="accent6" w:themeTint="40"/>
       </w:tcPr>
     </w:tblStylePr>
     <w:tblStylePr w:type="band2Horz">
@@ -10330,7 +10553,7 @@
         <w:sz w:val="22"/>
       </w:rPr>
       <w:tcPr>
-        <w:shd w:val="clear" w:color="FFFFFF" w:themeColor="light1"/>
+        <w:shd w:val="clear" w:color="FFFFFF" w:themeFill="light1" w:themeColor="light1"/>
         <w:tcBorders>
           <w:left w:val="none" w:color="000000" w:sz="4" w:space="0"/>
           <w:top w:val="none" w:color="000000" w:sz="4" w:space="0"/>
@@ -10364,7 +10587,7 @@
         <w:sz w:val="22"/>
       </w:rPr>
       <w:tcPr>
-        <w:shd w:val="clear" w:color="FFFFFF" w:themeColor="light1"/>
+        <w:shd w:val="clear" w:color="FFFFFF" w:themeFill="light1" w:themeColor="light1"/>
         <w:tcBorders>
           <w:left w:val="none" w:color="000000" w:sz="4" w:space="0"/>
           <w:top w:val="single" w:color="000000" w:sz="4" w:space="0" w:themeColor="accent6" w:themeTint="98"/>
@@ -10417,7 +10640,7 @@
         <w:sz w:val="22"/>
       </w:rPr>
       <w:tcPr>
-        <w:shd w:val="clear" w:color="FFFFFF" w:themeColor="text1" w:themeTint="0D"/>
+        <w:shd w:val="clear" w:color="FFFFFF" w:themeFill="text1" w:themeFillTint="0D" w:themeColor="text1" w:themeTint="0D"/>
       </w:tcPr>
     </w:tblStylePr>
     <w:tblStylePr w:type="band2Vert">
@@ -10427,7 +10650,7 @@
         <w:sz w:val="22"/>
       </w:rPr>
       <w:tcPr>
-        <w:shd w:val="clear" w:color="FFFFFF" w:themeColor="text1" w:themeTint="0D"/>
+        <w:shd w:val="clear" w:color="FFFFFF" w:themeFill="text1" w:themeFillTint="0D" w:themeColor="text1" w:themeTint="0D"/>
       </w:tcPr>
     </w:tblStylePr>
     <w:tblStylePr w:type="firstCol">
@@ -10437,7 +10660,7 @@
         <w:sz w:val="22"/>
       </w:rPr>
       <w:tcPr>
-        <w:shd w:val="clear" w:color="FFFFFF" w:themeColor="text1" w:themeTint="80"/>
+        <w:shd w:val="clear" w:color="FFFFFF" w:themeFill="text1" w:themeFillTint="80" w:themeColor="text1" w:themeTint="80"/>
       </w:tcPr>
     </w:tblStylePr>
     <w:tblStylePr w:type="firstRow">
@@ -10447,7 +10670,7 @@
         <w:sz w:val="22"/>
       </w:rPr>
       <w:tcPr>
-        <w:shd w:val="clear" w:color="FFFFFF" w:themeColor="text1" w:themeTint="80"/>
+        <w:shd w:val="clear" w:color="FFFFFF" w:themeFill="text1" w:themeFillTint="80" w:themeColor="text1" w:themeTint="80"/>
       </w:tcPr>
     </w:tblStylePr>
     <w:tblStylePr w:type="lastCol">
@@ -10457,7 +10680,7 @@
         <w:sz w:val="22"/>
       </w:rPr>
       <w:tcPr>
-        <w:shd w:val="clear" w:color="FFFFFF" w:themeColor="text1" w:themeTint="80"/>
+        <w:shd w:val="clear" w:color="FFFFFF" w:themeFill="text1" w:themeFillTint="80" w:themeColor="text1" w:themeTint="80"/>
       </w:tcPr>
     </w:tblStylePr>
     <w:tblStylePr w:type="lastRow">
@@ -10467,7 +10690,7 @@
         <w:sz w:val="22"/>
       </w:rPr>
       <w:tcPr>
-        <w:shd w:val="clear" w:color="FFFFFF" w:themeColor="text1" w:themeTint="80"/>
+        <w:shd w:val="clear" w:color="FFFFFF" w:themeFill="text1" w:themeFillTint="80" w:themeColor="text1" w:themeTint="80"/>
       </w:tcPr>
     </w:tblStylePr>
   </w:style>
@@ -10507,7 +10730,7 @@
         <w:sz w:val="22"/>
       </w:rPr>
       <w:tcPr>
-        <w:shd w:val="clear" w:color="FFFFFF" w:themeColor="accent1" w:themeTint="50"/>
+        <w:shd w:val="clear" w:color="FFFFFF" w:themeFill="accent1" w:themeFillTint="50" w:themeColor="accent1" w:themeTint="50"/>
       </w:tcPr>
     </w:tblStylePr>
     <w:tblStylePr w:type="band2Vert">
@@ -10517,7 +10740,7 @@
         <w:sz w:val="22"/>
       </w:rPr>
       <w:tcPr>
-        <w:shd w:val="clear" w:color="FFFFFF" w:themeColor="accent1" w:themeTint="50"/>
+        <w:shd w:val="clear" w:color="FFFFFF" w:themeFill="accent1" w:themeFillTint="50" w:themeColor="accent1" w:themeTint="50"/>
       </w:tcPr>
     </w:tblStylePr>
     <w:tblStylePr w:type="firstCol">
@@ -10527,7 +10750,7 @@
         <w:sz w:val="22"/>
       </w:rPr>
       <w:tcPr>
-        <w:shd w:val="clear" w:color="FFFFFF" w:themeColor="accent1" w:themeTint="EA"/>
+        <w:shd w:val="clear" w:color="FFFFFF" w:themeFill="accent1" w:themeFillTint="EA" w:themeColor="accent1" w:themeTint="EA"/>
       </w:tcPr>
     </w:tblStylePr>
     <w:tblStylePr w:type="firstRow">
@@ -10537,7 +10760,7 @@
         <w:sz w:val="22"/>
       </w:rPr>
       <w:tcPr>
-        <w:shd w:val="clear" w:color="FFFFFF" w:themeColor="accent1" w:themeTint="EA"/>
+        <w:shd w:val="clear" w:color="FFFFFF" w:themeFill="accent1" w:themeFillTint="EA" w:themeColor="accent1" w:themeTint="EA"/>
       </w:tcPr>
     </w:tblStylePr>
     <w:tblStylePr w:type="lastCol">
@@ -10547,7 +10770,7 @@
         <w:sz w:val="22"/>
       </w:rPr>
       <w:tcPr>
-        <w:shd w:val="clear" w:color="FFFFFF" w:themeColor="accent1" w:themeTint="EA"/>
+        <w:shd w:val="clear" w:color="FFFFFF" w:themeFill="accent1" w:themeFillTint="EA" w:themeColor="accent1" w:themeTint="EA"/>
       </w:tcPr>
     </w:tblStylePr>
     <w:tblStylePr w:type="lastRow">
@@ -10557,7 +10780,7 @@
         <w:sz w:val="22"/>
       </w:rPr>
       <w:tcPr>
-        <w:shd w:val="clear" w:color="FFFFFF" w:themeColor="accent1" w:themeTint="EA"/>
+        <w:shd w:val="clear" w:color="FFFFFF" w:themeFill="accent1" w:themeFillTint="EA" w:themeColor="accent1" w:themeTint="EA"/>
       </w:tcPr>
     </w:tblStylePr>
   </w:style>
@@ -10597,7 +10820,7 @@
         <w:sz w:val="22"/>
       </w:rPr>
       <w:tcPr>
-        <w:shd w:val="clear" w:color="FFFFFF" w:themeColor="accent2" w:themeTint="32"/>
+        <w:shd w:val="clear" w:color="FFFFFF" w:themeFill="accent2" w:themeFillTint="32" w:themeColor="accent2" w:themeTint="32"/>
       </w:tcPr>
     </w:tblStylePr>
     <w:tblStylePr w:type="band2Vert">
@@ -10607,7 +10830,7 @@
         <w:sz w:val="22"/>
       </w:rPr>
       <w:tcPr>
-        <w:shd w:val="clear" w:color="FFFFFF" w:themeColor="accent2" w:themeTint="32"/>
+        <w:shd w:val="clear" w:color="FFFFFF" w:themeFill="accent2" w:themeFillTint="32" w:themeColor="accent2" w:themeTint="32"/>
       </w:tcPr>
     </w:tblStylePr>
     <w:tblStylePr w:type="firstCol">
@@ -10617,7 +10840,7 @@
         <w:sz w:val="22"/>
       </w:rPr>
       <w:tcPr>
-        <w:shd w:val="clear" w:color="FFFFFF" w:themeColor="accent2" w:themeTint="97"/>
+        <w:shd w:val="clear" w:color="FFFFFF" w:themeFill="accent2" w:themeFillTint="97" w:themeColor="accent2" w:themeTint="97"/>
       </w:tcPr>
     </w:tblStylePr>
     <w:tblStylePr w:type="firstRow">
@@ -10627,7 +10850,7 @@
         <w:sz w:val="22"/>
       </w:rPr>
       <w:tcPr>
-        <w:shd w:val="clear" w:color="FFFFFF" w:themeColor="accent2" w:themeTint="97"/>
+        <w:shd w:val="clear" w:color="FFFFFF" w:themeFill="accent2" w:themeFillTint="97" w:themeColor="accent2" w:themeTint="97"/>
       </w:tcPr>
     </w:tblStylePr>
     <w:tblStylePr w:type="lastCol">
@@ -10637,7 +10860,7 @@
         <w:sz w:val="22"/>
       </w:rPr>
       <w:tcPr>
-        <w:shd w:val="clear" w:color="FFFFFF" w:themeColor="accent2" w:themeTint="97"/>
+        <w:shd w:val="clear" w:color="FFFFFF" w:themeFill="accent2" w:themeFillTint="97" w:themeColor="accent2" w:themeTint="97"/>
       </w:tcPr>
     </w:tblStylePr>
     <w:tblStylePr w:type="lastRow">
@@ -10647,7 +10870,7 @@
         <w:sz w:val="22"/>
       </w:rPr>
       <w:tcPr>
-        <w:shd w:val="clear" w:color="FFFFFF" w:themeColor="accent2" w:themeTint="97"/>
+        <w:shd w:val="clear" w:color="FFFFFF" w:themeFill="accent2" w:themeFillTint="97" w:themeColor="accent2" w:themeTint="97"/>
       </w:tcPr>
     </w:tblStylePr>
   </w:style>
@@ -10687,7 +10910,7 @@
         <w:sz w:val="22"/>
       </w:rPr>
       <w:tcPr>
-        <w:shd w:val="clear" w:color="FFFFFF" w:themeColor="accent3" w:themeTint="34"/>
+        <w:shd w:val="clear" w:color="FFFFFF" w:themeFill="accent3" w:themeFillTint="34" w:themeColor="accent3" w:themeTint="34"/>
       </w:tcPr>
     </w:tblStylePr>
     <w:tblStylePr w:type="band2Vert">
@@ -10697,7 +10920,7 @@
         <w:sz w:val="22"/>
       </w:rPr>
       <w:tcPr>
-        <w:shd w:val="clear" w:color="FFFFFF" w:themeColor="accent3" w:themeTint="34"/>
+        <w:shd w:val="clear" w:color="FFFFFF" w:themeFill="accent3" w:themeFillTint="34" w:themeColor="accent3" w:themeTint="34"/>
       </w:tcPr>
     </w:tblStylePr>
     <w:tblStylePr w:type="firstCol">
@@ -10707,7 +10930,7 @@
         <w:sz w:val="22"/>
       </w:rPr>
       <w:tcPr>
-        <w:shd w:val="clear" w:color="FFFFFF" w:themeColor="accent3" w:themeTint="FE"/>
+        <w:shd w:val="clear" w:color="FFFFFF" w:themeFill="accent3" w:themeFillTint="FE" w:themeColor="accent3" w:themeTint="FE"/>
       </w:tcPr>
     </w:tblStylePr>
     <w:tblStylePr w:type="firstRow">
@@ -10717,7 +10940,7 @@
         <w:sz w:val="22"/>
       </w:rPr>
       <w:tcPr>
-        <w:shd w:val="clear" w:color="FFFFFF" w:themeColor="accent3" w:themeTint="FE"/>
+        <w:shd w:val="clear" w:color="FFFFFF" w:themeFill="accent3" w:themeFillTint="FE" w:themeColor="accent3" w:themeTint="FE"/>
       </w:tcPr>
     </w:tblStylePr>
     <w:tblStylePr w:type="lastCol">
@@ -10727,7 +10950,7 @@
         <w:sz w:val="22"/>
       </w:rPr>
       <w:tcPr>
-        <w:shd w:val="clear" w:color="FFFFFF" w:themeColor="accent3" w:themeTint="FE"/>
+        <w:shd w:val="clear" w:color="FFFFFF" w:themeFill="accent3" w:themeFillTint="FE" w:themeColor="accent3" w:themeTint="FE"/>
       </w:tcPr>
     </w:tblStylePr>
     <w:tblStylePr w:type="lastRow">
@@ -10737,7 +10960,7 @@
         <w:sz w:val="22"/>
       </w:rPr>
       <w:tcPr>
-        <w:shd w:val="clear" w:color="FFFFFF" w:themeColor="accent3" w:themeTint="FE"/>
+        <w:shd w:val="clear" w:color="FFFFFF" w:themeFill="accent3" w:themeFillTint="FE" w:themeColor="accent3" w:themeTint="FE"/>
       </w:tcPr>
     </w:tblStylePr>
   </w:style>
@@ -10777,7 +11000,7 @@
         <w:sz w:val="22"/>
       </w:rPr>
       <w:tcPr>
-        <w:shd w:val="clear" w:color="FFFFFF" w:themeColor="accent4" w:themeTint="34"/>
+        <w:shd w:val="clear" w:color="FFFFFF" w:themeFill="accent4" w:themeFillTint="34" w:themeColor="accent4" w:themeTint="34"/>
       </w:tcPr>
     </w:tblStylePr>
     <w:tblStylePr w:type="band2Vert">
@@ -10787,7 +11010,7 @@
         <w:sz w:val="22"/>
       </w:rPr>
       <w:tcPr>
-        <w:shd w:val="clear" w:color="FFFFFF" w:themeColor="accent4" w:themeTint="34"/>
+        <w:shd w:val="clear" w:color="FFFFFF" w:themeFill="accent4" w:themeFillTint="34" w:themeColor="accent4" w:themeTint="34"/>
       </w:tcPr>
     </w:tblStylePr>
     <w:tblStylePr w:type="firstCol">
@@ -10797,7 +11020,7 @@
         <w:sz w:val="22"/>
       </w:rPr>
       <w:tcPr>
-        <w:shd w:val="clear" w:color="FFFFFF" w:themeColor="accent4" w:themeTint="9A"/>
+        <w:shd w:val="clear" w:color="FFFFFF" w:themeFill="accent4" w:themeFillTint="9A" w:themeColor="accent4" w:themeTint="9A"/>
       </w:tcPr>
     </w:tblStylePr>
     <w:tblStylePr w:type="firstRow">
@@ -10807,7 +11030,7 @@
         <w:sz w:val="22"/>
       </w:rPr>
       <w:tcPr>
-        <w:shd w:val="clear" w:color="FFFFFF" w:themeColor="accent4" w:themeTint="9A"/>
+        <w:shd w:val="clear" w:color="FFFFFF" w:themeFill="accent4" w:themeFillTint="9A" w:themeColor="accent4" w:themeTint="9A"/>
       </w:tcPr>
     </w:tblStylePr>
     <w:tblStylePr w:type="lastCol">
@@ -10817,7 +11040,7 @@
         <w:sz w:val="22"/>
       </w:rPr>
       <w:tcPr>
-        <w:shd w:val="clear" w:color="FFFFFF" w:themeColor="accent4" w:themeTint="9A"/>
+        <w:shd w:val="clear" w:color="FFFFFF" w:themeFill="accent4" w:themeFillTint="9A" w:themeColor="accent4" w:themeTint="9A"/>
       </w:tcPr>
     </w:tblStylePr>
     <w:tblStylePr w:type="lastRow">
@@ -10827,7 +11050,7 @@
         <w:sz w:val="22"/>
       </w:rPr>
       <w:tcPr>
-        <w:shd w:val="clear" w:color="FFFFFF" w:themeColor="accent4" w:themeTint="9A"/>
+        <w:shd w:val="clear" w:color="FFFFFF" w:themeFill="accent4" w:themeFillTint="9A" w:themeColor="accent4" w:themeTint="9A"/>
       </w:tcPr>
     </w:tblStylePr>
   </w:style>
@@ -10867,7 +11090,7 @@
         <w:sz w:val="22"/>
       </w:rPr>
       <w:tcPr>
-        <w:shd w:val="clear" w:color="FFFFFF" w:themeColor="accent5" w:themeTint="34"/>
+        <w:shd w:val="clear" w:color="FFFFFF" w:themeFill="accent5" w:themeFillTint="34" w:themeColor="accent5" w:themeTint="34"/>
       </w:tcPr>
     </w:tblStylePr>
     <w:tblStylePr w:type="band2Vert">
@@ -10877,7 +11100,7 @@
         <w:sz w:val="22"/>
       </w:rPr>
       <w:tcPr>
-        <w:shd w:val="clear" w:color="FFFFFF" w:themeColor="accent5" w:themeTint="34"/>
+        <w:shd w:val="clear" w:color="FFFFFF" w:themeFill="accent5" w:themeFillTint="34" w:themeColor="accent5" w:themeTint="34"/>
       </w:tcPr>
     </w:tblStylePr>
     <w:tblStylePr w:type="firstCol">
@@ -10887,7 +11110,7 @@
         <w:sz w:val="22"/>
       </w:rPr>
       <w:tcPr>
-        <w:shd w:val="clear" w:color="FFFFFF" w:themeColor="accent5"/>
+        <w:shd w:val="clear" w:color="FFFFFF" w:themeFill="accent5" w:themeColor="accent5"/>
       </w:tcPr>
     </w:tblStylePr>
     <w:tblStylePr w:type="firstRow">
@@ -10897,7 +11120,7 @@
         <w:sz w:val="22"/>
       </w:rPr>
       <w:tcPr>
-        <w:shd w:val="clear" w:color="FFFFFF" w:themeColor="accent5"/>
+        <w:shd w:val="clear" w:color="FFFFFF" w:themeFill="accent5" w:themeColor="accent5"/>
       </w:tcPr>
     </w:tblStylePr>
     <w:tblStylePr w:type="lastCol">
@@ -10907,7 +11130,7 @@
         <w:sz w:val="22"/>
       </w:rPr>
       <w:tcPr>
-        <w:shd w:val="clear" w:color="FFFFFF" w:themeColor="accent5"/>
+        <w:shd w:val="clear" w:color="FFFFFF" w:themeFill="accent5" w:themeColor="accent5"/>
       </w:tcPr>
     </w:tblStylePr>
     <w:tblStylePr w:type="lastRow">
@@ -10917,7 +11140,7 @@
         <w:sz w:val="22"/>
       </w:rPr>
       <w:tcPr>
-        <w:shd w:val="clear" w:color="FFFFFF" w:themeColor="accent5"/>
+        <w:shd w:val="clear" w:color="FFFFFF" w:themeFill="accent5" w:themeColor="accent5"/>
       </w:tcPr>
     </w:tblStylePr>
   </w:style>
@@ -10957,7 +11180,7 @@
         <w:sz w:val="22"/>
       </w:rPr>
       <w:tcPr>
-        <w:shd w:val="clear" w:color="FFFFFF" w:themeColor="accent6" w:themeTint="34"/>
+        <w:shd w:val="clear" w:color="FFFFFF" w:themeFill="accent6" w:themeFillTint="34" w:themeColor="accent6" w:themeTint="34"/>
       </w:tcPr>
     </w:tblStylePr>
     <w:tblStylePr w:type="band2Vert">
@@ -10967,7 +11190,7 @@
         <w:sz w:val="22"/>
       </w:rPr>
       <w:tcPr>
-        <w:shd w:val="clear" w:color="FFFFFF" w:themeColor="accent6" w:themeTint="34"/>
+        <w:shd w:val="clear" w:color="FFFFFF" w:themeFill="accent6" w:themeFillTint="34" w:themeColor="accent6" w:themeTint="34"/>
       </w:tcPr>
     </w:tblStylePr>
     <w:tblStylePr w:type="firstCol">
@@ -10977,7 +11200,7 @@
         <w:sz w:val="22"/>
       </w:rPr>
       <w:tcPr>
-        <w:shd w:val="clear" w:color="FFFFFF" w:themeColor="accent6"/>
+        <w:shd w:val="clear" w:color="FFFFFF" w:themeFill="accent6" w:themeColor="accent6"/>
       </w:tcPr>
     </w:tblStylePr>
     <w:tblStylePr w:type="firstRow">
@@ -10987,7 +11210,7 @@
         <w:sz w:val="22"/>
       </w:rPr>
       <w:tcPr>
-        <w:shd w:val="clear" w:color="FFFFFF" w:themeColor="accent6"/>
+        <w:shd w:val="clear" w:color="FFFFFF" w:themeFill="accent6" w:themeColor="accent6"/>
       </w:tcPr>
     </w:tblStylePr>
     <w:tblStylePr w:type="lastCol">
@@ -10997,7 +11220,7 @@
         <w:sz w:val="22"/>
       </w:rPr>
       <w:tcPr>
-        <w:shd w:val="clear" w:color="FFFFFF" w:themeColor="accent6"/>
+        <w:shd w:val="clear" w:color="FFFFFF" w:themeFill="accent6" w:themeColor="accent6"/>
       </w:tcPr>
     </w:tblStylePr>
     <w:tblStylePr w:type="lastRow">
@@ -11007,7 +11230,7 @@
         <w:sz w:val="22"/>
       </w:rPr>
       <w:tcPr>
-        <w:shd w:val="clear" w:color="FFFFFF" w:themeColor="accent6"/>
+        <w:shd w:val="clear" w:color="FFFFFF" w:themeFill="accent6" w:themeColor="accent6"/>
       </w:tcPr>
     </w:tblStylePr>
   </w:style>
@@ -11055,7 +11278,7 @@
         <w:sz w:val="22"/>
       </w:rPr>
       <w:tcPr>
-        <w:shd w:val="clear" w:color="FFFFFF" w:themeColor="text1" w:themeTint="0D"/>
+        <w:shd w:val="clear" w:color="FFFFFF" w:themeFill="text1" w:themeFillTint="0D" w:themeColor="text1" w:themeTint="0D"/>
       </w:tcPr>
     </w:tblStylePr>
     <w:tblStylePr w:type="band2Vert">
@@ -11065,7 +11288,7 @@
         <w:sz w:val="22"/>
       </w:rPr>
       <w:tcPr>
-        <w:shd w:val="clear" w:color="FFFFFF" w:themeColor="text1" w:themeTint="0D"/>
+        <w:shd w:val="clear" w:color="FFFFFF" w:themeFill="text1" w:themeFillTint="0D" w:themeColor="text1" w:themeTint="0D"/>
       </w:tcPr>
     </w:tblStylePr>
     <w:tblStylePr w:type="firstCol">
@@ -11075,7 +11298,7 @@
         <w:sz w:val="22"/>
       </w:rPr>
       <w:tcPr>
-        <w:shd w:val="clear" w:color="FFFFFF" w:themeColor="text1" w:themeTint="80"/>
+        <w:shd w:val="clear" w:color="FFFFFF" w:themeFill="text1" w:themeFillTint="80" w:themeColor="text1" w:themeTint="80"/>
       </w:tcPr>
     </w:tblStylePr>
     <w:tblStylePr w:type="firstRow">
@@ -11085,7 +11308,7 @@
         <w:sz w:val="22"/>
       </w:rPr>
       <w:tcPr>
-        <w:shd w:val="clear" w:color="FFFFFF" w:themeColor="text1" w:themeTint="80"/>
+        <w:shd w:val="clear" w:color="FFFFFF" w:themeFill="text1" w:themeFillTint="80" w:themeColor="text1" w:themeTint="80"/>
       </w:tcPr>
     </w:tblStylePr>
     <w:tblStylePr w:type="lastCol">
@@ -11095,7 +11318,7 @@
         <w:sz w:val="22"/>
       </w:rPr>
       <w:tcPr>
-        <w:shd w:val="clear" w:color="FFFFFF" w:themeColor="text1" w:themeTint="80"/>
+        <w:shd w:val="clear" w:color="FFFFFF" w:themeFill="text1" w:themeFillTint="80" w:themeColor="text1" w:themeTint="80"/>
       </w:tcPr>
     </w:tblStylePr>
     <w:tblStylePr w:type="lastRow">
@@ -11105,7 +11328,7 @@
         <w:sz w:val="22"/>
       </w:rPr>
       <w:tcPr>
-        <w:shd w:val="clear" w:color="FFFFFF" w:themeColor="text1" w:themeTint="80"/>
+        <w:shd w:val="clear" w:color="FFFFFF" w:themeFill="text1" w:themeFillTint="80" w:themeColor="text1" w:themeTint="80"/>
       </w:tcPr>
     </w:tblStylePr>
   </w:style>
@@ -11153,7 +11376,7 @@
         <w:sz w:val="22"/>
       </w:rPr>
       <w:tcPr>
-        <w:shd w:val="clear" w:color="FFFFFF" w:themeColor="accent1" w:themeTint="50"/>
+        <w:shd w:val="clear" w:color="FFFFFF" w:themeFill="accent1" w:themeFillTint="50" w:themeColor="accent1" w:themeTint="50"/>
       </w:tcPr>
     </w:tblStylePr>
     <w:tblStylePr w:type="band2Vert">
@@ -11163,7 +11386,7 @@
         <w:sz w:val="22"/>
       </w:rPr>
       <w:tcPr>
-        <w:shd w:val="clear" w:color="FFFFFF" w:themeColor="accent1" w:themeTint="50"/>
+        <w:shd w:val="clear" w:color="FFFFFF" w:themeFill="accent1" w:themeFillTint="50" w:themeColor="accent1" w:themeTint="50"/>
       </w:tcPr>
     </w:tblStylePr>
     <w:tblStylePr w:type="firstCol">
@@ -11173,7 +11396,7 @@
         <w:sz w:val="22"/>
       </w:rPr>
       <w:tcPr>
-        <w:shd w:val="clear" w:color="FFFFFF" w:themeColor="accent1" w:themeTint="EA"/>
+        <w:shd w:val="clear" w:color="FFFFFF" w:themeFill="accent1" w:themeFillTint="EA" w:themeColor="accent1" w:themeTint="EA"/>
       </w:tcPr>
     </w:tblStylePr>
     <w:tblStylePr w:type="firstRow">
@@ -11183,7 +11406,7 @@
         <w:sz w:val="22"/>
       </w:rPr>
       <w:tcPr>
-        <w:shd w:val="clear" w:color="FFFFFF" w:themeColor="accent1" w:themeTint="EA"/>
+        <w:shd w:val="clear" w:color="FFFFFF" w:themeFill="accent1" w:themeFillTint="EA" w:themeColor="accent1" w:themeTint="EA"/>
       </w:tcPr>
     </w:tblStylePr>
     <w:tblStylePr w:type="lastCol">
@@ -11193,7 +11416,7 @@
         <w:sz w:val="22"/>
       </w:rPr>
       <w:tcPr>
-        <w:shd w:val="clear" w:color="FFFFFF" w:themeColor="accent1" w:themeTint="EA"/>
+        <w:shd w:val="clear" w:color="FFFFFF" w:themeFill="accent1" w:themeFillTint="EA" w:themeColor="accent1" w:themeTint="EA"/>
       </w:tcPr>
     </w:tblStylePr>
     <w:tblStylePr w:type="lastRow">
@@ -11203,7 +11426,7 @@
         <w:sz w:val="22"/>
       </w:rPr>
       <w:tcPr>
-        <w:shd w:val="clear" w:color="FFFFFF" w:themeColor="accent1" w:themeTint="EA"/>
+        <w:shd w:val="clear" w:color="FFFFFF" w:themeFill="accent1" w:themeFillTint="EA" w:themeColor="accent1" w:themeTint="EA"/>
       </w:tcPr>
     </w:tblStylePr>
   </w:style>
@@ -11251,7 +11474,7 @@
         <w:sz w:val="22"/>
       </w:rPr>
       <w:tcPr>
-        <w:shd w:val="clear" w:color="FFFFFF" w:themeColor="accent2" w:themeTint="32"/>
+        <w:shd w:val="clear" w:color="FFFFFF" w:themeFill="accent2" w:themeFillTint="32" w:themeColor="accent2" w:themeTint="32"/>
       </w:tcPr>
     </w:tblStylePr>
     <w:tblStylePr w:type="band2Vert">
@@ -11261,7 +11484,7 @@
         <w:sz w:val="22"/>
       </w:rPr>
       <w:tcPr>
-        <w:shd w:val="clear" w:color="FFFFFF" w:themeColor="accent2" w:themeTint="32"/>
+        <w:shd w:val="clear" w:color="FFFFFF" w:themeFill="accent2" w:themeFillTint="32" w:themeColor="accent2" w:themeTint="32"/>
       </w:tcPr>
     </w:tblStylePr>
     <w:tblStylePr w:type="firstCol">
@@ -11271,7 +11494,7 @@
         <w:sz w:val="22"/>
       </w:rPr>
       <w:tcPr>
-        <w:shd w:val="clear" w:color="FFFFFF" w:themeColor="accent2" w:themeTint="97"/>
+        <w:shd w:val="clear" w:color="FFFFFF" w:themeFill="accent2" w:themeFillTint="97" w:themeColor="accent2" w:themeTint="97"/>
       </w:tcPr>
     </w:tblStylePr>
     <w:tblStylePr w:type="firstRow">
@@ -11281,7 +11504,7 @@
         <w:sz w:val="22"/>
       </w:rPr>
       <w:tcPr>
-        <w:shd w:val="clear" w:color="FFFFFF" w:themeColor="accent2" w:themeTint="97"/>
+        <w:shd w:val="clear" w:color="FFFFFF" w:themeFill="accent2" w:themeFillTint="97" w:themeColor="accent2" w:themeTint="97"/>
       </w:tcPr>
     </w:tblStylePr>
     <w:tblStylePr w:type="lastCol">
@@ -11291,7 +11514,7 @@
         <w:sz w:val="22"/>
       </w:rPr>
       <w:tcPr>
-        <w:shd w:val="clear" w:color="FFFFFF" w:themeColor="accent2" w:themeTint="97"/>
+        <w:shd w:val="clear" w:color="FFFFFF" w:themeFill="accent2" w:themeFillTint="97" w:themeColor="accent2" w:themeTint="97"/>
       </w:tcPr>
     </w:tblStylePr>
     <w:tblStylePr w:type="lastRow">
@@ -11301,7 +11524,7 @@
         <w:sz w:val="22"/>
       </w:rPr>
       <w:tcPr>
-        <w:shd w:val="clear" w:color="FFFFFF" w:themeColor="accent2" w:themeTint="97"/>
+        <w:shd w:val="clear" w:color="FFFFFF" w:themeFill="accent2" w:themeFillTint="97" w:themeColor="accent2" w:themeTint="97"/>
       </w:tcPr>
     </w:tblStylePr>
   </w:style>
@@ -11349,7 +11572,7 @@
         <w:sz w:val="22"/>
       </w:rPr>
       <w:tcPr>
-        <w:shd w:val="clear" w:color="FFFFFF" w:themeColor="accent3" w:themeTint="34"/>
+        <w:shd w:val="clear" w:color="FFFFFF" w:themeFill="accent3" w:themeFillTint="34" w:themeColor="accent3" w:themeTint="34"/>
       </w:tcPr>
     </w:tblStylePr>
     <w:tblStylePr w:type="band2Vert">
@@ -11359,7 +11582,7 @@
         <w:sz w:val="22"/>
       </w:rPr>
       <w:tcPr>
-        <w:shd w:val="clear" w:color="FFFFFF" w:themeColor="accent3" w:themeTint="34"/>
+        <w:shd w:val="clear" w:color="FFFFFF" w:themeFill="accent3" w:themeFillTint="34" w:themeColor="accent3" w:themeTint="34"/>
       </w:tcPr>
     </w:tblStylePr>
     <w:tblStylePr w:type="firstCol">
@@ -11369,7 +11592,7 @@
         <w:sz w:val="22"/>
       </w:rPr>
       <w:tcPr>
-        <w:shd w:val="clear" w:color="FFFFFF" w:themeColor="accent3" w:themeTint="FE"/>
+        <w:shd w:val="clear" w:color="FFFFFF" w:themeFill="accent3" w:themeFillTint="FE" w:themeColor="accent3" w:themeTint="FE"/>
       </w:tcPr>
     </w:tblStylePr>
     <w:tblStylePr w:type="firstRow">
@@ -11379,7 +11602,7 @@
         <w:sz w:val="22"/>
       </w:rPr>
       <w:tcPr>
-        <w:shd w:val="clear" w:color="FFFFFF" w:themeColor="accent3" w:themeTint="FE"/>
+        <w:shd w:val="clear" w:color="FFFFFF" w:themeFill="accent3" w:themeFillTint="FE" w:themeColor="accent3" w:themeTint="FE"/>
       </w:tcPr>
     </w:tblStylePr>
     <w:tblStylePr w:type="lastCol">
@@ -11389,7 +11612,7 @@
         <w:sz w:val="22"/>
       </w:rPr>
       <w:tcPr>
-        <w:shd w:val="clear" w:color="FFFFFF" w:themeColor="accent3" w:themeTint="FE"/>
+        <w:shd w:val="clear" w:color="FFFFFF" w:themeFill="accent3" w:themeFillTint="FE" w:themeColor="accent3" w:themeTint="FE"/>
       </w:tcPr>
     </w:tblStylePr>
     <w:tblStylePr w:type="lastRow">
@@ -11399,7 +11622,7 @@
         <w:sz w:val="22"/>
       </w:rPr>
       <w:tcPr>
-        <w:shd w:val="clear" w:color="FFFFFF" w:themeColor="accent3" w:themeTint="FE"/>
+        <w:shd w:val="clear" w:color="FFFFFF" w:themeFill="accent3" w:themeFillTint="FE" w:themeColor="accent3" w:themeTint="FE"/>
       </w:tcPr>
     </w:tblStylePr>
   </w:style>
@@ -11447,7 +11670,7 @@
         <w:sz w:val="22"/>
       </w:rPr>
       <w:tcPr>
-        <w:shd w:val="clear" w:color="FFFFFF" w:themeColor="accent4" w:themeTint="34"/>
+        <w:shd w:val="clear" w:color="FFFFFF" w:themeFill="accent4" w:themeFillTint="34" w:themeColor="accent4" w:themeTint="34"/>
       </w:tcPr>
     </w:tblStylePr>
     <w:tblStylePr w:type="band2Vert">
@@ -11457,7 +11680,7 @@
         <w:sz w:val="22"/>
       </w:rPr>
       <w:tcPr>
-        <w:shd w:val="clear" w:color="FFFFFF" w:themeColor="accent4" w:themeTint="34"/>
+        <w:shd w:val="clear" w:color="FFFFFF" w:themeFill="accent4" w:themeFillTint="34" w:themeColor="accent4" w:themeTint="34"/>
       </w:tcPr>
     </w:tblStylePr>
     <w:tblStylePr w:type="firstCol">
@@ -11467,7 +11690,7 @@
         <w:sz w:val="22"/>
       </w:rPr>
       <w:tcPr>
-        <w:shd w:val="clear" w:color="FFFFFF" w:themeColor="accent4" w:themeTint="9A"/>
+        <w:shd w:val="clear" w:color="FFFFFF" w:themeFill="accent4" w:themeFillTint="9A" w:themeColor="accent4" w:themeTint="9A"/>
       </w:tcPr>
     </w:tblStylePr>
     <w:tblStylePr w:type="firstRow">
@@ -11477,7 +11700,7 @@
         <w:sz w:val="22"/>
       </w:rPr>
       <w:tcPr>
-        <w:shd w:val="clear" w:color="FFFFFF" w:themeColor="accent4" w:themeTint="9A"/>
+        <w:shd w:val="clear" w:color="FFFFFF" w:themeFill="accent4" w:themeFillTint="9A" w:themeColor="accent4" w:themeTint="9A"/>
       </w:tcPr>
     </w:tblStylePr>
     <w:tblStylePr w:type="lastCol">
@@ -11487,7 +11710,7 @@
         <w:sz w:val="22"/>
       </w:rPr>
       <w:tcPr>
-        <w:shd w:val="clear" w:color="FFFFFF" w:themeColor="accent4" w:themeTint="9A"/>
+        <w:shd w:val="clear" w:color="FFFFFF" w:themeFill="accent4" w:themeFillTint="9A" w:themeColor="accent4" w:themeTint="9A"/>
       </w:tcPr>
     </w:tblStylePr>
     <w:tblStylePr w:type="lastRow">
@@ -11497,7 +11720,7 @@
         <w:sz w:val="22"/>
       </w:rPr>
       <w:tcPr>
-        <w:shd w:val="clear" w:color="FFFFFF" w:themeColor="accent4" w:themeTint="9A"/>
+        <w:shd w:val="clear" w:color="FFFFFF" w:themeFill="accent4" w:themeFillTint="9A" w:themeColor="accent4" w:themeTint="9A"/>
       </w:tcPr>
     </w:tblStylePr>
   </w:style>
@@ -11545,7 +11768,7 @@
         <w:sz w:val="22"/>
       </w:rPr>
       <w:tcPr>
-        <w:shd w:val="clear" w:color="FFFFFF" w:themeColor="accent5" w:themeTint="34"/>
+        <w:shd w:val="clear" w:color="FFFFFF" w:themeFill="accent5" w:themeFillTint="34" w:themeColor="accent5" w:themeTint="34"/>
       </w:tcPr>
     </w:tblStylePr>
     <w:tblStylePr w:type="band2Vert">
@@ -11555,7 +11778,7 @@
         <w:sz w:val="22"/>
       </w:rPr>
       <w:tcPr>
-        <w:shd w:val="clear" w:color="FFFFFF" w:themeColor="accent5" w:themeTint="34"/>
+        <w:shd w:val="clear" w:color="FFFFFF" w:themeFill="accent5" w:themeFillTint="34" w:themeColor="accent5" w:themeTint="34"/>
       </w:tcPr>
     </w:tblStylePr>
     <w:tblStylePr w:type="firstCol">
@@ -11565,7 +11788,7 @@
         <w:sz w:val="22"/>
       </w:rPr>
       <w:tcPr>
-        <w:shd w:val="clear" w:color="FFFFFF" w:themeColor="accent5"/>
+        <w:shd w:val="clear" w:color="FFFFFF" w:themeFill="accent5" w:themeColor="accent5"/>
       </w:tcPr>
     </w:tblStylePr>
     <w:tblStylePr w:type="firstRow">
@@ -11575,7 +11798,7 @@
         <w:sz w:val="22"/>
       </w:rPr>
       <w:tcPr>
-        <w:shd w:val="clear" w:color="FFFFFF" w:themeColor="accent5"/>
+        <w:shd w:val="clear" w:color="FFFFFF" w:themeFill="accent5" w:themeColor="accent5"/>
       </w:tcPr>
     </w:tblStylePr>
     <w:tblStylePr w:type="lastCol">
@@ -11585,7 +11808,7 @@
         <w:sz w:val="22"/>
       </w:rPr>
       <w:tcPr>
-        <w:shd w:val="clear" w:color="FFFFFF" w:themeColor="accent5"/>
+        <w:shd w:val="clear" w:color="FFFFFF" w:themeFill="accent5" w:themeColor="accent5"/>
       </w:tcPr>
     </w:tblStylePr>
     <w:tblStylePr w:type="lastRow">
@@ -11595,7 +11818,7 @@
         <w:sz w:val="22"/>
       </w:rPr>
       <w:tcPr>
-        <w:shd w:val="clear" w:color="FFFFFF" w:themeColor="accent5"/>
+        <w:shd w:val="clear" w:color="FFFFFF" w:themeFill="accent5" w:themeColor="accent5"/>
       </w:tcPr>
     </w:tblStylePr>
   </w:style>
@@ -11643,7 +11866,7 @@
         <w:sz w:val="22"/>
       </w:rPr>
       <w:tcPr>
-        <w:shd w:val="clear" w:color="FFFFFF" w:themeColor="accent6" w:themeTint="34"/>
+        <w:shd w:val="clear" w:color="FFFFFF" w:themeFill="accent6" w:themeFillTint="34" w:themeColor="accent6" w:themeTint="34"/>
       </w:tcPr>
     </w:tblStylePr>
     <w:tblStylePr w:type="band2Vert">
@@ -11653,7 +11876,7 @@
         <w:sz w:val="22"/>
       </w:rPr>
       <w:tcPr>
-        <w:shd w:val="clear" w:color="FFFFFF" w:themeColor="accent6" w:themeTint="34"/>
+        <w:shd w:val="clear" w:color="FFFFFF" w:themeFill="accent6" w:themeFillTint="34" w:themeColor="accent6" w:themeTint="34"/>
       </w:tcPr>
     </w:tblStylePr>
     <w:tblStylePr w:type="firstCol">
@@ -11663,7 +11886,7 @@
         <w:sz w:val="22"/>
       </w:rPr>
       <w:tcPr>
-        <w:shd w:val="clear" w:color="FFFFFF" w:themeColor="accent6"/>
+        <w:shd w:val="clear" w:color="FFFFFF" w:themeFill="accent6" w:themeColor="accent6"/>
       </w:tcPr>
     </w:tblStylePr>
     <w:tblStylePr w:type="firstRow">
@@ -11673,7 +11896,7 @@
         <w:sz w:val="22"/>
       </w:rPr>
       <w:tcPr>
-        <w:shd w:val="clear" w:color="FFFFFF" w:themeColor="accent6"/>
+        <w:shd w:val="clear" w:color="FFFFFF" w:themeFill="accent6" w:themeColor="accent6"/>
       </w:tcPr>
     </w:tblStylePr>
     <w:tblStylePr w:type="lastCol">
@@ -11683,7 +11906,7 @@
         <w:sz w:val="22"/>
       </w:rPr>
       <w:tcPr>
-        <w:shd w:val="clear" w:color="FFFFFF" w:themeColor="accent6"/>
+        <w:shd w:val="clear" w:color="FFFFFF" w:themeFill="accent6" w:themeColor="accent6"/>
       </w:tcPr>
     </w:tblStylePr>
     <w:tblStylePr w:type="lastRow">
@@ -11693,7 +11916,7 @@
         <w:sz w:val="22"/>
       </w:rPr>
       <w:tcPr>
-        <w:shd w:val="clear" w:color="FFFFFF" w:themeColor="accent6"/>
+        <w:shd w:val="clear" w:color="FFFFFF" w:themeFill="accent6" w:themeColor="accent6"/>
       </w:tcPr>
     </w:tblStylePr>
   </w:style>

</xml_diff>

<commit_message>
Added the pico platformio firmware and fixed bugs
</commit_message>
<xml_diff>
--- a/docs/LadderBits bytecode (FR).docx
+++ b/docs/LadderBits bytecode (FR).docx
@@ -379,12 +379,7 @@
               <w:rPr>
                 <w:highlight w:val="none"/>
               </w:rPr>
-              <w:t xml:space="preserve">Caractère</w:t>
-            </w:r>
-            <w:r>
-              <w:rPr>
-                <w:highlight w:val="none"/>
-              </w:rPr>
+              <w:t xml:space="preserve">Touche du clavier (keycode)</w:t>
             </w:r>
             <w:r/>
           </w:p>
@@ -490,8 +485,14 @@
               <w:rPr>
                 <w:highlight w:val="none"/>
               </w:rPr>
-              <w:t xml:space="preserve">Aucun</w:t>
+              <w:t xml:space="preserve">Touche du clavier (keycode)</w:t>
             </w:r>
+            <w:r>
+              <w:rPr>
+                <w:highlight w:val="none"/>
+              </w:rPr>
+            </w:r>
+            <w:r/>
             <w:r>
               <w:rPr>
                 <w:highlight w:val="none"/>
@@ -517,451 +518,7 @@
               <w:rPr>
                 <w:highlight w:val="none"/>
               </w:rPr>
-              <w:t xml:space="preserve">Lâche toutes les touches</w:t>
-            </w:r>
-            <w:r>
-              <w:rPr>
-                <w:highlight w:val="none"/>
-              </w:rPr>
-            </w:r>
-            <w:r/>
-          </w:p>
-        </w:tc>
-      </w:tr>
-      <w:tr>
-        <w:trPr/>
-        <w:tc>
-          <w:tcPr>
-            <w:tcW w:w="3118" w:type="dxa"/>
-            <w:textDirection w:val="lrTb"/>
-            <w:noWrap w:val="false"/>
-          </w:tcPr>
-          <w:p>
-            <w:pPr>
-              <w:jc w:val="center"/>
-              <w:rPr>
-                <w:highlight w:val="none"/>
-              </w:rPr>
-            </w:pPr>
-            <w:r>
-              <w:rPr>
-                <w:highlight w:val="none"/>
-              </w:rPr>
-              <w:t xml:space="preserve">mspress</w:t>
-            </w:r>
-            <w:r>
-              <w:rPr>
-                <w:highlight w:val="none"/>
-              </w:rPr>
-            </w:r>
-            <w:r/>
-          </w:p>
-        </w:tc>
-        <w:tc>
-          <w:tcPr>
-            <w:tcW w:w="3118" w:type="dxa"/>
-            <w:textDirection w:val="lrTb"/>
-            <w:noWrap w:val="false"/>
-          </w:tcPr>
-          <w:p>
-            <w:pPr>
-              <w:jc w:val="center"/>
-              <w:rPr>
-                <w:highlight w:val="none"/>
-              </w:rPr>
-            </w:pPr>
-            <w:r>
-              <w:rPr>
-                <w:highlight w:val="none"/>
-              </w:rPr>
-              <w:t xml:space="preserve">3</w:t>
-            </w:r>
-            <w:r>
-              <w:rPr>
-                <w:highlight w:val="none"/>
-              </w:rPr>
-            </w:r>
-            <w:r/>
-          </w:p>
-        </w:tc>
-        <w:tc>
-          <w:tcPr>
-            <w:tcW w:w="3118" w:type="dxa"/>
-            <w:textDirection w:val="lrTb"/>
-            <w:noWrap w:val="false"/>
-          </w:tcPr>
-          <w:p>
-            <w:pPr>
-              <w:jc w:val="center"/>
-              <w:rPr>
-                <w:highlight w:val="none"/>
-              </w:rPr>
-            </w:pPr>
-            <w:r>
-              <w:rPr>
-                <w:highlight w:val="none"/>
-              </w:rPr>
-              <w:t xml:space="preserve">Octet</w:t>
-            </w:r>
-            <w:r>
-              <w:rPr>
-                <w:highlight w:val="none"/>
-              </w:rPr>
-            </w:r>
-            <w:r/>
-          </w:p>
-        </w:tc>
-        <w:tc>
-          <w:tcPr>
-            <w:tcW w:w="3118" w:type="dxa"/>
-            <w:textDirection w:val="lrTb"/>
-            <w:noWrap w:val="false"/>
-          </w:tcPr>
-          <w:p>
-            <w:pPr>
-              <w:jc w:val="center"/>
-              <w:rPr>
-                <w:highlight w:val="none"/>
-              </w:rPr>
-            </w:pPr>
-            <w:r>
-              <w:rPr>
-                <w:highlight w:val="none"/>
-              </w:rPr>
-              <w:t xml:space="preserve">Appui avec la souris</w:t>
-            </w:r>
-            <w:r>
-              <w:rPr>
-                <w:highlight w:val="none"/>
-              </w:rPr>
-            </w:r>
-            <w:r/>
-          </w:p>
-        </w:tc>
-      </w:tr>
-      <w:tr>
-        <w:trPr/>
-        <w:tc>
-          <w:tcPr>
-            <w:tcW w:w="3118" w:type="dxa"/>
-            <w:textDirection w:val="lrTb"/>
-            <w:noWrap w:val="false"/>
-          </w:tcPr>
-          <w:p>
-            <w:pPr>
-              <w:jc w:val="center"/>
-              <w:rPr>
-                <w:highlight w:val="none"/>
-              </w:rPr>
-            </w:pPr>
-            <w:r>
-              <w:rPr>
-                <w:highlight w:val="none"/>
-              </w:rPr>
-              <w:t xml:space="preserve">msrelease</w:t>
-            </w:r>
-            <w:r>
-              <w:rPr>
-                <w:highlight w:val="none"/>
-              </w:rPr>
-            </w:r>
-            <w:r/>
-          </w:p>
-        </w:tc>
-        <w:tc>
-          <w:tcPr>
-            <w:tcW w:w="3118" w:type="dxa"/>
-            <w:textDirection w:val="lrTb"/>
-            <w:noWrap w:val="false"/>
-          </w:tcPr>
-          <w:p>
-            <w:pPr>
-              <w:jc w:val="center"/>
-              <w:rPr>
-                <w:highlight w:val="none"/>
-              </w:rPr>
-            </w:pPr>
-            <w:r>
-              <w:rPr>
-                <w:highlight w:val="none"/>
-              </w:rPr>
-              <w:t xml:space="preserve">4</w:t>
-            </w:r>
-            <w:r>
-              <w:rPr>
-                <w:highlight w:val="none"/>
-              </w:rPr>
-            </w:r>
-            <w:r/>
-          </w:p>
-        </w:tc>
-        <w:tc>
-          <w:tcPr>
-            <w:tcW w:w="3118" w:type="dxa"/>
-            <w:textDirection w:val="lrTb"/>
-            <w:noWrap w:val="false"/>
-          </w:tcPr>
-          <w:p>
-            <w:pPr>
-              <w:jc w:val="center"/>
-              <w:rPr>
-                <w:highlight w:val="none"/>
-              </w:rPr>
-            </w:pPr>
-            <w:r>
-              <w:rPr>
-                <w:highlight w:val="none"/>
-              </w:rPr>
-              <w:t xml:space="preserve">Aucun</w:t>
-            </w:r>
-            <w:r>
-              <w:rPr>
-                <w:highlight w:val="none"/>
-              </w:rPr>
-            </w:r>
-            <w:r/>
-          </w:p>
-        </w:tc>
-        <w:tc>
-          <w:tcPr>
-            <w:tcW w:w="3118" w:type="dxa"/>
-            <w:textDirection w:val="lrTb"/>
-            <w:noWrap w:val="false"/>
-          </w:tcPr>
-          <w:p>
-            <w:pPr>
-              <w:jc w:val="center"/>
-              <w:rPr>
-                <w:highlight w:val="none"/>
-              </w:rPr>
-            </w:pPr>
-            <w:r>
-              <w:rPr>
-                <w:highlight w:val="none"/>
-              </w:rPr>
-              <w:t xml:space="preserve">Relâche tous les boutons de la souris</w:t>
-            </w:r>
-            <w:r>
-              <w:rPr>
-                <w:highlight w:val="none"/>
-              </w:rPr>
-            </w:r>
-            <w:r/>
-          </w:p>
-        </w:tc>
-      </w:tr>
-      <w:tr>
-        <w:trPr/>
-        <w:tc>
-          <w:tcPr>
-            <w:tcW w:w="3118" w:type="dxa"/>
-            <w:textDirection w:val="lrTb"/>
-            <w:noWrap w:val="false"/>
-          </w:tcPr>
-          <w:p>
-            <w:pPr>
-              <w:jc w:val="center"/>
-              <w:rPr>
-                <w:highlight w:val="none"/>
-              </w:rPr>
-            </w:pPr>
-            <w:r>
-              <w:rPr>
-                <w:highlight w:val="none"/>
-              </w:rPr>
-              <w:t xml:space="preserve">msmove</w:t>
-            </w:r>
-            <w:r>
-              <w:rPr>
-                <w:highlight w:val="none"/>
-              </w:rPr>
-            </w:r>
-            <w:r/>
-          </w:p>
-        </w:tc>
-        <w:tc>
-          <w:tcPr>
-            <w:tcW w:w="3118" w:type="dxa"/>
-            <w:textDirection w:val="lrTb"/>
-            <w:noWrap w:val="false"/>
-          </w:tcPr>
-          <w:p>
-            <w:pPr>
-              <w:jc w:val="center"/>
-              <w:rPr>
-                <w:highlight w:val="none"/>
-              </w:rPr>
-            </w:pPr>
-            <w:r>
-              <w:rPr>
-                <w:highlight w:val="none"/>
-              </w:rPr>
-              <w:t xml:space="preserve">5</w:t>
-            </w:r>
-            <w:r>
-              <w:rPr>
-                <w:highlight w:val="none"/>
-              </w:rPr>
-            </w:r>
-            <w:r/>
-          </w:p>
-        </w:tc>
-        <w:tc>
-          <w:tcPr>
-            <w:tcW w:w="3118" w:type="dxa"/>
-            <w:textDirection w:val="lrTb"/>
-            <w:noWrap w:val="false"/>
-          </w:tcPr>
-          <w:p>
-            <w:pPr>
-              <w:jc w:val="center"/>
-              <w:rPr>
-                <w:highlight w:val="none"/>
-              </w:rPr>
-            </w:pPr>
-            <w:r>
-              <w:rPr>
-                <w:highlight w:val="none"/>
-              </w:rPr>
-              <w:t xml:space="preserve">2x Int</w:t>
-            </w:r>
-            <w:r>
-              <w:rPr>
-                <w:highlight w:val="none"/>
-              </w:rPr>
-            </w:r>
-            <w:r/>
-          </w:p>
-        </w:tc>
-        <w:tc>
-          <w:tcPr>
-            <w:tcW w:w="3118" w:type="dxa"/>
-            <w:textDirection w:val="lrTb"/>
-            <w:noWrap w:val="false"/>
-          </w:tcPr>
-          <w:p>
-            <w:pPr>
-              <w:jc w:val="center"/>
-              <w:rPr>
-                <w:highlight w:val="none"/>
-              </w:rPr>
-            </w:pPr>
-            <w:r>
-              <w:rPr>
-                <w:highlight w:val="none"/>
-              </w:rPr>
-              <w:t xml:space="preserve">Bouge la souris en x et en y</w:t>
-            </w:r>
-            <w:r>
-              <w:rPr>
-                <w:highlight w:val="none"/>
-              </w:rPr>
-            </w:r>
-            <w:r/>
-          </w:p>
-        </w:tc>
-      </w:tr>
-      <w:tr>
-        <w:trPr/>
-        <w:tc>
-          <w:tcPr>
-            <w:tcW w:w="3118" w:type="dxa"/>
-            <w:textDirection w:val="lrTb"/>
-            <w:noWrap w:val="false"/>
-          </w:tcPr>
-          <w:p>
-            <w:pPr>
-              <w:jc w:val="center"/>
-              <w:rPr>
-                <w:highlight w:val="none"/>
-              </w:rPr>
-            </w:pPr>
-            <w:r>
-              <w:rPr>
-                <w:highlight w:val="none"/>
-              </w:rPr>
-              <w:t xml:space="preserve">wait</w:t>
-            </w:r>
-            <w:r>
-              <w:rPr>
-                <w:highlight w:val="none"/>
-              </w:rPr>
-            </w:r>
-            <w:r/>
-          </w:p>
-        </w:tc>
-        <w:tc>
-          <w:tcPr>
-            <w:tcW w:w="3118" w:type="dxa"/>
-            <w:textDirection w:val="lrTb"/>
-            <w:noWrap w:val="false"/>
-          </w:tcPr>
-          <w:p>
-            <w:pPr>
-              <w:jc w:val="center"/>
-              <w:rPr>
-                <w:highlight w:val="none"/>
-              </w:rPr>
-            </w:pPr>
-            <w:r>
-              <w:rPr>
-                <w:highlight w:val="none"/>
-              </w:rPr>
-              <w:t xml:space="preserve">6</w:t>
-            </w:r>
-            <w:r>
-              <w:rPr>
-                <w:highlight w:val="none"/>
-              </w:rPr>
-            </w:r>
-            <w:r/>
-          </w:p>
-        </w:tc>
-        <w:tc>
-          <w:tcPr>
-            <w:tcW w:w="3118" w:type="dxa"/>
-            <w:textDirection w:val="lrTb"/>
-            <w:noWrap w:val="false"/>
-          </w:tcPr>
-          <w:p>
-            <w:pPr>
-              <w:jc w:val="center"/>
-              <w:rPr>
-                <w:highlight w:val="none"/>
-              </w:rPr>
-            </w:pPr>
-            <w:r>
-              <w:rPr>
-                <w:highlight w:val="none"/>
-              </w:rPr>
-              <w:t xml:space="preserve">Int</w:t>
-            </w:r>
-            <w:r/>
-          </w:p>
-        </w:tc>
-        <w:tc>
-          <w:tcPr>
-            <w:tcW w:w="3118" w:type="dxa"/>
-            <w:textDirection w:val="lrTb"/>
-            <w:noWrap w:val="false"/>
-          </w:tcPr>
-          <w:p>
-            <w:pPr>
-              <w:jc w:val="center"/>
-              <w:rPr>
-                <w:highlight w:val="none"/>
-              </w:rPr>
-            </w:pPr>
-            <w:r>
-              <w:rPr>
-                <w:highlight w:val="none"/>
-              </w:rPr>
-              <w:t xml:space="preserve">Attend zebi</w:t>
-            </w:r>
-            <w:r>
-              <w:rPr>
-                <w:highlight w:val="none"/>
-              </w:rPr>
+              <w:t xml:space="preserve">Lâche la touche spécifiée</w:t>
             </w:r>
             <w:r/>
           </w:p>
@@ -987,7 +544,7 @@
               <w:rPr>
                 <w:highlight w:val="none"/>
               </w:rPr>
-              <w:t xml:space="preserve">type</w:t>
+              <w:t xml:space="preserve">kbreleaseall</w:t>
             </w:r>
             <w:r>
               <w:rPr>
@@ -1014,7 +571,7 @@
               <w:rPr>
                 <w:highlight w:val="none"/>
               </w:rPr>
-              <w:t xml:space="preserve">7</w:t>
+              <w:t xml:space="preserve">3</w:t>
             </w:r>
             <w:r>
               <w:rPr>
@@ -1041,7 +598,7 @@
               <w:rPr>
                 <w:highlight w:val="none"/>
               </w:rPr>
-              <w:t xml:space="preserve">Texte (String)</w:t>
+              <w:t xml:space="preserve">Aucun</w:t>
             </w:r>
             <w:r>
               <w:rPr>
@@ -1068,13 +625,331 @@
               <w:rPr>
                 <w:highlight w:val="none"/>
               </w:rPr>
-              <w:t xml:space="preserve">Tape du texte sur le clavier</w:t>
+              <w:t xml:space="preserve">Lâche toutes les touches</w:t>
             </w:r>
             <w:r>
               <w:rPr>
                 <w:highlight w:val="none"/>
               </w:rPr>
             </w:r>
+          </w:p>
+        </w:tc>
+      </w:tr>
+      <w:tr>
+        <w:trPr/>
+        <w:tc>
+          <w:tcPr>
+            <w:tcW w:w="3118" w:type="dxa"/>
+            <w:textDirection w:val="lrTb"/>
+            <w:noWrap w:val="false"/>
+          </w:tcPr>
+          <w:p>
+            <w:pPr>
+              <w:jc w:val="center"/>
+              <w:rPr>
+                <w:highlight w:val="none"/>
+              </w:rPr>
+            </w:pPr>
+            <w:r>
+              <w:rPr>
+                <w:highlight w:val="none"/>
+              </w:rPr>
+              <w:t xml:space="preserve">mspress</w:t>
+            </w:r>
+            <w:r>
+              <w:rPr>
+                <w:highlight w:val="none"/>
+              </w:rPr>
+            </w:r>
+            <w:r/>
+          </w:p>
+        </w:tc>
+        <w:tc>
+          <w:tcPr>
+            <w:tcW w:w="3118" w:type="dxa"/>
+            <w:textDirection w:val="lrTb"/>
+            <w:noWrap w:val="false"/>
+          </w:tcPr>
+          <w:p>
+            <w:pPr>
+              <w:jc w:val="center"/>
+              <w:rPr>
+                <w:highlight w:val="none"/>
+              </w:rPr>
+            </w:pPr>
+            <w:r>
+              <w:rPr>
+                <w:highlight w:val="none"/>
+              </w:rPr>
+              <w:t xml:space="preserve">4</w:t>
+            </w:r>
+            <w:r/>
+          </w:p>
+        </w:tc>
+        <w:tc>
+          <w:tcPr>
+            <w:tcW w:w="3118" w:type="dxa"/>
+            <w:textDirection w:val="lrTb"/>
+            <w:noWrap w:val="false"/>
+          </w:tcPr>
+          <w:p>
+            <w:pPr>
+              <w:jc w:val="center"/>
+              <w:rPr>
+                <w:highlight w:val="none"/>
+              </w:rPr>
+            </w:pPr>
+            <w:r>
+              <w:rPr>
+                <w:highlight w:val="none"/>
+              </w:rPr>
+              <w:t xml:space="preserve">Octet</w:t>
+            </w:r>
+            <w:r>
+              <w:rPr>
+                <w:highlight w:val="none"/>
+              </w:rPr>
+            </w:r>
+            <w:r/>
+          </w:p>
+        </w:tc>
+        <w:tc>
+          <w:tcPr>
+            <w:tcW w:w="3118" w:type="dxa"/>
+            <w:textDirection w:val="lrTb"/>
+            <w:noWrap w:val="false"/>
+          </w:tcPr>
+          <w:p>
+            <w:pPr>
+              <w:jc w:val="center"/>
+              <w:rPr>
+                <w:highlight w:val="none"/>
+              </w:rPr>
+            </w:pPr>
+            <w:r>
+              <w:rPr>
+                <w:highlight w:val="none"/>
+              </w:rPr>
+              <w:t xml:space="preserve">Appui avec la souris</w:t>
+            </w:r>
+            <w:r>
+              <w:rPr>
+                <w:highlight w:val="none"/>
+              </w:rPr>
+            </w:r>
+            <w:r/>
+          </w:p>
+        </w:tc>
+      </w:tr>
+      <w:tr>
+        <w:trPr/>
+        <w:tc>
+          <w:tcPr>
+            <w:tcW w:w="3118" w:type="dxa"/>
+            <w:textDirection w:val="lrTb"/>
+            <w:noWrap w:val="false"/>
+          </w:tcPr>
+          <w:p>
+            <w:pPr>
+              <w:jc w:val="center"/>
+              <w:rPr>
+                <w:highlight w:val="none"/>
+              </w:rPr>
+            </w:pPr>
+            <w:r>
+              <w:rPr>
+                <w:highlight w:val="none"/>
+              </w:rPr>
+              <w:t xml:space="preserve">msrelease</w:t>
+            </w:r>
+            <w:r>
+              <w:rPr>
+                <w:highlight w:val="none"/>
+              </w:rPr>
+            </w:r>
+            <w:r/>
+          </w:p>
+        </w:tc>
+        <w:tc>
+          <w:tcPr>
+            <w:tcW w:w="3118" w:type="dxa"/>
+            <w:textDirection w:val="lrTb"/>
+            <w:noWrap w:val="false"/>
+          </w:tcPr>
+          <w:p>
+            <w:pPr>
+              <w:jc w:val="center"/>
+              <w:rPr>
+                <w:highlight w:val="none"/>
+              </w:rPr>
+            </w:pPr>
+            <w:r>
+              <w:rPr>
+                <w:highlight w:val="none"/>
+              </w:rPr>
+              <w:t xml:space="preserve">5</w:t>
+            </w:r>
+            <w:r/>
+          </w:p>
+        </w:tc>
+        <w:tc>
+          <w:tcPr>
+            <w:tcW w:w="3118" w:type="dxa"/>
+            <w:textDirection w:val="lrTb"/>
+            <w:noWrap w:val="false"/>
+          </w:tcPr>
+          <w:p>
+            <w:pPr>
+              <w:jc w:val="center"/>
+              <w:rPr>
+                <w:highlight w:val="none"/>
+              </w:rPr>
+            </w:pPr>
+            <w:r>
+              <w:rPr>
+                <w:highlight w:val="none"/>
+              </w:rPr>
+              <w:t xml:space="preserve">Aucun</w:t>
+            </w:r>
+            <w:r>
+              <w:rPr>
+                <w:highlight w:val="none"/>
+              </w:rPr>
+            </w:r>
+            <w:r/>
+          </w:p>
+        </w:tc>
+        <w:tc>
+          <w:tcPr>
+            <w:tcW w:w="3118" w:type="dxa"/>
+            <w:textDirection w:val="lrTb"/>
+            <w:noWrap w:val="false"/>
+          </w:tcPr>
+          <w:p>
+            <w:pPr>
+              <w:jc w:val="center"/>
+              <w:rPr>
+                <w:highlight w:val="none"/>
+              </w:rPr>
+            </w:pPr>
+            <w:r>
+              <w:rPr>
+                <w:highlight w:val="none"/>
+              </w:rPr>
+              <w:t xml:space="preserve">Relâche tous les boutons de la souris</w:t>
+            </w:r>
+            <w:r>
+              <w:rPr>
+                <w:highlight w:val="none"/>
+              </w:rPr>
+            </w:r>
+            <w:r/>
+          </w:p>
+        </w:tc>
+      </w:tr>
+      <w:tr>
+        <w:trPr/>
+        <w:tc>
+          <w:tcPr>
+            <w:tcW w:w="3118" w:type="dxa"/>
+            <w:textDirection w:val="lrTb"/>
+            <w:noWrap w:val="false"/>
+          </w:tcPr>
+          <w:p>
+            <w:pPr>
+              <w:jc w:val="center"/>
+              <w:rPr>
+                <w:highlight w:val="none"/>
+              </w:rPr>
+            </w:pPr>
+            <w:r>
+              <w:rPr>
+                <w:highlight w:val="none"/>
+              </w:rPr>
+              <w:t xml:space="preserve">msmove</w:t>
+            </w:r>
+            <w:r>
+              <w:rPr>
+                <w:highlight w:val="none"/>
+              </w:rPr>
+            </w:r>
+            <w:r/>
+          </w:p>
+        </w:tc>
+        <w:tc>
+          <w:tcPr>
+            <w:tcW w:w="3118" w:type="dxa"/>
+            <w:textDirection w:val="lrTb"/>
+            <w:noWrap w:val="false"/>
+          </w:tcPr>
+          <w:p>
+            <w:pPr>
+              <w:jc w:val="center"/>
+              <w:rPr>
+                <w:highlight w:val="none"/>
+              </w:rPr>
+            </w:pPr>
+            <w:r>
+              <w:rPr>
+                <w:highlight w:val="none"/>
+              </w:rPr>
+              <w:t xml:space="preserve">6</w:t>
+            </w:r>
+            <w:r/>
+          </w:p>
+        </w:tc>
+        <w:tc>
+          <w:tcPr>
+            <w:tcW w:w="3118" w:type="dxa"/>
+            <w:textDirection w:val="lrTb"/>
+            <w:noWrap w:val="false"/>
+          </w:tcPr>
+          <w:p>
+            <w:pPr>
+              <w:jc w:val="center"/>
+              <w:rPr>
+                <w:highlight w:val="none"/>
+              </w:rPr>
+            </w:pPr>
+            <w:r>
+              <w:rPr>
+                <w:highlight w:val="none"/>
+              </w:rPr>
+              <w:t xml:space="preserve">2x Intégral</w:t>
+            </w:r>
+            <w:r>
+              <w:rPr>
+                <w:highlight w:val="none"/>
+              </w:rPr>
+            </w:r>
+            <w:r/>
+          </w:p>
+        </w:tc>
+        <w:tc>
+          <w:tcPr>
+            <w:tcW w:w="3118" w:type="dxa"/>
+            <w:textDirection w:val="lrTb"/>
+            <w:noWrap w:val="false"/>
+          </w:tcPr>
+          <w:p>
+            <w:pPr>
+              <w:jc w:val="center"/>
+              <w:rPr>
+                <w:highlight w:val="none"/>
+              </w:rPr>
+            </w:pPr>
+            <w:r>
+              <w:rPr>
+                <w:highlight w:val="none"/>
+              </w:rPr>
+              <w:t xml:space="preserve">Bouge la souris en x et en y</w:t>
+            </w:r>
+            <w:r>
+              <w:rPr>
+                <w:highlight w:val="none"/>
+              </w:rPr>
+            </w:r>
+            <w:r/>
           </w:p>
         </w:tc>
       </w:tr>
@@ -1098,7 +973,7 @@
               <w:rPr>
                 <w:highlight w:val="none"/>
               </w:rPr>
-              <w:t xml:space="preserve">exit</w:t>
+              <w:t xml:space="preserve">mswheel</w:t>
             </w:r>
             <w:r>
               <w:rPr>
@@ -1125,7 +1000,7 @@
               <w:rPr>
                 <w:highlight w:val="none"/>
               </w:rPr>
-              <w:t xml:space="preserve">8</w:t>
+              <w:t xml:space="preserve">7</w:t>
             </w:r>
             <w:r>
               <w:rPr>
@@ -1152,7 +1027,7 @@
               <w:rPr>
                 <w:highlight w:val="none"/>
               </w:rPr>
-              <w:t xml:space="preserve">Aucun</w:t>
+              <w:t xml:space="preserve">Intégral</w:t>
             </w:r>
             <w:r>
               <w:rPr>
@@ -1179,6 +1054,326 @@
               <w:rPr>
                 <w:highlight w:val="none"/>
               </w:rPr>
+              <w:t xml:space="preserve">Bouge la molette de la souris</w:t>
+            </w:r>
+            <w:r>
+              <w:rPr>
+                <w:highlight w:val="none"/>
+              </w:rPr>
+            </w:r>
+          </w:p>
+        </w:tc>
+      </w:tr>
+      <w:tr>
+        <w:trPr/>
+        <w:tc>
+          <w:tcPr>
+            <w:tcW w:w="3118" w:type="dxa"/>
+            <w:textDirection w:val="lrTb"/>
+            <w:noWrap w:val="false"/>
+          </w:tcPr>
+          <w:p>
+            <w:pPr>
+              <w:jc w:val="center"/>
+              <w:rPr>
+                <w:highlight w:val="none"/>
+              </w:rPr>
+            </w:pPr>
+            <w:r>
+              <w:rPr>
+                <w:highlight w:val="none"/>
+              </w:rPr>
+              <w:t xml:space="preserve">wait</w:t>
+            </w:r>
+            <w:r>
+              <w:rPr>
+                <w:highlight w:val="none"/>
+              </w:rPr>
+            </w:r>
+            <w:r/>
+          </w:p>
+        </w:tc>
+        <w:tc>
+          <w:tcPr>
+            <w:tcW w:w="3118" w:type="dxa"/>
+            <w:textDirection w:val="lrTb"/>
+            <w:noWrap w:val="false"/>
+          </w:tcPr>
+          <w:p>
+            <w:pPr>
+              <w:jc w:val="center"/>
+              <w:rPr>
+                <w:highlight w:val="none"/>
+              </w:rPr>
+            </w:pPr>
+            <w:r>
+              <w:rPr>
+                <w:highlight w:val="none"/>
+              </w:rPr>
+              <w:t xml:space="preserve">8</w:t>
+            </w:r>
+            <w:r/>
+          </w:p>
+        </w:tc>
+        <w:tc>
+          <w:tcPr>
+            <w:tcW w:w="3118" w:type="dxa"/>
+            <w:textDirection w:val="lrTb"/>
+            <w:noWrap w:val="false"/>
+          </w:tcPr>
+          <w:p>
+            <w:pPr>
+              <w:jc w:val="center"/>
+              <w:rPr>
+                <w:highlight w:val="none"/>
+              </w:rPr>
+            </w:pPr>
+            <w:r>
+              <w:rPr>
+                <w:highlight w:val="none"/>
+              </w:rPr>
+              <w:t xml:space="preserve">Intégral</w:t>
+            </w:r>
+            <w:r/>
+          </w:p>
+        </w:tc>
+        <w:tc>
+          <w:tcPr>
+            <w:tcW w:w="3118" w:type="dxa"/>
+            <w:textDirection w:val="lrTb"/>
+            <w:noWrap w:val="false"/>
+          </w:tcPr>
+          <w:p>
+            <w:pPr>
+              <w:jc w:val="center"/>
+              <w:rPr>
+                <w:highlight w:val="none"/>
+              </w:rPr>
+            </w:pPr>
+            <w:r>
+              <w:rPr>
+                <w:highlight w:val="none"/>
+              </w:rPr>
+              <w:t xml:space="preserve">Attend x millisecondes</w:t>
+            </w:r>
+            <w:r>
+              <w:rPr>
+                <w:highlight w:val="none"/>
+              </w:rPr>
+            </w:r>
+            <w:r/>
+          </w:p>
+        </w:tc>
+      </w:tr>
+      <w:tr>
+        <w:trPr/>
+        <w:tc>
+          <w:tcPr>
+            <w:tcW w:w="3118" w:type="dxa"/>
+            <w:vMerge w:val="restart"/>
+            <w:textDirection w:val="lrTb"/>
+            <w:noWrap w:val="false"/>
+          </w:tcPr>
+          <w:p>
+            <w:pPr>
+              <w:jc w:val="center"/>
+              <w:rPr>
+                <w:highlight w:val="none"/>
+              </w:rPr>
+            </w:pPr>
+            <w:r>
+              <w:rPr>
+                <w:highlight w:val="none"/>
+              </w:rPr>
+              <w:t xml:space="preserve">type</w:t>
+            </w:r>
+            <w:r>
+              <w:rPr>
+                <w:highlight w:val="none"/>
+              </w:rPr>
+            </w:r>
+            <w:r/>
+          </w:p>
+        </w:tc>
+        <w:tc>
+          <w:tcPr>
+            <w:tcW w:w="3118" w:type="dxa"/>
+            <w:vMerge w:val="restart"/>
+            <w:textDirection w:val="lrTb"/>
+            <w:noWrap w:val="false"/>
+          </w:tcPr>
+          <w:p>
+            <w:pPr>
+              <w:jc w:val="center"/>
+              <w:rPr>
+                <w:highlight w:val="none"/>
+              </w:rPr>
+            </w:pPr>
+            <w:r>
+              <w:rPr>
+                <w:highlight w:val="none"/>
+              </w:rPr>
+              <w:t xml:space="preserve">9</w:t>
+            </w:r>
+            <w:r/>
+          </w:p>
+        </w:tc>
+        <w:tc>
+          <w:tcPr>
+            <w:tcW w:w="3118" w:type="dxa"/>
+            <w:vMerge w:val="restart"/>
+            <w:textDirection w:val="lrTb"/>
+            <w:noWrap w:val="false"/>
+          </w:tcPr>
+          <w:p>
+            <w:pPr>
+              <w:jc w:val="center"/>
+              <w:rPr>
+                <w:highlight w:val="none"/>
+              </w:rPr>
+            </w:pPr>
+            <w:r>
+              <w:rPr>
+                <w:highlight w:val="none"/>
+              </w:rPr>
+              <w:t xml:space="preserve">Texte (String)</w:t>
+            </w:r>
+            <w:r>
+              <w:rPr>
+                <w:highlight w:val="none"/>
+              </w:rPr>
+            </w:r>
+            <w:r/>
+          </w:p>
+        </w:tc>
+        <w:tc>
+          <w:tcPr>
+            <w:tcW w:w="3118" w:type="dxa"/>
+            <w:vMerge w:val="restart"/>
+            <w:textDirection w:val="lrTb"/>
+            <w:noWrap w:val="false"/>
+          </w:tcPr>
+          <w:p>
+            <w:pPr>
+              <w:jc w:val="center"/>
+              <w:rPr>
+                <w:highlight w:val="none"/>
+              </w:rPr>
+            </w:pPr>
+            <w:r>
+              <w:rPr>
+                <w:highlight w:val="none"/>
+              </w:rPr>
+              <w:t xml:space="preserve">Tape du texte sur le clavier</w:t>
+            </w:r>
+            <w:r>
+              <w:rPr>
+                <w:highlight w:val="none"/>
+              </w:rPr>
+            </w:r>
+            <w:r/>
+          </w:p>
+        </w:tc>
+      </w:tr>
+      <w:tr>
+        <w:trPr/>
+        <w:tc>
+          <w:tcPr>
+            <w:tcW w:w="3118" w:type="dxa"/>
+            <w:vMerge w:val="restart"/>
+            <w:textDirection w:val="lrTb"/>
+            <w:noWrap w:val="false"/>
+          </w:tcPr>
+          <w:p>
+            <w:pPr>
+              <w:jc w:val="center"/>
+              <w:rPr>
+                <w:highlight w:val="none"/>
+              </w:rPr>
+            </w:pPr>
+            <w:r>
+              <w:rPr>
+                <w:highlight w:val="none"/>
+              </w:rPr>
+              <w:t xml:space="preserve">exit</w:t>
+            </w:r>
+            <w:r>
+              <w:rPr>
+                <w:highlight w:val="none"/>
+              </w:rPr>
+            </w:r>
+            <w:r/>
+          </w:p>
+        </w:tc>
+        <w:tc>
+          <w:tcPr>
+            <w:tcW w:w="3118" w:type="dxa"/>
+            <w:vMerge w:val="restart"/>
+            <w:textDirection w:val="lrTb"/>
+            <w:noWrap w:val="false"/>
+          </w:tcPr>
+          <w:p>
+            <w:pPr>
+              <w:jc w:val="center"/>
+              <w:rPr>
+                <w:highlight w:val="none"/>
+              </w:rPr>
+            </w:pPr>
+            <w:r>
+              <w:rPr>
+                <w:highlight w:val="none"/>
+              </w:rPr>
+              <w:t xml:space="preserve">10</w:t>
+            </w:r>
+            <w:r/>
+          </w:p>
+        </w:tc>
+        <w:tc>
+          <w:tcPr>
+            <w:tcW w:w="3118" w:type="dxa"/>
+            <w:vMerge w:val="restart"/>
+            <w:textDirection w:val="lrTb"/>
+            <w:noWrap w:val="false"/>
+          </w:tcPr>
+          <w:p>
+            <w:pPr>
+              <w:jc w:val="center"/>
+              <w:rPr>
+                <w:highlight w:val="none"/>
+              </w:rPr>
+            </w:pPr>
+            <w:r>
+              <w:rPr>
+                <w:highlight w:val="none"/>
+              </w:rPr>
+              <w:t xml:space="preserve">Aucun</w:t>
+            </w:r>
+            <w:r>
+              <w:rPr>
+                <w:highlight w:val="none"/>
+              </w:rPr>
+            </w:r>
+            <w:r/>
+          </w:p>
+        </w:tc>
+        <w:tc>
+          <w:tcPr>
+            <w:tcW w:w="3118" w:type="dxa"/>
+            <w:vMerge w:val="restart"/>
+            <w:textDirection w:val="lrTb"/>
+            <w:noWrap w:val="false"/>
+          </w:tcPr>
+          <w:p>
+            <w:pPr>
+              <w:jc w:val="center"/>
+              <w:rPr>
+                <w:highlight w:val="none"/>
+              </w:rPr>
+            </w:pPr>
+            <w:r>
+              <w:rPr>
+                <w:highlight w:val="none"/>
+              </w:rPr>
               <w:t xml:space="preserve">Quitte</w:t>
             </w:r>
             <w:r>
@@ -1186,6 +1381,7 @@
                 <w:highlight w:val="none"/>
               </w:rPr>
             </w:r>
+            <w:r/>
           </w:p>
         </w:tc>
       </w:tr>
@@ -1199,7 +1395,9 @@
       <w:r>
         <w:rPr>
           <w:highlight w:val="none"/>
+          <w:lang w:val="fr-FR"/>
         </w:rPr>
+        <w:t xml:space="preserve"> </w:t>
       </w:r>
       <w:r/>
     </w:p>

</xml_diff>

<commit_message>
Added freakout instruction and more examples
</commit_message>
<xml_diff>
--- a/docs/LadderBits bytecode (FR).docx
+++ b/docs/LadderBits bytecode (FR).docx
@@ -493,12 +493,6 @@
               </w:rPr>
             </w:r>
             <w:r/>
-            <w:r>
-              <w:rPr>
-                <w:highlight w:val="none"/>
-              </w:rPr>
-            </w:r>
-            <w:r/>
           </w:p>
         </w:tc>
         <w:tc>
@@ -551,6 +545,7 @@
                 <w:highlight w:val="none"/>
               </w:rPr>
             </w:r>
+            <w:r/>
           </w:p>
         </w:tc>
         <w:tc>
@@ -578,6 +573,7 @@
                 <w:highlight w:val="none"/>
               </w:rPr>
             </w:r>
+            <w:r/>
           </w:p>
         </w:tc>
         <w:tc>
@@ -605,6 +601,7 @@
                 <w:highlight w:val="none"/>
               </w:rPr>
             </w:r>
+            <w:r/>
           </w:p>
         </w:tc>
         <w:tc>
@@ -632,6 +629,7 @@
                 <w:highlight w:val="none"/>
               </w:rPr>
             </w:r>
+            <w:r/>
           </w:p>
         </w:tc>
       </w:tr>
@@ -980,6 +978,7 @@
                 <w:highlight w:val="none"/>
               </w:rPr>
             </w:r>
+            <w:r/>
           </w:p>
         </w:tc>
         <w:tc>
@@ -1007,6 +1006,7 @@
                 <w:highlight w:val="none"/>
               </w:rPr>
             </w:r>
+            <w:r/>
           </w:p>
         </w:tc>
         <w:tc>
@@ -1034,6 +1034,7 @@
                 <w:highlight w:val="none"/>
               </w:rPr>
             </w:r>
+            <w:r/>
           </w:p>
         </w:tc>
         <w:tc>
@@ -1061,6 +1062,7 @@
                 <w:highlight w:val="none"/>
               </w:rPr>
             </w:r>
+            <w:r/>
           </w:p>
         </w:tc>
       </w:tr>
@@ -1382,6 +1384,117 @@
               </w:rPr>
             </w:r>
             <w:r/>
+          </w:p>
+        </w:tc>
+      </w:tr>
+      <w:tr>
+        <w:trPr/>
+        <w:tc>
+          <w:tcPr>
+            <w:tcW w:w="3118" w:type="dxa"/>
+            <w:vMerge w:val="restart"/>
+            <w:textDirection w:val="lrTb"/>
+            <w:noWrap w:val="false"/>
+          </w:tcPr>
+          <w:p>
+            <w:pPr>
+              <w:jc w:val="center"/>
+              <w:rPr>
+                <w:highlight w:val="none"/>
+              </w:rPr>
+            </w:pPr>
+            <w:r>
+              <w:rPr>
+                <w:highlight w:val="none"/>
+              </w:rPr>
+              <w:t xml:space="preserve">freakout</w:t>
+            </w:r>
+            <w:r>
+              <w:rPr>
+                <w:highlight w:val="none"/>
+              </w:rPr>
+            </w:r>
+          </w:p>
+        </w:tc>
+        <w:tc>
+          <w:tcPr>
+            <w:tcW w:w="3118" w:type="dxa"/>
+            <w:vMerge w:val="restart"/>
+            <w:textDirection w:val="lrTb"/>
+            <w:noWrap w:val="false"/>
+          </w:tcPr>
+          <w:p>
+            <w:pPr>
+              <w:jc w:val="center"/>
+              <w:rPr>
+                <w:highlight w:val="none"/>
+              </w:rPr>
+            </w:pPr>
+            <w:r>
+              <w:rPr>
+                <w:highlight w:val="none"/>
+              </w:rPr>
+              <w:t xml:space="preserve">11</w:t>
+            </w:r>
+            <w:r>
+              <w:rPr>
+                <w:highlight w:val="none"/>
+              </w:rPr>
+            </w:r>
+          </w:p>
+        </w:tc>
+        <w:tc>
+          <w:tcPr>
+            <w:tcW w:w="3118" w:type="dxa"/>
+            <w:vMerge w:val="restart"/>
+            <w:textDirection w:val="lrTb"/>
+            <w:noWrap w:val="false"/>
+          </w:tcPr>
+          <w:p>
+            <w:pPr>
+              <w:jc w:val="center"/>
+              <w:rPr>
+                <w:highlight w:val="none"/>
+              </w:rPr>
+            </w:pPr>
+            <w:r>
+              <w:rPr>
+                <w:highlight w:val="none"/>
+              </w:rPr>
+              <w:t xml:space="preserve">Aucun</w:t>
+            </w:r>
+            <w:r>
+              <w:rPr>
+                <w:highlight w:val="none"/>
+              </w:rPr>
+            </w:r>
+          </w:p>
+        </w:tc>
+        <w:tc>
+          <w:tcPr>
+            <w:tcW w:w="3118" w:type="dxa"/>
+            <w:vMerge w:val="restart"/>
+            <w:textDirection w:val="lrTb"/>
+            <w:noWrap w:val="false"/>
+          </w:tcPr>
+          <w:p>
+            <w:pPr>
+              <w:jc w:val="center"/>
+              <w:rPr>
+                <w:highlight w:val="none"/>
+              </w:rPr>
+            </w:pPr>
+            <w:r>
+              <w:rPr>
+                <w:highlight w:val="none"/>
+              </w:rPr>
+              <w:t xml:space="preserve">(Spécifique) Envoie des touches aléatoires</w:t>
+            </w:r>
+            <w:r>
+              <w:rPr>
+                <w:highlight w:val="none"/>
+              </w:rPr>
+            </w:r>
           </w:p>
         </w:tc>
       </w:tr>

</xml_diff>